<commit_message>
add: latar belakang proposal
</commit_message>
<xml_diff>
--- a/Proposal/Proposal Penelitan.docx
+++ b/Proposal/Proposal Penelitan.docx
@@ -669,6 +669,16 @@
           <w:sz w:val="24"/>
           <w:szCs w:val="24"/>
         </w:rPr>
+        <w:sectPr>
+          <w:footerReference w:type="default" r:id="rId9"/>
+          <w:headerReference w:type="first" r:id="rId10"/>
+          <w:pgSz w:w="12240" w:h="15840"/>
+          <w:pgMar w:top="2268" w:right="1701" w:bottom="1701" w:left="2268" w:header="720" w:footer="720" w:gutter="0"/>
+          <w:pgNumType w:fmt="lowerRoman" w:start="1"/>
+          <w:cols w:space="720"/>
+          <w:titlePg/>
+          <w:docGrid w:linePitch="360"/>
+        </w:sectPr>
       </w:pPr>
       <w:r>
         <w:rPr>
@@ -702,30 +712,33 @@
           <w:sz w:val="24"/>
           <w:szCs w:val="24"/>
         </w:rPr>
-        <w:t xml:space="preserve">, penulis sangat menghargai semua pembelajaran yang diberikan pada penulis selama </w:t>
-      </w:r>
-      <w:r>
-        <w:rPr>
-          <w:rFonts w:ascii="Times New Roman" w:hAnsi="Times New Roman" w:cs="Times New Roman"/>
-          <w:sz w:val="24"/>
-          <w:szCs w:val="24"/>
-        </w:rPr>
-        <w:lastRenderedPageBreak/>
-        <w:t>hidup beliau, pembelajaran tersebut membuat penulis jadi seperti sekarang. Terima kasih untuk semua yang diberikan kepada penulis</w:t>
-      </w:r>
-      <w:r>
-        <w:rPr>
-          <w:rFonts w:ascii="Times New Roman" w:hAnsi="Times New Roman" w:cs="Times New Roman"/>
-          <w:sz w:val="24"/>
-          <w:szCs w:val="24"/>
-        </w:rPr>
-        <w:t>, semoga diberikan yang terbaik bagi orang tau penulis. Aamiin.</w:t>
+        <w:t>, penulis sangat menghargai semua pembelajaran yang diberikan pada penulis selama</w:t>
       </w:r>
     </w:p>
     <w:p>
       <w:pPr>
         <w:spacing w:line="480" w:lineRule="auto"/>
         <w:ind w:firstLine="720"/>
+        <w:jc w:val="both"/>
+        <w:rPr>
+          <w:rFonts w:ascii="Times New Roman" w:hAnsi="Times New Roman" w:cs="Times New Roman"/>
+          <w:sz w:val="24"/>
+          <w:szCs w:val="24"/>
+        </w:rPr>
+      </w:pPr>
+      <w:r>
+        <w:rPr>
+          <w:rFonts w:ascii="Times New Roman" w:hAnsi="Times New Roman" w:cs="Times New Roman"/>
+          <w:sz w:val="24"/>
+          <w:szCs w:val="24"/>
+        </w:rPr>
+        <w:lastRenderedPageBreak/>
+        <w:t>hidup beliau, pembelajaran tersebut membuat penulis jadi seperti sekarang. Terima kasih untuk semua yang diberikan kepada penulis, semoga diberikan yang terbaik bagi orang tau penulis. Aamiin.</w:t>
+      </w:r>
+    </w:p>
+    <w:p>
+      <w:pPr>
+        <w:spacing w:line="480" w:lineRule="auto"/>
         <w:jc w:val="both"/>
         <w:rPr>
           <w:rFonts w:ascii="Times New Roman" w:hAnsi="Times New Roman" w:cs="Times New Roman"/>
@@ -945,6 +958,28 @@
     </w:p>
     <w:p>
       <w:pPr>
+        <w:spacing w:line="480" w:lineRule="auto"/>
+        <w:jc w:val="both"/>
+        <w:rPr>
+          <w:rFonts w:ascii="Times New Roman" w:hAnsi="Times New Roman" w:cs="Times New Roman"/>
+          <w:sz w:val="24"/>
+          <w:szCs w:val="24"/>
+        </w:rPr>
+        <w:sectPr>
+          <w:headerReference w:type="default" r:id="rId11"/>
+          <w:footerReference w:type="default" r:id="rId12"/>
+          <w:headerReference w:type="first" r:id="rId13"/>
+          <w:pgSz w:w="12240" w:h="15840"/>
+          <w:pgMar w:top="2268" w:right="1701" w:bottom="1701" w:left="2268" w:header="720" w:footer="720" w:gutter="0"/>
+          <w:pgNumType w:fmt="lowerRoman" w:start="3"/>
+          <w:cols w:space="720"/>
+          <w:titlePg/>
+          <w:docGrid w:linePitch="360"/>
+        </w:sectPr>
+      </w:pPr>
+    </w:p>
+    <w:p>
+      <w:pPr>
         <w:pStyle w:val="ListParagraph"/>
         <w:numPr>
           <w:ilvl w:val="0"/>
@@ -1150,55 +1185,36 @@
     </w:p>
     <w:p>
       <w:pPr>
-        <w:rPr>
-          <w:rFonts w:ascii="Times New Roman" w:hAnsi="Times New Roman" w:cs="Times New Roman"/>
-          <w:sz w:val="24"/>
-          <w:szCs w:val="24"/>
-        </w:rPr>
-      </w:pPr>
-      <w:r>
-        <w:rPr>
-          <w:rFonts w:ascii="Times New Roman" w:hAnsi="Times New Roman" w:cs="Times New Roman"/>
-          <w:sz w:val="24"/>
-          <w:szCs w:val="24"/>
-        </w:rPr>
-        <w:t>.</w:t>
-      </w:r>
-    </w:p>
-    <w:p>
-      <w:pPr>
-        <w:rPr>
-          <w:rFonts w:ascii="Times New Roman" w:hAnsi="Times New Roman" w:cs="Times New Roman"/>
-          <w:sz w:val="24"/>
-          <w:szCs w:val="24"/>
-        </w:rPr>
-      </w:pPr>
-    </w:p>
-    <w:p>
-      <w:pPr>
-        <w:pStyle w:val="1SkripsiHeading1"/>
-        <w:jc w:val="left"/>
-      </w:pPr>
-    </w:p>
-    <w:p/>
-    <w:p/>
-    <w:p>
-      <w:pPr>
-        <w:rPr>
-          <w:rFonts w:ascii="Times New Roman" w:eastAsiaTheme="majorEastAsia" w:hAnsi="Times New Roman" w:cstheme="majorBidi"/>
-          <w:b/>
-          <w:bCs/>
-          <w:sz w:val="24"/>
-          <w:szCs w:val="32"/>
-        </w:rPr>
-      </w:pPr>
-      <w:r>
-        <w:rPr>
-          <w:bCs/>
-        </w:rPr>
-        <w:lastRenderedPageBreak/>
-        <w:br w:type="page"/>
-      </w:r>
+        <w:spacing w:line="480" w:lineRule="auto"/>
+        <w:jc w:val="both"/>
+        <w:rPr>
+          <w:rFonts w:ascii="Times New Roman" w:hAnsi="Times New Roman" w:cs="Times New Roman"/>
+          <w:sz w:val="24"/>
+          <w:szCs w:val="24"/>
+        </w:rPr>
+      </w:pPr>
+    </w:p>
+    <w:p>
+      <w:pPr>
+        <w:spacing w:line="480" w:lineRule="auto"/>
+        <w:jc w:val="both"/>
+        <w:rPr>
+          <w:rFonts w:ascii="Times New Roman" w:hAnsi="Times New Roman" w:cs="Times New Roman"/>
+          <w:sz w:val="24"/>
+          <w:szCs w:val="24"/>
+        </w:rPr>
+      </w:pPr>
+    </w:p>
+    <w:p>
+      <w:pPr>
+        <w:spacing w:line="480" w:lineRule="auto"/>
+        <w:jc w:val="both"/>
+        <w:rPr>
+          <w:rFonts w:ascii="Times New Roman" w:hAnsi="Times New Roman" w:cs="Times New Roman"/>
+          <w:sz w:val="24"/>
+          <w:szCs w:val="24"/>
+        </w:rPr>
+      </w:pPr>
     </w:p>
     <w:p>
       <w:pPr>
@@ -1297,10 +1313,12 @@
           <w:szCs w:val="32"/>
         </w:rPr>
         <w:sectPr>
-          <w:footerReference w:type="default" r:id="rId9"/>
+          <w:headerReference w:type="default" r:id="rId14"/>
+          <w:footerReference w:type="default" r:id="rId15"/>
+          <w:headerReference w:type="first" r:id="rId16"/>
           <w:pgSz w:w="12240" w:h="15840"/>
           <w:pgMar w:top="2268" w:right="1701" w:bottom="1701" w:left="2268" w:header="720" w:footer="720" w:gutter="0"/>
-          <w:pgNumType w:fmt="lowerRoman" w:start="1"/>
+          <w:pgNumType w:fmt="lowerRoman" w:start="4"/>
           <w:cols w:space="720"/>
           <w:titlePg/>
           <w:docGrid w:linePitch="360"/>
@@ -1333,7 +1351,11 @@
     <w:p>
       <w:pPr>
         <w:pStyle w:val="Heading2"/>
+        <w:tabs>
+          <w:tab w:val="left" w:pos="851"/>
+        </w:tabs>
         <w:spacing w:line="480" w:lineRule="auto"/>
+        <w:ind w:left="567" w:hanging="567"/>
       </w:pPr>
       <w:r>
         <w:rPr>
@@ -1344,6 +1366,820 @@
     </w:p>
     <w:p>
       <w:pPr>
+        <w:spacing w:line="480" w:lineRule="auto"/>
+        <w:ind w:firstLine="720"/>
+        <w:jc w:val="both"/>
+        <w:rPr>
+          <w:rFonts w:ascii="Times New Roman" w:hAnsi="Times New Roman" w:cs="Times New Roman"/>
+          <w:sz w:val="24"/>
+          <w:szCs w:val="24"/>
+        </w:rPr>
+      </w:pPr>
+      <w:r>
+        <w:rPr>
+          <w:rFonts w:ascii="Times New Roman" w:hAnsi="Times New Roman" w:cs="Times New Roman"/>
+          <w:sz w:val="24"/>
+          <w:szCs w:val="24"/>
+        </w:rPr>
+        <w:t>Pada zaman sekarang dalam dunia pekerjaan banyak sekali kualifikasi yang dibutuhkan untuk mendapatkan pekerjaan, dan untuk itu dibutuhkan suatu wadah atau tempat untuk menyimpan kualifikasi keahlian yang dimiliki untuk mendapatkan pekerjaan diingi</w:t>
+      </w:r>
+      <w:r>
+        <w:rPr>
+          <w:rFonts w:ascii="Times New Roman" w:hAnsi="Times New Roman" w:cs="Times New Roman"/>
+          <w:sz w:val="24"/>
+          <w:szCs w:val="24"/>
+        </w:rPr>
+        <w:t>n</w:t>
+      </w:r>
+      <w:r>
+        <w:rPr>
+          <w:rFonts w:ascii="Times New Roman" w:hAnsi="Times New Roman" w:cs="Times New Roman"/>
+          <w:sz w:val="24"/>
+          <w:szCs w:val="24"/>
+        </w:rPr>
+        <w:t xml:space="preserve">kan. Disinilah peran portfolio dibutuhkan karena portfolio merupakan tempat untuk menyimpan dan </w:t>
+      </w:r>
+      <w:r>
+        <w:rPr>
+          <w:rFonts w:ascii="Times New Roman" w:hAnsi="Times New Roman" w:cs="Times New Roman"/>
+          <w:sz w:val="24"/>
+          <w:szCs w:val="24"/>
+        </w:rPr>
+        <w:t xml:space="preserve">memaparkan semua karya – karya dan pengalaman mengerjakan suatu </w:t>
+      </w:r>
+      <w:r>
+        <w:rPr>
+          <w:rFonts w:ascii="Times New Roman" w:hAnsi="Times New Roman" w:cs="Times New Roman"/>
+          <w:i/>
+          <w:iCs/>
+          <w:sz w:val="24"/>
+          <w:szCs w:val="24"/>
+        </w:rPr>
+        <w:t>project</w:t>
+      </w:r>
+      <w:r>
+        <w:rPr>
+          <w:rFonts w:ascii="Times New Roman" w:hAnsi="Times New Roman" w:cs="Times New Roman"/>
+          <w:i/>
+          <w:iCs/>
+          <w:sz w:val="24"/>
+          <w:szCs w:val="24"/>
+        </w:rPr>
+        <w:t xml:space="preserve"> </w:t>
+      </w:r>
+      <w:r>
+        <w:rPr>
+          <w:rFonts w:ascii="Times New Roman" w:hAnsi="Times New Roman" w:cs="Times New Roman"/>
+          <w:sz w:val="24"/>
+          <w:szCs w:val="24"/>
+        </w:rPr>
+        <w:t xml:space="preserve">untuk sebagai bukti kualifikasi keahlian yang dimiliki kepada perusahaan atau calon </w:t>
+      </w:r>
+      <w:r>
+        <w:rPr>
+          <w:rFonts w:ascii="Times New Roman" w:hAnsi="Times New Roman" w:cs="Times New Roman"/>
+          <w:i/>
+          <w:iCs/>
+          <w:sz w:val="24"/>
+          <w:szCs w:val="24"/>
+        </w:rPr>
+        <w:t>client</w:t>
+      </w:r>
+      <w:r>
+        <w:rPr>
+          <w:rFonts w:ascii="Times New Roman" w:hAnsi="Times New Roman" w:cs="Times New Roman"/>
+          <w:i/>
+          <w:iCs/>
+          <w:sz w:val="24"/>
+          <w:szCs w:val="24"/>
+        </w:rPr>
+        <w:t xml:space="preserve"> </w:t>
+      </w:r>
+      <w:r>
+        <w:rPr>
+          <w:rFonts w:ascii="Times New Roman" w:hAnsi="Times New Roman" w:cs="Times New Roman"/>
+          <w:sz w:val="24"/>
+          <w:szCs w:val="24"/>
+        </w:rPr>
+        <w:t>apalagi untuk yang dibidang pengembangan web, desain grafis dan lain sebagainya</w:t>
+      </w:r>
+      <w:r>
+        <w:rPr>
+          <w:rFonts w:ascii="Times New Roman" w:hAnsi="Times New Roman" w:cs="Times New Roman"/>
+          <w:sz w:val="24"/>
+          <w:szCs w:val="24"/>
+        </w:rPr>
+        <w:t xml:space="preserve"> </w:t>
+      </w:r>
+      <w:r>
+        <w:rPr>
+          <w:rFonts w:ascii="Times New Roman" w:hAnsi="Times New Roman" w:cs="Times New Roman"/>
+          <w:sz w:val="24"/>
+          <w:szCs w:val="24"/>
+        </w:rPr>
+        <w:fldChar w:fldCharType="begin" w:fldLock="1"/>
+      </w:r>
+      <w:r>
+        <w:rPr>
+          <w:rFonts w:ascii="Times New Roman" w:hAnsi="Times New Roman" w:cs="Times New Roman"/>
+          <w:sz w:val="24"/>
+          <w:szCs w:val="24"/>
+        </w:rPr>
+        <w:instrText>ADDIN CSL_CITATION {"citationItems":[{"id":"ITEM-1","itemData":{"DOI":"10.62872/h1qxnw58","abstract":"Dalam era digital yang semakin maju, portofolio online menjadi semakin penting bagi individu dan profesional di berbagai bidang. Salah satu pendekatan yang populer dalam pembuatan website portofolio adalah menggunakan framework Laravel, namun tantangan muncul terutama bagi pemula. Di sinilah pentingnya mempertimbangkan penggunaan platform pengembangan web online, seperti Replit.Penelitian ini mengeksplorasi implementasi pembuatan website portofolio menggunakan framework Laravel pada platform Replit. Kami melihat bagaimana Replit dapat menjadi solusi yang efektif untuk mempermudah proses pengembangan web  dengan Laravel, terutama bagi pemula. Selain itu, kami juga menyoroti keuntungan kolaborasi dan berbagi proyek yang ditawarkan oleh Replit. Pentingnya penggunaan framework Laravel dalam pembuatan website portofolio juga disoroti, karena menawarkan struktur proyek yang terorganisir, keamanan yang kuat, dan performa yang handal. Penelitian ini membahas langkah-langkah implementasi pembuatan website portofolio menggunakan Laravel pada platform Replit, serta menganalisis kelebihan dan kekurangan menggunakan platform Replit untuk pengembangan web Laravel. Metode kualitatif digunakan dalam penelitian ini untuk memahami konteks pengembangan website portofolio, mengumpulkan data kualitatif, menganalisis data secara induktif, dan memberikan interpretasi serta kesimpulan. Temuan penelitian ini menyoroti kesesuaian framework Laravel, kemudahan pengembangan dengan Replit, tantangan dalam integrasi, pengalaman pengguna, dan rekomendasi untuk pengembangan masa depan. Kesimpulannya, implementasi pembuatan website portofolio menggunakan framework Laravel pada platform Replit menawarkan sejumlah keuntungan, namun juga menimbulkan beberapa tantangan. Hasil penelitian ini memberikan pemahaman yang mendalam tentang proses ini dan dapat menjadi landasan untuk pengembangan lebih lanjut dalam memperbaiki dan memperluas fitur aplikasi web, serta meningkatkan pengalaman pengguna secara keseluruhan.","author":[{"dropping-particle":"","family":"Melissa","given":"","non-dropping-particle":"","parse-names":false,"suffix":""}],"container-title":"Journal of Renewable Engineering","id":"ITEM-1","issue":"2","issued":{"date-parts":[["2024"]]},"page":"31-36","title":"Implementasi Pembuatan Website Portofolio Menggunakan Framework Laravel pada Platform Replit","type":"article-journal","volume":"1"},"uris":["http://www.mendeley.com/documents/?uuid=d29990e6-4ad0-46fe-bb77-3be87973e5d5"]}],"mendeley":{"formattedCitation":"(Melissa, 2024)","plainTextFormattedCitation":"(Melissa, 2024)","previouslyFormattedCitation":"(Melissa, 2024)"},"properties":{"noteIndex":0},"schema":"https://github.com/citation-style-language/schema/raw/master/csl-citation.json"}</w:instrText>
+      </w:r>
+      <w:r>
+        <w:rPr>
+          <w:rFonts w:ascii="Times New Roman" w:hAnsi="Times New Roman" w:cs="Times New Roman"/>
+          <w:sz w:val="24"/>
+          <w:szCs w:val="24"/>
+        </w:rPr>
+        <w:fldChar w:fldCharType="separate"/>
+      </w:r>
+      <w:r>
+        <w:rPr>
+          <w:rFonts w:ascii="Times New Roman" w:hAnsi="Times New Roman" w:cs="Times New Roman"/>
+          <w:noProof/>
+          <w:sz w:val="24"/>
+          <w:szCs w:val="24"/>
+        </w:rPr>
+        <w:t>(Melissa, 2024)</w:t>
+      </w:r>
+      <w:r>
+        <w:rPr>
+          <w:rFonts w:ascii="Times New Roman" w:hAnsi="Times New Roman" w:cs="Times New Roman"/>
+          <w:sz w:val="24"/>
+          <w:szCs w:val="24"/>
+        </w:rPr>
+        <w:fldChar w:fldCharType="end"/>
+      </w:r>
+      <w:r>
+        <w:rPr>
+          <w:rFonts w:ascii="Times New Roman" w:hAnsi="Times New Roman" w:cs="Times New Roman"/>
+          <w:sz w:val="24"/>
+          <w:szCs w:val="24"/>
+        </w:rPr>
+        <w:t>.</w:t>
+      </w:r>
+    </w:p>
+    <w:p>
+      <w:pPr>
+        <w:spacing w:line="480" w:lineRule="auto"/>
+        <w:ind w:firstLine="720"/>
+        <w:jc w:val="both"/>
+        <w:rPr>
+          <w:rFonts w:ascii="Times New Roman" w:hAnsi="Times New Roman" w:cs="Times New Roman"/>
+          <w:sz w:val="24"/>
+          <w:szCs w:val="24"/>
+        </w:rPr>
+      </w:pPr>
+      <w:r>
+        <w:rPr>
+          <w:rFonts w:ascii="Times New Roman" w:hAnsi="Times New Roman" w:cs="Times New Roman"/>
+          <w:sz w:val="24"/>
+          <w:szCs w:val="24"/>
+        </w:rPr>
+        <w:t xml:space="preserve">Di era digital sekarang pembuatan portfolio sudah sangat berkembang menggunakan berbagai wadah digital, pada saat ini pembuatan portfolio sudah sangat beragam menggunakan </w:t>
+      </w:r>
+      <w:r>
+        <w:rPr>
+          <w:rFonts w:ascii="Times New Roman" w:hAnsi="Times New Roman" w:cs="Times New Roman"/>
+          <w:i/>
+          <w:iCs/>
+          <w:sz w:val="24"/>
+          <w:szCs w:val="24"/>
+        </w:rPr>
+        <w:t xml:space="preserve">platform </w:t>
+      </w:r>
+      <w:r>
+        <w:rPr>
+          <w:rFonts w:ascii="Times New Roman" w:hAnsi="Times New Roman" w:cs="Times New Roman"/>
+          <w:sz w:val="24"/>
+          <w:szCs w:val="24"/>
+        </w:rPr>
+        <w:t xml:space="preserve">digital seperti media sosial pribadi, </w:t>
+      </w:r>
+      <w:r>
+        <w:rPr>
+          <w:rFonts w:ascii="Times New Roman" w:hAnsi="Times New Roman" w:cs="Times New Roman"/>
+          <w:sz w:val="24"/>
+          <w:szCs w:val="24"/>
+        </w:rPr>
+        <w:t xml:space="preserve">buku digital, dan salah satunya juga dalam berbentuk </w:t>
+      </w:r>
+      <w:r>
+        <w:rPr>
+          <w:rFonts w:ascii="Times New Roman" w:hAnsi="Times New Roman" w:cs="Times New Roman"/>
+          <w:i/>
+          <w:iCs/>
+          <w:sz w:val="24"/>
+          <w:szCs w:val="24"/>
+        </w:rPr>
+        <w:t>website</w:t>
+      </w:r>
+      <w:r>
+        <w:rPr>
+          <w:rFonts w:ascii="Times New Roman" w:hAnsi="Times New Roman" w:cs="Times New Roman"/>
+          <w:sz w:val="24"/>
+          <w:szCs w:val="24"/>
+        </w:rPr>
+        <w:t xml:space="preserve">. </w:t>
+      </w:r>
+      <w:r>
+        <w:rPr>
+          <w:rFonts w:ascii="Times New Roman" w:hAnsi="Times New Roman" w:cs="Times New Roman"/>
+          <w:sz w:val="24"/>
+          <w:szCs w:val="24"/>
+        </w:rPr>
+        <w:t xml:space="preserve">Pembuatan atau pengembangan portfolio dengan berbasis sangat di minati para professional di bidang digital seperti </w:t>
+      </w:r>
+      <w:r>
+        <w:rPr>
+          <w:rFonts w:ascii="Times New Roman" w:hAnsi="Times New Roman" w:cs="Times New Roman"/>
+          <w:i/>
+          <w:iCs/>
+          <w:sz w:val="24"/>
+          <w:szCs w:val="24"/>
+        </w:rPr>
+        <w:t xml:space="preserve">programmer, web designer, </w:t>
+      </w:r>
+      <w:r>
+        <w:rPr>
+          <w:rFonts w:ascii="Times New Roman" w:hAnsi="Times New Roman" w:cs="Times New Roman"/>
+          <w:sz w:val="24"/>
+          <w:szCs w:val="24"/>
+        </w:rPr>
+        <w:t>dan para penggiat digital lainnya.</w:t>
+      </w:r>
+    </w:p>
+    <w:p>
+      <w:pPr>
+        <w:spacing w:line="480" w:lineRule="auto"/>
+        <w:ind w:firstLine="720"/>
+        <w:jc w:val="both"/>
+        <w:rPr>
+          <w:rFonts w:ascii="Times New Roman" w:hAnsi="Times New Roman" w:cs="Times New Roman"/>
+          <w:sz w:val="24"/>
+          <w:szCs w:val="24"/>
+        </w:rPr>
+        <w:sectPr>
+          <w:footerReference w:type="default" r:id="rId17"/>
+          <w:headerReference w:type="first" r:id="rId18"/>
+          <w:footerReference w:type="first" r:id="rId19"/>
+          <w:pgSz w:w="12240" w:h="15840"/>
+          <w:pgMar w:top="2268" w:right="1701" w:bottom="1701" w:left="2268" w:header="720" w:footer="720" w:gutter="0"/>
+          <w:pgNumType w:start="1"/>
+          <w:cols w:space="720"/>
+          <w:titlePg/>
+          <w:docGrid w:linePitch="360"/>
+        </w:sectPr>
+      </w:pPr>
+      <w:r>
+        <w:rPr>
+          <w:rFonts w:ascii="Times New Roman" w:hAnsi="Times New Roman" w:cs="Times New Roman"/>
+          <w:sz w:val="24"/>
+          <w:szCs w:val="24"/>
+        </w:rPr>
+        <w:t>Berdasarkan dari pernyataan di atas pengembangan portfolio dengan berbasis website sangat penting</w:t>
+      </w:r>
+      <w:r>
+        <w:rPr>
+          <w:rFonts w:ascii="Times New Roman" w:hAnsi="Times New Roman" w:cs="Times New Roman"/>
+          <w:sz w:val="24"/>
+          <w:szCs w:val="24"/>
+        </w:rPr>
+        <w:t xml:space="preserve"> untuk diperhatikan, dalam pengembangan webiste portfolio juga diperlukan beberapa keperluan seperti </w:t>
+      </w:r>
+      <w:r>
+        <w:rPr>
+          <w:rFonts w:ascii="Times New Roman" w:hAnsi="Times New Roman" w:cs="Times New Roman"/>
+          <w:i/>
+          <w:iCs/>
+          <w:sz w:val="24"/>
+          <w:szCs w:val="24"/>
+        </w:rPr>
+        <w:t>code editor</w:t>
+      </w:r>
+      <w:r>
+        <w:rPr>
+          <w:rFonts w:ascii="Times New Roman" w:hAnsi="Times New Roman" w:cs="Times New Roman"/>
+          <w:sz w:val="24"/>
+          <w:szCs w:val="24"/>
+        </w:rPr>
+        <w:t xml:space="preserve">, bahasa pemrograman dan </w:t>
+      </w:r>
+    </w:p>
+    <w:p>
+      <w:pPr>
+        <w:spacing w:line="480" w:lineRule="auto"/>
+        <w:jc w:val="both"/>
+        <w:rPr>
+          <w:rFonts w:ascii="Times New Roman" w:hAnsi="Times New Roman" w:cs="Times New Roman"/>
+          <w:sz w:val="24"/>
+          <w:szCs w:val="24"/>
+        </w:rPr>
+      </w:pPr>
+      <w:r>
+        <w:rPr>
+          <w:rFonts w:ascii="Times New Roman" w:hAnsi="Times New Roman" w:cs="Times New Roman"/>
+          <w:i/>
+          <w:iCs/>
+          <w:sz w:val="24"/>
+          <w:szCs w:val="24"/>
+        </w:rPr>
+        <w:lastRenderedPageBreak/>
+        <w:t xml:space="preserve">framework </w:t>
+      </w:r>
+      <w:r>
+        <w:rPr>
+          <w:rFonts w:ascii="Times New Roman" w:hAnsi="Times New Roman" w:cs="Times New Roman"/>
+          <w:sz w:val="24"/>
+          <w:szCs w:val="24"/>
+        </w:rPr>
+        <w:t>yang digunakan agar dalam pengembangannya bisa seperti yang diinginkan.</w:t>
+      </w:r>
+      <w:r>
+        <w:rPr>
+          <w:rFonts w:ascii="Times New Roman" w:hAnsi="Times New Roman" w:cs="Times New Roman"/>
+          <w:sz w:val="24"/>
+          <w:szCs w:val="24"/>
+        </w:rPr>
+        <w:t xml:space="preserve"> Dan pada website portfolio</w:t>
+      </w:r>
+      <w:r>
+        <w:rPr>
+          <w:rFonts w:ascii="Times New Roman" w:hAnsi="Times New Roman" w:cs="Times New Roman"/>
+          <w:sz w:val="24"/>
+          <w:szCs w:val="24"/>
+        </w:rPr>
+        <w:t xml:space="preserve"> ada juga </w:t>
+      </w:r>
+      <w:r>
+        <w:rPr>
+          <w:rFonts w:ascii="Times New Roman" w:hAnsi="Times New Roman" w:cs="Times New Roman"/>
+          <w:sz w:val="24"/>
+          <w:szCs w:val="24"/>
+        </w:rPr>
+        <w:t xml:space="preserve"> </w:t>
+      </w:r>
+      <w:r>
+        <w:rPr>
+          <w:rFonts w:ascii="Times New Roman" w:hAnsi="Times New Roman" w:cs="Times New Roman"/>
+          <w:i/>
+          <w:iCs/>
+          <w:sz w:val="24"/>
+          <w:szCs w:val="24"/>
+        </w:rPr>
+        <w:t xml:space="preserve">User Interface </w:t>
+      </w:r>
+      <w:r>
+        <w:rPr>
+          <w:rFonts w:ascii="Times New Roman" w:hAnsi="Times New Roman" w:cs="Times New Roman"/>
+          <w:sz w:val="24"/>
+          <w:szCs w:val="24"/>
+        </w:rPr>
+        <w:t xml:space="preserve">atau Antarmuka pengguna yang </w:t>
+      </w:r>
+      <w:r>
+        <w:rPr>
+          <w:rFonts w:ascii="Times New Roman" w:hAnsi="Times New Roman" w:cs="Times New Roman"/>
+          <w:sz w:val="24"/>
+          <w:szCs w:val="24"/>
+        </w:rPr>
+        <w:t xml:space="preserve">berfungsi untuk membuat website portfolio menjadi lebih menarik dan pengguna atau pendatang bisa betah melihat website kita </w:t>
+      </w:r>
+      <w:r>
+        <w:rPr>
+          <w:rFonts w:ascii="Times New Roman" w:hAnsi="Times New Roman" w:cs="Times New Roman"/>
+          <w:sz w:val="24"/>
+          <w:szCs w:val="24"/>
+        </w:rPr>
+        <w:fldChar w:fldCharType="begin" w:fldLock="1"/>
+      </w:r>
+      <w:r>
+        <w:rPr>
+          <w:rFonts w:ascii="Times New Roman" w:hAnsi="Times New Roman" w:cs="Times New Roman"/>
+          <w:sz w:val="24"/>
+          <w:szCs w:val="24"/>
+        </w:rPr>
+        <w:instrText>ADDIN CSL_CITATION {"citationItems":[{"id":"ITEM-1","itemData":{"DOI":"10.31602/tji.v12i3.5183","ISSN":"2086-6917","abstract":"AbstrakWebsite e-commerce yang merupakan website untuk melakukan transaksi jual beli haruslah memiliki User Interface (UI) yang menarik agar dapat membuat banyak user tertarik menggunakan websitenya dalam transaksi jual beli. User Interface merupakan salah satu faktor yang menentukan banyaknya pengunjung pada suatu website. User Interface dibahas dalam ilmu disiplin HCI (Human and Computer Interaction) atau biasa disebut juga interaksi manusia dan computer. Karena begitu pentingnya User Interface pada suatu web maka diperlukan Usability Test, untuk mengecek seberapa efisien dan efektifnya User Interface website tersebut. Dalam penelitian ini penulis melakukan perbandingan Usability Test dua website e-commerce yaitu Bukalapak dan Shopee yang merupakan 2 dari 3 besar website e-commerce terbesar di Indonesia. Metode yang digunakan adalah metode Heuristic yang semua karakeristiknya dapat digunakan untuk mengetest semua karakteristik User Interface yang efisien dan efektif. Penelitian dilakukan dengan menyebarkan kuesioner kepada 70 orang koresponden. Dari hasil penelitian ini didapat bahwa website Shopee lebih efektif dan efisien untuk digunakan diabndingkan dengan website Bukalapak. Kata Kunci : Interaksi Manusia dan computer, Metode Heursitic, Usability Test, User Interface, Website. AbstractAn e-commerce website which is a website for conducting buying and selling transactions must have an attractive User Interface (UI) in order to make many users interested in using their website in buying and selling transactions. The User Interface is one of the factors that determine the number of visitors to a website. User Interface is discussed in the discipline of HCI (Human and Computer Interaction) or also known as human and computer interaction. Because the User Interface is so important on a website, a Usability Test is needed, to check how efficient and effective the website's User Interface is. In this study, the authors compare the Usability Tests of two e-commerce websites, namely Bukalapak and Shopee, which are 2 of the 3 biggest e-commerce websites in Indonesia. The method used is the Heuristic method which all of its characteristics can be used to test all the characteristics of an efficient and effective User Interface. The research was conducted by distributing questionnaires to 70 correspondents. From the results of this study, it was found that the Shopee website was more effective and efficient to use compared to the Bukalapak website. Keywords : …","author":[{"dropping-particle":"","family":"Auliaddina","given":"Siti","non-dropping-particle":"","parse-names":false,"suffix":""},{"dropping-particle":"","family":"Puteri","given":"Adiva Arini","non-dropping-particle":"","parse-names":false,"suffix":""},{"dropping-particle":"","family":"Anshori","given":"Iedam Fardian","non-dropping-particle":"","parse-names":false,"suffix":""}],"container-title":"Technologia: Jurnal Ilmiah","id":"ITEM-1","issue":"3","issued":{"date-parts":[["2021"]]},"page":"188","title":"Perbandingan Analisa Usability Desain User Interface Pada Website Shopee Dan Bukalapak Menggunakan Metode Heuristic Evaluation","type":"article-journal","volume":"12"},"uris":["http://www.mendeley.com/documents/?uuid=39fc827b-3f7f-4338-aa4f-ce0120bff2b0"]}],"mendeley":{"formattedCitation":"(Auliaddina et al., 2021)","plainTextFormattedCitation":"(Auliaddina et al., 2021)","previouslyFormattedCitation":"(Auliaddina et al., 2021)"},"properties":{"noteIndex":0},"schema":"https://github.com/citation-style-language/schema/raw/master/csl-citation.json"}</w:instrText>
+      </w:r>
+      <w:r>
+        <w:rPr>
+          <w:rFonts w:ascii="Times New Roman" w:hAnsi="Times New Roman" w:cs="Times New Roman"/>
+          <w:sz w:val="24"/>
+          <w:szCs w:val="24"/>
+        </w:rPr>
+        <w:fldChar w:fldCharType="separate"/>
+      </w:r>
+      <w:r>
+        <w:rPr>
+          <w:rFonts w:ascii="Times New Roman" w:hAnsi="Times New Roman" w:cs="Times New Roman"/>
+          <w:noProof/>
+          <w:sz w:val="24"/>
+          <w:szCs w:val="24"/>
+        </w:rPr>
+        <w:t>(Auliaddina et al., 2021)</w:t>
+      </w:r>
+      <w:r>
+        <w:rPr>
+          <w:rFonts w:ascii="Times New Roman" w:hAnsi="Times New Roman" w:cs="Times New Roman"/>
+          <w:sz w:val="24"/>
+          <w:szCs w:val="24"/>
+        </w:rPr>
+        <w:fldChar w:fldCharType="end"/>
+      </w:r>
+      <w:r>
+        <w:rPr>
+          <w:rFonts w:ascii="Times New Roman" w:hAnsi="Times New Roman" w:cs="Times New Roman"/>
+          <w:sz w:val="24"/>
+          <w:szCs w:val="24"/>
+        </w:rPr>
+        <w:t xml:space="preserve">. </w:t>
+      </w:r>
+      <w:r>
+        <w:rPr>
+          <w:rFonts w:ascii="Times New Roman" w:hAnsi="Times New Roman" w:cs="Times New Roman"/>
+          <w:sz w:val="24"/>
+          <w:szCs w:val="24"/>
+        </w:rPr>
+        <w:t xml:space="preserve">Dengan keperluan sebanyak itu pengembangan website portfolio memerlukan </w:t>
+      </w:r>
+      <w:r>
+        <w:rPr>
+          <w:rFonts w:ascii="Times New Roman" w:hAnsi="Times New Roman" w:cs="Times New Roman"/>
+          <w:i/>
+          <w:iCs/>
+          <w:sz w:val="24"/>
+          <w:szCs w:val="24"/>
+        </w:rPr>
+        <w:t xml:space="preserve">tools </w:t>
+      </w:r>
+      <w:r>
+        <w:rPr>
+          <w:rFonts w:ascii="Times New Roman" w:hAnsi="Times New Roman" w:cs="Times New Roman"/>
+          <w:sz w:val="24"/>
+          <w:szCs w:val="24"/>
+        </w:rPr>
+        <w:t xml:space="preserve">atau alat yang </w:t>
+      </w:r>
+      <w:r>
+        <w:rPr>
+          <w:rFonts w:ascii="Times New Roman" w:hAnsi="Times New Roman" w:cs="Times New Roman"/>
+          <w:sz w:val="24"/>
+          <w:szCs w:val="24"/>
+        </w:rPr>
+        <w:t>dapat membantu pengembangan website. Salah satu alat yang dibutuhkan yaitu bahasa pemrograman dan s</w:t>
+      </w:r>
+      <w:r>
+        <w:rPr>
+          <w:rFonts w:ascii="Times New Roman" w:hAnsi="Times New Roman" w:cs="Times New Roman"/>
+          <w:sz w:val="24"/>
+          <w:szCs w:val="24"/>
+        </w:rPr>
+        <w:t xml:space="preserve">alah satu bahasa pemrograman yang populer digunakan para pengembang </w:t>
+      </w:r>
+      <w:r>
+        <w:rPr>
+          <w:rFonts w:ascii="Times New Roman" w:hAnsi="Times New Roman" w:cs="Times New Roman"/>
+          <w:sz w:val="24"/>
+          <w:szCs w:val="24"/>
+        </w:rPr>
+        <w:t xml:space="preserve">dan yang di tulis dengan secara dinamis dan didukung oleh semua </w:t>
+      </w:r>
+      <w:r>
+        <w:rPr>
+          <w:rFonts w:ascii="Times New Roman" w:hAnsi="Times New Roman" w:cs="Times New Roman"/>
+          <w:i/>
+          <w:iCs/>
+          <w:sz w:val="24"/>
+          <w:szCs w:val="24"/>
+        </w:rPr>
+        <w:t xml:space="preserve">browser </w:t>
+      </w:r>
+      <w:r>
+        <w:rPr>
+          <w:rFonts w:ascii="Times New Roman" w:hAnsi="Times New Roman" w:cs="Times New Roman"/>
+          <w:sz w:val="24"/>
+          <w:szCs w:val="24"/>
+        </w:rPr>
+        <w:t xml:space="preserve">adalah </w:t>
+      </w:r>
+      <w:r>
+        <w:rPr>
+          <w:rFonts w:ascii="Times New Roman" w:hAnsi="Times New Roman" w:cs="Times New Roman"/>
+          <w:sz w:val="24"/>
+          <w:szCs w:val="24"/>
+        </w:rPr>
+        <w:t>J</w:t>
+      </w:r>
+      <w:r>
+        <w:rPr>
+          <w:rFonts w:ascii="Times New Roman" w:hAnsi="Times New Roman" w:cs="Times New Roman"/>
+          <w:sz w:val="24"/>
+          <w:szCs w:val="24"/>
+        </w:rPr>
+        <w:t>avascript</w:t>
+      </w:r>
+      <w:r>
+        <w:rPr>
+          <w:rFonts w:ascii="Times New Roman" w:hAnsi="Times New Roman" w:cs="Times New Roman"/>
+          <w:sz w:val="24"/>
+          <w:szCs w:val="24"/>
+        </w:rPr>
+        <w:t xml:space="preserve"> </w:t>
+      </w:r>
+      <w:r>
+        <w:rPr>
+          <w:rFonts w:ascii="Times New Roman" w:hAnsi="Times New Roman" w:cs="Times New Roman"/>
+          <w:sz w:val="24"/>
+          <w:szCs w:val="24"/>
+        </w:rPr>
+        <w:fldChar w:fldCharType="begin" w:fldLock="1"/>
+      </w:r>
+      <w:r>
+        <w:rPr>
+          <w:rFonts w:ascii="Times New Roman" w:hAnsi="Times New Roman" w:cs="Times New Roman"/>
+          <w:sz w:val="24"/>
+          <w:szCs w:val="24"/>
+        </w:rPr>
+        <w:instrText>ADDIN CSL_CITATION {"citationItems":[{"id":"ITEM-1","itemData":{"abstract":"… While we expected Svelte to perform well when updating components, the reasons … React. Other frameworks perform similarly regardless of where the component is located, with Svelte …","author":[{"dropping-particle":"","family":"Ollila","given":"Risto","non-dropping-particle":"","parse-names":false,"suffix":""}],"id":"ITEM-1","issued":{"date-parts":[["2021"]]},"title":"A performance comparison of rendering strategies in open source web frontend frameworks","type":"article-journal"},"uris":["http://www.mendeley.com/documents/?uuid=25db8a75-1cce-49f0-a1d4-ea21bf117abc"]}],"mendeley":{"formattedCitation":"(Ollila, 2021)","plainTextFormattedCitation":"(Ollila, 2021)","previouslyFormattedCitation":"(Ollila, 2021)"},"properties":{"noteIndex":0},"schema":"https://github.com/citation-style-language/schema/raw/master/csl-citation.json"}</w:instrText>
+      </w:r>
+      <w:r>
+        <w:rPr>
+          <w:rFonts w:ascii="Times New Roman" w:hAnsi="Times New Roman" w:cs="Times New Roman"/>
+          <w:sz w:val="24"/>
+          <w:szCs w:val="24"/>
+        </w:rPr>
+        <w:fldChar w:fldCharType="separate"/>
+      </w:r>
+      <w:r>
+        <w:rPr>
+          <w:rFonts w:ascii="Times New Roman" w:hAnsi="Times New Roman" w:cs="Times New Roman"/>
+          <w:noProof/>
+          <w:sz w:val="24"/>
+          <w:szCs w:val="24"/>
+        </w:rPr>
+        <w:t>(Ollila, 2021)</w:t>
+      </w:r>
+      <w:r>
+        <w:rPr>
+          <w:rFonts w:ascii="Times New Roman" w:hAnsi="Times New Roman" w:cs="Times New Roman"/>
+          <w:sz w:val="24"/>
+          <w:szCs w:val="24"/>
+        </w:rPr>
+        <w:fldChar w:fldCharType="end"/>
+      </w:r>
+      <w:r>
+        <w:rPr>
+          <w:rFonts w:ascii="Times New Roman" w:hAnsi="Times New Roman" w:cs="Times New Roman"/>
+          <w:sz w:val="24"/>
+          <w:szCs w:val="24"/>
+        </w:rPr>
+        <w:t xml:space="preserve">. </w:t>
+      </w:r>
+    </w:p>
+    <w:p>
+      <w:pPr>
+        <w:spacing w:line="480" w:lineRule="auto"/>
+        <w:ind w:firstLine="720"/>
+        <w:jc w:val="both"/>
+        <w:rPr>
+          <w:rFonts w:ascii="Times New Roman" w:hAnsi="Times New Roman" w:cs="Times New Roman"/>
+          <w:sz w:val="24"/>
+          <w:szCs w:val="24"/>
+        </w:rPr>
+      </w:pPr>
+      <w:r>
+        <w:rPr>
+          <w:rFonts w:ascii="Times New Roman" w:hAnsi="Times New Roman" w:cs="Times New Roman"/>
+          <w:sz w:val="24"/>
+          <w:szCs w:val="24"/>
+        </w:rPr>
+        <w:t xml:space="preserve">Dengan menggunakan bahasa pemrograman Javascript dan bantuan dari alat yang lain sebenarnya sudah bisa mengembangkan suatu website portfolio, tapi masih membutuhkan waktu dan tenaga yang banyak untuk mengembangkannya jadi diperlukan alat yang lain contohnya seperti </w:t>
+      </w:r>
+      <w:r>
+        <w:rPr>
+          <w:rFonts w:ascii="Times New Roman" w:hAnsi="Times New Roman" w:cs="Times New Roman"/>
+          <w:i/>
+          <w:iCs/>
+          <w:sz w:val="24"/>
+          <w:szCs w:val="24"/>
+        </w:rPr>
+        <w:t xml:space="preserve">framework </w:t>
+      </w:r>
+      <w:r>
+        <w:rPr>
+          <w:rFonts w:ascii="Times New Roman" w:hAnsi="Times New Roman" w:cs="Times New Roman"/>
+          <w:sz w:val="24"/>
+          <w:szCs w:val="24"/>
+        </w:rPr>
+        <w:t xml:space="preserve">pada bahasa pemrograman, dengan </w:t>
+      </w:r>
+      <w:r>
+        <w:rPr>
+          <w:rFonts w:ascii="Times New Roman" w:hAnsi="Times New Roman" w:cs="Times New Roman"/>
+          <w:i/>
+          <w:iCs/>
+          <w:sz w:val="24"/>
+          <w:szCs w:val="24"/>
+        </w:rPr>
+        <w:t xml:space="preserve">framework </w:t>
+      </w:r>
+      <w:r>
+        <w:rPr>
+          <w:rFonts w:ascii="Times New Roman" w:hAnsi="Times New Roman" w:cs="Times New Roman"/>
+          <w:sz w:val="24"/>
+          <w:szCs w:val="24"/>
+        </w:rPr>
+        <w:t xml:space="preserve">ini dalam pengembangan sebuah website dapat menentukan alur kerja website, mengefisiensikan waktu pengembangan, dan mengurangi terjadinya </w:t>
+      </w:r>
+      <w:r>
+        <w:rPr>
+          <w:rFonts w:ascii="Times New Roman" w:hAnsi="Times New Roman" w:cs="Times New Roman"/>
+          <w:i/>
+          <w:iCs/>
+          <w:sz w:val="24"/>
+          <w:szCs w:val="24"/>
+        </w:rPr>
+        <w:t>error</w:t>
+      </w:r>
+      <w:r>
+        <w:rPr>
+          <w:rFonts w:ascii="Times New Roman" w:hAnsi="Times New Roman" w:cs="Times New Roman"/>
+          <w:sz w:val="24"/>
+          <w:szCs w:val="24"/>
+        </w:rPr>
+        <w:t xml:space="preserve"> </w:t>
+      </w:r>
+      <w:r>
+        <w:rPr>
+          <w:rFonts w:ascii="Times New Roman" w:hAnsi="Times New Roman" w:cs="Times New Roman"/>
+          <w:sz w:val="24"/>
+          <w:szCs w:val="24"/>
+        </w:rPr>
+        <w:fldChar w:fldCharType="begin" w:fldLock="1"/>
+      </w:r>
+      <w:r>
+        <w:rPr>
+          <w:rFonts w:ascii="Times New Roman" w:hAnsi="Times New Roman" w:cs="Times New Roman"/>
+          <w:sz w:val="24"/>
+          <w:szCs w:val="24"/>
+        </w:rPr>
+        <w:instrText>ADDIN CSL_CITATION {"citationItems":[{"id":"ITEM-1","itemData":{"abstract":"The aim of this study was to compare the three of the most popular JavaScript frameworks in popularity, the difficulty of learning and in performance, so that the reader could make an edu-cated decision when deciding which framework to learn or to use for the project.To understand the popularity of the frameworks, the data by the three most used software de-velopment cooperation platforms were collected and analyzed. React was found to bethe most popular out of these three frameworks. The frameworks learning curve was compared by using its official technical documentation to learn about its syntax, architecture, data management, lifecycle, and in the ease of using third-party libraries.For the writer of this study, Vue seemed to be the easiest to learn.To compare the framework's performance a simple single page application was built and tested in each framework. Vue proved to be the fastest performing framework. In the end, it was concluded that: React is the best framework to learn when looking for a job, Vue is the best framework for small scale applications that require fast performance. Angular is most likely best suited for bigger more complex applications. Although, further research is needed to compare frameworks when building large applications.","author":[{"dropping-particle":"","family":"Saks","given":"Elar","non-dropping-particle":"","parse-names":false,"suffix":""}],"container-title":"University of Applied Sciences","id":"ITEM-1","issued":{"date-parts":[["2020"]]},"page":"42","title":"JavaScript Frameworks: Angular vs React vs Vue.","type":"article-journal"},"uris":["http://www.mendeley.com/documents/?uuid=7141ddaa-2b07-43ab-8868-86e58e9d35b7"]}],"mendeley":{"formattedCitation":"(Saks, 2020)","plainTextFormattedCitation":"(Saks, 2020)","previouslyFormattedCitation":"(Saks, 2020)"},"properties":{"noteIndex":0},"schema":"https://github.com/citation-style-language/schema/raw/master/csl-citation.json"}</w:instrText>
+      </w:r>
+      <w:r>
+        <w:rPr>
+          <w:rFonts w:ascii="Times New Roman" w:hAnsi="Times New Roman" w:cs="Times New Roman"/>
+          <w:sz w:val="24"/>
+          <w:szCs w:val="24"/>
+        </w:rPr>
+        <w:fldChar w:fldCharType="separate"/>
+      </w:r>
+      <w:r>
+        <w:rPr>
+          <w:rFonts w:ascii="Times New Roman" w:hAnsi="Times New Roman" w:cs="Times New Roman"/>
+          <w:noProof/>
+          <w:sz w:val="24"/>
+          <w:szCs w:val="24"/>
+        </w:rPr>
+        <w:t>(Saks, 2020)</w:t>
+      </w:r>
+      <w:r>
+        <w:rPr>
+          <w:rFonts w:ascii="Times New Roman" w:hAnsi="Times New Roman" w:cs="Times New Roman"/>
+          <w:sz w:val="24"/>
+          <w:szCs w:val="24"/>
+        </w:rPr>
+        <w:fldChar w:fldCharType="end"/>
+      </w:r>
+      <w:r>
+        <w:rPr>
+          <w:rFonts w:ascii="Times New Roman" w:hAnsi="Times New Roman" w:cs="Times New Roman"/>
+          <w:sz w:val="24"/>
+          <w:szCs w:val="24"/>
+        </w:rPr>
+        <w:t xml:space="preserve">. Tapi pada zaman sekarang sudah banyak sekali pilihan </w:t>
+      </w:r>
+      <w:r>
+        <w:rPr>
+          <w:rFonts w:ascii="Times New Roman" w:hAnsi="Times New Roman" w:cs="Times New Roman"/>
+          <w:i/>
+          <w:iCs/>
+          <w:sz w:val="24"/>
+          <w:szCs w:val="24"/>
+        </w:rPr>
+        <w:t xml:space="preserve">framework </w:t>
+      </w:r>
+      <w:r>
+        <w:rPr>
+          <w:rFonts w:ascii="Times New Roman" w:hAnsi="Times New Roman" w:cs="Times New Roman"/>
+          <w:sz w:val="24"/>
+          <w:szCs w:val="24"/>
+        </w:rPr>
+        <w:t xml:space="preserve">untuk mengembangkan suatu website terutama </w:t>
+      </w:r>
+      <w:r>
+        <w:rPr>
+          <w:rFonts w:ascii="Times New Roman" w:hAnsi="Times New Roman" w:cs="Times New Roman"/>
+          <w:sz w:val="24"/>
+          <w:szCs w:val="24"/>
+        </w:rPr>
+        <w:t xml:space="preserve">pada pengembangan antarmuka website. Keberhasilan pengembangan suatu website sangat bergantung pada pemilihan </w:t>
+      </w:r>
+      <w:r>
+        <w:rPr>
+          <w:rFonts w:ascii="Times New Roman" w:hAnsi="Times New Roman" w:cs="Times New Roman"/>
+          <w:i/>
+          <w:iCs/>
+          <w:sz w:val="24"/>
+          <w:szCs w:val="24"/>
+        </w:rPr>
+        <w:t xml:space="preserve">framework </w:t>
+      </w:r>
+      <w:r>
+        <w:rPr>
+          <w:rFonts w:ascii="Times New Roman" w:hAnsi="Times New Roman" w:cs="Times New Roman"/>
+          <w:i/>
+          <w:iCs/>
+          <w:sz w:val="24"/>
+          <w:szCs w:val="24"/>
+        </w:rPr>
+        <w:fldChar w:fldCharType="begin" w:fldLock="1"/>
+      </w:r>
+      <w:r>
+        <w:rPr>
+          <w:rFonts w:ascii="Times New Roman" w:hAnsi="Times New Roman" w:cs="Times New Roman"/>
+          <w:i/>
+          <w:iCs/>
+          <w:sz w:val="24"/>
+          <w:szCs w:val="24"/>
+        </w:rPr>
+        <w:instrText>ADDIN CSL_CITATION {"citationItems":[{"id":"ITEM-1","itemData":{"ISSN":"2774-3454","author":[{"dropping-particle":"","family":"Jihadi","given":"Hilman","non-dropping-particle":"","parse-names":false,"suffix":""},{"dropping-particle":"","family":"Fikhi Syarabil","given":"Ahmad","non-dropping-particle":"","parse-names":false,"suffix":""}],"container-title":"Jurnal Sistem Informasi Bisnis (JUNSIBI) ","id":"ITEM-1","issue":"2","issued":{"date-parts":[["2023"]]},"page":"70-79","title":"Perbandingan React Js Dan Vue Js Dalam Pengembangan Aplikasi Web Interaktif: Sebuah Studi Komparatif Penulis 1)","type":"article-journal","volume":"4"},"uris":["http://www.mendeley.com/documents/?uuid=0b4587f6-ea55-4537-8011-dcfbaac7afc2"]}],"mendeley":{"formattedCitation":"(Jihadi &amp; Fikhi Syarabil, 2023)","plainTextFormattedCitation":"(Jihadi &amp; Fikhi Syarabil, 2023)","previouslyFormattedCitation":"(Studi et al., 1957)"},"properties":{"noteIndex":0},"schema":"https://github.com/citation-style-language/schema/raw/master/csl-citation.json"}</w:instrText>
+      </w:r>
+      <w:r>
+        <w:rPr>
+          <w:rFonts w:ascii="Times New Roman" w:hAnsi="Times New Roman" w:cs="Times New Roman"/>
+          <w:i/>
+          <w:iCs/>
+          <w:sz w:val="24"/>
+          <w:szCs w:val="24"/>
+        </w:rPr>
+        <w:fldChar w:fldCharType="separate"/>
+      </w:r>
+      <w:r>
+        <w:rPr>
+          <w:rFonts w:ascii="Times New Roman" w:hAnsi="Times New Roman" w:cs="Times New Roman"/>
+          <w:iCs/>
+          <w:noProof/>
+          <w:sz w:val="24"/>
+          <w:szCs w:val="24"/>
+        </w:rPr>
+        <w:t>(Jihadi &amp; Fikhi Syarabil, 2023)</w:t>
+      </w:r>
+      <w:r>
+        <w:rPr>
+          <w:rFonts w:ascii="Times New Roman" w:hAnsi="Times New Roman" w:cs="Times New Roman"/>
+          <w:i/>
+          <w:iCs/>
+          <w:sz w:val="24"/>
+          <w:szCs w:val="24"/>
+        </w:rPr>
+        <w:fldChar w:fldCharType="end"/>
+      </w:r>
+      <w:r>
+        <w:rPr>
+          <w:rFonts w:ascii="Times New Roman" w:hAnsi="Times New Roman" w:cs="Times New Roman"/>
+          <w:sz w:val="24"/>
+          <w:szCs w:val="24"/>
+        </w:rPr>
+        <w:t xml:space="preserve">. </w:t>
+      </w:r>
+      <w:r>
+        <w:rPr>
+          <w:rFonts w:ascii="Times New Roman" w:hAnsi="Times New Roman" w:cs="Times New Roman"/>
+          <w:sz w:val="24"/>
+          <w:szCs w:val="24"/>
+        </w:rPr>
+        <w:t>( Cari referensi tentang beberapa framework javascript )</w:t>
+      </w:r>
+    </w:p>
+    <w:p>
+      <w:pPr>
+        <w:spacing w:line="480" w:lineRule="auto"/>
+        <w:ind w:firstLine="720"/>
+        <w:jc w:val="both"/>
+        <w:rPr>
+          <w:rFonts w:ascii="Times New Roman" w:hAnsi="Times New Roman" w:cs="Times New Roman"/>
+          <w:b/>
+          <w:sz w:val="24"/>
+          <w:szCs w:val="24"/>
+        </w:rPr>
+      </w:pPr>
+    </w:p>
+    <w:p>
+      <w:pPr>
+        <w:spacing w:line="480" w:lineRule="auto"/>
+        <w:jc w:val="both"/>
         <w:rPr>
           <w:rFonts w:ascii="Times New Roman" w:eastAsiaTheme="majorEastAsia" w:hAnsi="Times New Roman" w:cstheme="majorBidi"/>
           <w:b/>
@@ -1351,31 +2187,13 @@
           <w:szCs w:val="32"/>
         </w:rPr>
       </w:pPr>
-      <w:r>
-        <w:rPr>
-          <w:rFonts w:ascii="Times New Roman" w:eastAsiaTheme="majorEastAsia" w:hAnsi="Times New Roman" w:cstheme="majorBidi"/>
-          <w:b/>
-          <w:sz w:val="24"/>
-          <w:szCs w:val="32"/>
-        </w:rPr>
-        <w:softHyphen/>
-      </w:r>
-      <w:r>
-        <w:rPr>
-          <w:rFonts w:ascii="Times New Roman" w:eastAsiaTheme="majorEastAsia" w:hAnsi="Times New Roman" w:cstheme="majorBidi"/>
-          <w:b/>
-          <w:sz w:val="24"/>
-          <w:szCs w:val="32"/>
-        </w:rPr>
-        <w:softHyphen/>
-      </w:r>
     </w:p>
     <w:sectPr>
-      <w:footerReference w:type="default" r:id="rId10"/>
-      <w:headerReference w:type="first" r:id="rId11"/>
+      <w:headerReference w:type="first" r:id="rId20"/>
+      <w:footerReference w:type="first" r:id="rId21"/>
       <w:pgSz w:w="12240" w:h="15840"/>
       <w:pgMar w:top="2268" w:right="1701" w:bottom="1701" w:left="2268" w:header="720" w:footer="720" w:gutter="0"/>
-      <w:pgNumType w:start="1"/>
+      <w:pgNumType w:start="2"/>
       <w:cols w:space="720"/>
       <w:titlePg/>
       <w:docGrid w:linePitch="360"/>
@@ -1466,6 +2284,112 @@
 <w:ftr xmlns:wpc="http://schemas.microsoft.com/office/word/2010/wordprocessingCanvas" xmlns:cx="http://schemas.microsoft.com/office/drawing/2014/chartex" xmlns:cx1="http://schemas.microsoft.com/office/drawing/2015/9/8/chartex" xmlns:cx2="http://schemas.microsoft.com/office/drawing/2015/10/21/chartex" xmlns:cx3="http://schemas.microsoft.com/office/drawing/2016/5/9/chartex" xmlns:cx4="http://schemas.microsoft.com/office/drawing/2016/5/10/chartex" xmlns:cx5="http://schemas.microsoft.com/office/drawing/2016/5/11/chartex" xmlns:cx6="http://schemas.microsoft.com/office/drawing/2016/5/12/chartex" xmlns:cx7="http://schemas.microsoft.com/office/drawing/2016/5/13/chartex" xmlns:cx8="http://schemas.microsoft.com/office/drawing/2016/5/14/chartex" xmlns:mc="http://schemas.openxmlformats.org/markup-compatibility/2006" xmlns:aink="http://schemas.microsoft.com/office/drawing/2016/ink" xmlns:am3d="http://schemas.microsoft.com/office/drawing/2017/model3d" xmlns:o="urn:schemas-microsoft-com:office:office" xmlns:oel="http://schemas.microsoft.com/office/2019/extlst" xmlns:r="http://schemas.openxmlformats.org/officeDocument/2006/relationships" xmlns:m="http://schemas.openxmlformats.org/officeDocument/2006/math" xmlns:v="urn:schemas-microsoft-com:vml" xmlns:wp14="http://schemas.microsoft.com/office/word/2010/wordprocessingDrawing" xmlns:wp="http://schemas.openxmlformats.org/drawingml/2006/wordprocessingDrawing" xmlns:w10="urn:schemas-microsoft-com:office:word" xmlns:w="http://schemas.openxmlformats.org/wordprocessingml/2006/main" xmlns:w14="http://schemas.microsoft.com/office/word/2010/wordml" xmlns:w15="http://schemas.microsoft.com/office/word/2012/wordml" xmlns:w16cex="http://schemas.microsoft.com/office/word/2018/wordml/cex" xmlns:w16cid="http://schemas.microsoft.com/office/word/2016/wordml/cid" xmlns:w16="http://schemas.microsoft.com/office/word/2018/wordml" xmlns:w16du="http://schemas.microsoft.com/office/word/2023/wordml/word16du" xmlns:w16sdtdh="http://schemas.microsoft.com/office/word/2020/wordml/sdtdatahash" xmlns:w16se="http://schemas.microsoft.com/office/word/2015/wordml/symex" xmlns:wpg="http://schemas.microsoft.com/office/word/2010/wordprocessingGroup" xmlns:wpi="http://schemas.microsoft.com/office/word/2010/wordprocessingInk" xmlns:wne="http://schemas.microsoft.com/office/word/2006/wordml" xmlns:wps="http://schemas.microsoft.com/office/word/2010/wordprocessingShape" mc:Ignorable="w14 w15 w16se w16cid w16 w16cex w16sdtdh w16du wp14">
   <w:sdt>
     <w:sdtPr>
+      <w:id w:val="-197780700"/>
+      <w:docPartObj>
+        <w:docPartGallery w:val="Page Numbers (Bottom of Page)"/>
+        <w:docPartUnique/>
+      </w:docPartObj>
+    </w:sdtPr>
+    <w:sdtEndPr>
+      <w:rPr>
+        <w:noProof/>
+      </w:rPr>
+    </w:sdtEndPr>
+    <w:sdtContent>
+      <w:p>
+        <w:pPr>
+          <w:pStyle w:val="Footer"/>
+          <w:jc w:val="center"/>
+        </w:pPr>
+        <w:r>
+          <w:fldChar w:fldCharType="begin"/>
+        </w:r>
+        <w:r>
+          <w:instrText xml:space="preserve"> PAGE   \* MERGEFORMAT </w:instrText>
+        </w:r>
+        <w:r>
+          <w:fldChar w:fldCharType="separate"/>
+        </w:r>
+        <w:r>
+          <w:rPr>
+            <w:noProof/>
+          </w:rPr>
+          <w:t>2</w:t>
+        </w:r>
+        <w:r>
+          <w:rPr>
+            <w:noProof/>
+          </w:rPr>
+          <w:fldChar w:fldCharType="end"/>
+        </w:r>
+      </w:p>
+    </w:sdtContent>
+  </w:sdt>
+  <w:p>
+    <w:pPr>
+      <w:pStyle w:val="Footer"/>
+    </w:pPr>
+  </w:p>
+</w:ftr>
+</file>
+
+<file path=word/footer3.xml><?xml version="1.0" encoding="utf-8"?>
+<w:ftr xmlns:wpc="http://schemas.microsoft.com/office/word/2010/wordprocessingCanvas" xmlns:cx="http://schemas.microsoft.com/office/drawing/2014/chartex" xmlns:cx1="http://schemas.microsoft.com/office/drawing/2015/9/8/chartex" xmlns:cx2="http://schemas.microsoft.com/office/drawing/2015/10/21/chartex" xmlns:cx3="http://schemas.microsoft.com/office/drawing/2016/5/9/chartex" xmlns:cx4="http://schemas.microsoft.com/office/drawing/2016/5/10/chartex" xmlns:cx5="http://schemas.microsoft.com/office/drawing/2016/5/11/chartex" xmlns:cx6="http://schemas.microsoft.com/office/drawing/2016/5/12/chartex" xmlns:cx7="http://schemas.microsoft.com/office/drawing/2016/5/13/chartex" xmlns:cx8="http://schemas.microsoft.com/office/drawing/2016/5/14/chartex" xmlns:mc="http://schemas.openxmlformats.org/markup-compatibility/2006" xmlns:aink="http://schemas.microsoft.com/office/drawing/2016/ink" xmlns:am3d="http://schemas.microsoft.com/office/drawing/2017/model3d" xmlns:o="urn:schemas-microsoft-com:office:office" xmlns:oel="http://schemas.microsoft.com/office/2019/extlst" xmlns:r="http://schemas.openxmlformats.org/officeDocument/2006/relationships" xmlns:m="http://schemas.openxmlformats.org/officeDocument/2006/math" xmlns:v="urn:schemas-microsoft-com:vml" xmlns:wp14="http://schemas.microsoft.com/office/word/2010/wordprocessingDrawing" xmlns:wp="http://schemas.openxmlformats.org/drawingml/2006/wordprocessingDrawing" xmlns:w10="urn:schemas-microsoft-com:office:word" xmlns:w="http://schemas.openxmlformats.org/wordprocessingml/2006/main" xmlns:w14="http://schemas.microsoft.com/office/word/2010/wordml" xmlns:w15="http://schemas.microsoft.com/office/word/2012/wordml" xmlns:w16cex="http://schemas.microsoft.com/office/word/2018/wordml/cex" xmlns:w16cid="http://schemas.microsoft.com/office/word/2016/wordml/cid" xmlns:w16="http://schemas.microsoft.com/office/word/2018/wordml" xmlns:w16du="http://schemas.microsoft.com/office/word/2023/wordml/word16du" xmlns:w16sdtdh="http://schemas.microsoft.com/office/word/2020/wordml/sdtdatahash" xmlns:w16se="http://schemas.microsoft.com/office/word/2015/wordml/symex" xmlns:wpg="http://schemas.microsoft.com/office/word/2010/wordprocessingGroup" xmlns:wpi="http://schemas.microsoft.com/office/word/2010/wordprocessingInk" xmlns:wne="http://schemas.microsoft.com/office/word/2006/wordml" xmlns:wps="http://schemas.microsoft.com/office/word/2010/wordprocessingShape" mc:Ignorable="w14 w15 w16se w16cid w16 w16cex w16sdtdh w16du wp14">
+  <w:sdt>
+    <w:sdtPr>
+      <w:id w:val="318857845"/>
+      <w:docPartObj>
+        <w:docPartGallery w:val="Page Numbers (Bottom of Page)"/>
+        <w:docPartUnique/>
+      </w:docPartObj>
+    </w:sdtPr>
+    <w:sdtEndPr>
+      <w:rPr>
+        <w:noProof/>
+      </w:rPr>
+    </w:sdtEndPr>
+    <w:sdtContent>
+      <w:p>
+        <w:pPr>
+          <w:pStyle w:val="Footer"/>
+          <w:jc w:val="center"/>
+        </w:pPr>
+        <w:r>
+          <w:fldChar w:fldCharType="begin"/>
+        </w:r>
+        <w:r>
+          <w:instrText xml:space="preserve"> PAGE   \* MERGEFORMAT </w:instrText>
+        </w:r>
+        <w:r>
+          <w:fldChar w:fldCharType="separate"/>
+        </w:r>
+        <w:r>
+          <w:rPr>
+            <w:noProof/>
+          </w:rPr>
+          <w:t>2</w:t>
+        </w:r>
+        <w:r>
+          <w:rPr>
+            <w:noProof/>
+          </w:rPr>
+          <w:fldChar w:fldCharType="end"/>
+        </w:r>
+      </w:p>
+    </w:sdtContent>
+  </w:sdt>
+  <w:p>
+    <w:pPr>
+      <w:pStyle w:val="Footer"/>
+    </w:pPr>
+  </w:p>
+</w:ftr>
+</file>
+
+<file path=word/footer4.xml><?xml version="1.0" encoding="utf-8"?>
+<w:ftr xmlns:wpc="http://schemas.microsoft.com/office/word/2010/wordprocessingCanvas" xmlns:cx="http://schemas.microsoft.com/office/drawing/2014/chartex" xmlns:cx1="http://schemas.microsoft.com/office/drawing/2015/9/8/chartex" xmlns:cx2="http://schemas.microsoft.com/office/drawing/2015/10/21/chartex" xmlns:cx3="http://schemas.microsoft.com/office/drawing/2016/5/9/chartex" xmlns:cx4="http://schemas.microsoft.com/office/drawing/2016/5/10/chartex" xmlns:cx5="http://schemas.microsoft.com/office/drawing/2016/5/11/chartex" xmlns:cx6="http://schemas.microsoft.com/office/drawing/2016/5/12/chartex" xmlns:cx7="http://schemas.microsoft.com/office/drawing/2016/5/13/chartex" xmlns:cx8="http://schemas.microsoft.com/office/drawing/2016/5/14/chartex" xmlns:mc="http://schemas.openxmlformats.org/markup-compatibility/2006" xmlns:aink="http://schemas.microsoft.com/office/drawing/2016/ink" xmlns:am3d="http://schemas.microsoft.com/office/drawing/2017/model3d" xmlns:o="urn:schemas-microsoft-com:office:office" xmlns:oel="http://schemas.microsoft.com/office/2019/extlst" xmlns:r="http://schemas.openxmlformats.org/officeDocument/2006/relationships" xmlns:m="http://schemas.openxmlformats.org/officeDocument/2006/math" xmlns:v="urn:schemas-microsoft-com:vml" xmlns:wp14="http://schemas.microsoft.com/office/word/2010/wordprocessingDrawing" xmlns:wp="http://schemas.openxmlformats.org/drawingml/2006/wordprocessingDrawing" xmlns:w10="urn:schemas-microsoft-com:office:word" xmlns:w="http://schemas.openxmlformats.org/wordprocessingml/2006/main" xmlns:w14="http://schemas.microsoft.com/office/word/2010/wordml" xmlns:w15="http://schemas.microsoft.com/office/word/2012/wordml" xmlns:w16cex="http://schemas.microsoft.com/office/word/2018/wordml/cex" xmlns:w16cid="http://schemas.microsoft.com/office/word/2016/wordml/cid" xmlns:w16="http://schemas.microsoft.com/office/word/2018/wordml" xmlns:w16du="http://schemas.microsoft.com/office/word/2023/wordml/word16du" xmlns:w16sdtdh="http://schemas.microsoft.com/office/word/2020/wordml/sdtdatahash" xmlns:w16se="http://schemas.microsoft.com/office/word/2015/wordml/symex" xmlns:wpg="http://schemas.microsoft.com/office/word/2010/wordprocessingGroup" xmlns:wpi="http://schemas.microsoft.com/office/word/2010/wordprocessingInk" xmlns:wne="http://schemas.microsoft.com/office/word/2006/wordml" xmlns:wps="http://schemas.microsoft.com/office/word/2010/wordprocessingShape" mc:Ignorable="w14 w15 w16se w16cid w16 w16cex w16sdtdh w16du wp14">
+  <w:sdt>
+    <w:sdtPr>
       <w:id w:val="1251926751"/>
       <w:docPartObj>
         <w:docPartGallery w:val="Page Numbers (Bottom of Page)"/>
@@ -1515,6 +2439,74 @@
 </w:ftr>
 </file>
 
+<file path=word/footer5.xml><?xml version="1.0" encoding="utf-8"?>
+<w:ftr xmlns:wpc="http://schemas.microsoft.com/office/word/2010/wordprocessingCanvas" xmlns:cx="http://schemas.microsoft.com/office/drawing/2014/chartex" xmlns:cx1="http://schemas.microsoft.com/office/drawing/2015/9/8/chartex" xmlns:cx2="http://schemas.microsoft.com/office/drawing/2015/10/21/chartex" xmlns:cx3="http://schemas.microsoft.com/office/drawing/2016/5/9/chartex" xmlns:cx4="http://schemas.microsoft.com/office/drawing/2016/5/10/chartex" xmlns:cx5="http://schemas.microsoft.com/office/drawing/2016/5/11/chartex" xmlns:cx6="http://schemas.microsoft.com/office/drawing/2016/5/12/chartex" xmlns:cx7="http://schemas.microsoft.com/office/drawing/2016/5/13/chartex" xmlns:cx8="http://schemas.microsoft.com/office/drawing/2016/5/14/chartex" xmlns:mc="http://schemas.openxmlformats.org/markup-compatibility/2006" xmlns:aink="http://schemas.microsoft.com/office/drawing/2016/ink" xmlns:am3d="http://schemas.microsoft.com/office/drawing/2017/model3d" xmlns:o="urn:schemas-microsoft-com:office:office" xmlns:oel="http://schemas.microsoft.com/office/2019/extlst" xmlns:r="http://schemas.openxmlformats.org/officeDocument/2006/relationships" xmlns:m="http://schemas.openxmlformats.org/officeDocument/2006/math" xmlns:v="urn:schemas-microsoft-com:vml" xmlns:wp14="http://schemas.microsoft.com/office/word/2010/wordprocessingDrawing" xmlns:wp="http://schemas.openxmlformats.org/drawingml/2006/wordprocessingDrawing" xmlns:w10="urn:schemas-microsoft-com:office:word" xmlns:w="http://schemas.openxmlformats.org/wordprocessingml/2006/main" xmlns:w14="http://schemas.microsoft.com/office/word/2010/wordml" xmlns:w15="http://schemas.microsoft.com/office/word/2012/wordml" xmlns:w16cex="http://schemas.microsoft.com/office/word/2018/wordml/cex" xmlns:w16cid="http://schemas.microsoft.com/office/word/2016/wordml/cid" xmlns:w16="http://schemas.microsoft.com/office/word/2018/wordml" xmlns:w16du="http://schemas.microsoft.com/office/word/2023/wordml/word16du" xmlns:w16sdtdh="http://schemas.microsoft.com/office/word/2020/wordml/sdtdatahash" xmlns:w16se="http://schemas.microsoft.com/office/word/2015/wordml/symex" xmlns:wpg="http://schemas.microsoft.com/office/word/2010/wordprocessingGroup" xmlns:wpi="http://schemas.microsoft.com/office/word/2010/wordprocessingInk" xmlns:wne="http://schemas.microsoft.com/office/word/2006/wordml" xmlns:wps="http://schemas.microsoft.com/office/word/2010/wordprocessingShape" mc:Ignorable="w14 w15 w16se w16cid w16 w16cex w16sdtdh w16du wp14">
+  <w:sdt>
+    <w:sdtPr>
+      <w:id w:val="455616197"/>
+      <w:docPartObj>
+        <w:docPartGallery w:val="Page Numbers (Bottom of Page)"/>
+        <w:docPartUnique/>
+      </w:docPartObj>
+    </w:sdtPr>
+    <w:sdtEndPr>
+      <w:rPr>
+        <w:noProof/>
+      </w:rPr>
+    </w:sdtEndPr>
+    <w:sdtContent>
+      <w:p>
+        <w:pPr>
+          <w:pStyle w:val="Footer"/>
+          <w:jc w:val="center"/>
+        </w:pPr>
+        <w:r>
+          <w:fldChar w:fldCharType="begin"/>
+        </w:r>
+        <w:r>
+          <w:instrText xml:space="preserve"> PAGE   \* MERGEFORMAT </w:instrText>
+        </w:r>
+        <w:r>
+          <w:fldChar w:fldCharType="separate"/>
+        </w:r>
+        <w:r>
+          <w:rPr>
+            <w:noProof/>
+          </w:rPr>
+          <w:t>2</w:t>
+        </w:r>
+        <w:r>
+          <w:rPr>
+            <w:noProof/>
+          </w:rPr>
+          <w:fldChar w:fldCharType="end"/>
+        </w:r>
+      </w:p>
+    </w:sdtContent>
+  </w:sdt>
+  <w:p>
+    <w:pPr>
+      <w:pStyle w:val="Footer"/>
+    </w:pPr>
+  </w:p>
+</w:ftr>
+</file>
+
+<file path=word/footer6.xml><?xml version="1.0" encoding="utf-8"?>
+<w:ftr xmlns:wpc="http://schemas.microsoft.com/office/word/2010/wordprocessingCanvas" xmlns:cx="http://schemas.microsoft.com/office/drawing/2014/chartex" xmlns:cx1="http://schemas.microsoft.com/office/drawing/2015/9/8/chartex" xmlns:cx2="http://schemas.microsoft.com/office/drawing/2015/10/21/chartex" xmlns:cx3="http://schemas.microsoft.com/office/drawing/2016/5/9/chartex" xmlns:cx4="http://schemas.microsoft.com/office/drawing/2016/5/10/chartex" xmlns:cx5="http://schemas.microsoft.com/office/drawing/2016/5/11/chartex" xmlns:cx6="http://schemas.microsoft.com/office/drawing/2016/5/12/chartex" xmlns:cx7="http://schemas.microsoft.com/office/drawing/2016/5/13/chartex" xmlns:cx8="http://schemas.microsoft.com/office/drawing/2016/5/14/chartex" xmlns:mc="http://schemas.openxmlformats.org/markup-compatibility/2006" xmlns:aink="http://schemas.microsoft.com/office/drawing/2016/ink" xmlns:am3d="http://schemas.microsoft.com/office/drawing/2017/model3d" xmlns:o="urn:schemas-microsoft-com:office:office" xmlns:oel="http://schemas.microsoft.com/office/2019/extlst" xmlns:r="http://schemas.openxmlformats.org/officeDocument/2006/relationships" xmlns:m="http://schemas.openxmlformats.org/officeDocument/2006/math" xmlns:v="urn:schemas-microsoft-com:vml" xmlns:wp14="http://schemas.microsoft.com/office/word/2010/wordprocessingDrawing" xmlns:wp="http://schemas.openxmlformats.org/drawingml/2006/wordprocessingDrawing" xmlns:w10="urn:schemas-microsoft-com:office:word" xmlns:w="http://schemas.openxmlformats.org/wordprocessingml/2006/main" xmlns:w14="http://schemas.microsoft.com/office/word/2010/wordml" xmlns:w15="http://schemas.microsoft.com/office/word/2012/wordml" xmlns:w16cex="http://schemas.microsoft.com/office/word/2018/wordml/cex" xmlns:w16cid="http://schemas.microsoft.com/office/word/2016/wordml/cid" xmlns:w16="http://schemas.microsoft.com/office/word/2018/wordml" xmlns:w16du="http://schemas.microsoft.com/office/word/2023/wordml/word16du" xmlns:w16sdtdh="http://schemas.microsoft.com/office/word/2020/wordml/sdtdatahash" xmlns:w16se="http://schemas.microsoft.com/office/word/2015/wordml/symex" xmlns:wpg="http://schemas.microsoft.com/office/word/2010/wordprocessingGroup" xmlns:wpi="http://schemas.microsoft.com/office/word/2010/wordprocessingInk" xmlns:wne="http://schemas.microsoft.com/office/word/2006/wordml" xmlns:wps="http://schemas.microsoft.com/office/word/2010/wordprocessingShape" mc:Ignorable="w14 w15 w16se w16cid w16 w16cex w16sdtdh w16du wp14">
+  <w:p>
+    <w:pPr>
+      <w:pStyle w:val="Footer"/>
+    </w:pPr>
+  </w:p>
+  <w:p>
+    <w:pPr>
+      <w:pStyle w:val="Footer"/>
+    </w:pPr>
+  </w:p>
+</w:ftr>
+</file>
+
 <file path=word/footnotes.xml><?xml version="1.0" encoding="utf-8"?>
 <w:footnotes xmlns:wpc="http://schemas.microsoft.com/office/word/2010/wordprocessingCanvas" xmlns:cx="http://schemas.microsoft.com/office/drawing/2014/chartex" xmlns:cx1="http://schemas.microsoft.com/office/drawing/2015/9/8/chartex" xmlns:cx2="http://schemas.microsoft.com/office/drawing/2015/10/21/chartex" xmlns:cx3="http://schemas.microsoft.com/office/drawing/2016/5/9/chartex" xmlns:cx4="http://schemas.microsoft.com/office/drawing/2016/5/10/chartex" xmlns:cx5="http://schemas.microsoft.com/office/drawing/2016/5/11/chartex" xmlns:cx6="http://schemas.microsoft.com/office/drawing/2016/5/12/chartex" xmlns:cx7="http://schemas.microsoft.com/office/drawing/2016/5/13/chartex" xmlns:cx8="http://schemas.microsoft.com/office/drawing/2016/5/14/chartex" xmlns:mc="http://schemas.openxmlformats.org/markup-compatibility/2006" xmlns:aink="http://schemas.microsoft.com/office/drawing/2016/ink" xmlns:am3d="http://schemas.microsoft.com/office/drawing/2017/model3d" xmlns:o="urn:schemas-microsoft-com:office:office" xmlns:oel="http://schemas.microsoft.com/office/2019/extlst" xmlns:r="http://schemas.openxmlformats.org/officeDocument/2006/relationships" xmlns:m="http://schemas.openxmlformats.org/officeDocument/2006/math" xmlns:v="urn:schemas-microsoft-com:vml" xmlns:wp14="http://schemas.microsoft.com/office/word/2010/wordprocessingDrawing" xmlns:wp="http://schemas.openxmlformats.org/drawingml/2006/wordprocessingDrawing" xmlns:w10="urn:schemas-microsoft-com:office:word" xmlns:w="http://schemas.openxmlformats.org/wordprocessingml/2006/main" xmlns:w14="http://schemas.microsoft.com/office/word/2010/wordml" xmlns:w15="http://schemas.microsoft.com/office/word/2012/wordml" xmlns:w16cex="http://schemas.microsoft.com/office/word/2018/wordml/cex" xmlns:w16cid="http://schemas.microsoft.com/office/word/2016/wordml/cid" xmlns:w16="http://schemas.microsoft.com/office/word/2018/wordml" xmlns:w16du="http://schemas.microsoft.com/office/word/2023/wordml/word16du" xmlns:w16sdtdh="http://schemas.microsoft.com/office/word/2020/wordml/sdtdatahash" xmlns:w16se="http://schemas.microsoft.com/office/word/2015/wordml/symex" xmlns:wpg="http://schemas.microsoft.com/office/word/2010/wordprocessingGroup" xmlns:wpi="http://schemas.microsoft.com/office/word/2010/wordprocessingInk" xmlns:wne="http://schemas.microsoft.com/office/word/2006/wordml" xmlns:wps="http://schemas.microsoft.com/office/word/2010/wordprocessingShape" mc:Ignorable="w14 w15 w16se w16cid w16 w16cex w16sdtdh w16du wp14">
   <w:footnote w:type="separator" w:id="-1">
@@ -1542,6 +2534,213 @@
 
 <file path=word/header1.xml><?xml version="1.0" encoding="utf-8"?>
 <w:hdr xmlns:wpc="http://schemas.microsoft.com/office/word/2010/wordprocessingCanvas" xmlns:cx="http://schemas.microsoft.com/office/drawing/2014/chartex" xmlns:cx1="http://schemas.microsoft.com/office/drawing/2015/9/8/chartex" xmlns:cx2="http://schemas.microsoft.com/office/drawing/2015/10/21/chartex" xmlns:cx3="http://schemas.microsoft.com/office/drawing/2016/5/9/chartex" xmlns:cx4="http://schemas.microsoft.com/office/drawing/2016/5/10/chartex" xmlns:cx5="http://schemas.microsoft.com/office/drawing/2016/5/11/chartex" xmlns:cx6="http://schemas.microsoft.com/office/drawing/2016/5/12/chartex" xmlns:cx7="http://schemas.microsoft.com/office/drawing/2016/5/13/chartex" xmlns:cx8="http://schemas.microsoft.com/office/drawing/2016/5/14/chartex" xmlns:mc="http://schemas.openxmlformats.org/markup-compatibility/2006" xmlns:aink="http://schemas.microsoft.com/office/drawing/2016/ink" xmlns:am3d="http://schemas.microsoft.com/office/drawing/2017/model3d" xmlns:o="urn:schemas-microsoft-com:office:office" xmlns:oel="http://schemas.microsoft.com/office/2019/extlst" xmlns:r="http://schemas.openxmlformats.org/officeDocument/2006/relationships" xmlns:m="http://schemas.openxmlformats.org/officeDocument/2006/math" xmlns:v="urn:schemas-microsoft-com:vml" xmlns:wp14="http://schemas.microsoft.com/office/word/2010/wordprocessingDrawing" xmlns:wp="http://schemas.openxmlformats.org/drawingml/2006/wordprocessingDrawing" xmlns:w10="urn:schemas-microsoft-com:office:word" xmlns:w="http://schemas.openxmlformats.org/wordprocessingml/2006/main" xmlns:w14="http://schemas.microsoft.com/office/word/2010/wordml" xmlns:w15="http://schemas.microsoft.com/office/word/2012/wordml" xmlns:w16cex="http://schemas.microsoft.com/office/word/2018/wordml/cex" xmlns:w16cid="http://schemas.microsoft.com/office/word/2016/wordml/cid" xmlns:w16="http://schemas.microsoft.com/office/word/2018/wordml" xmlns:w16du="http://schemas.microsoft.com/office/word/2023/wordml/word16du" xmlns:w16sdtdh="http://schemas.microsoft.com/office/word/2020/wordml/sdtdatahash" xmlns:w16se="http://schemas.microsoft.com/office/word/2015/wordml/symex" xmlns:wpg="http://schemas.microsoft.com/office/word/2010/wordprocessingGroup" xmlns:wpi="http://schemas.microsoft.com/office/word/2010/wordprocessingInk" xmlns:wne="http://schemas.microsoft.com/office/word/2006/wordml" xmlns:wps="http://schemas.microsoft.com/office/word/2010/wordprocessingShape" mc:Ignorable="w14 w15 w16se w16cid w16 w16cex w16sdtdh w16du wp14">
+  <w:p>
+    <w:pPr>
+      <w:pStyle w:val="Header"/>
+      <w:jc w:val="right"/>
+    </w:pPr>
+  </w:p>
+  <w:p>
+    <w:pPr>
+      <w:pStyle w:val="Header"/>
+    </w:pPr>
+  </w:p>
+</w:hdr>
+</file>
+
+<file path=word/header2.xml><?xml version="1.0" encoding="utf-8"?>
+<w:hdr xmlns:wpc="http://schemas.microsoft.com/office/word/2010/wordprocessingCanvas" xmlns:cx="http://schemas.microsoft.com/office/drawing/2014/chartex" xmlns:cx1="http://schemas.microsoft.com/office/drawing/2015/9/8/chartex" xmlns:cx2="http://schemas.microsoft.com/office/drawing/2015/10/21/chartex" xmlns:cx3="http://schemas.microsoft.com/office/drawing/2016/5/9/chartex" xmlns:cx4="http://schemas.microsoft.com/office/drawing/2016/5/10/chartex" xmlns:cx5="http://schemas.microsoft.com/office/drawing/2016/5/11/chartex" xmlns:cx6="http://schemas.microsoft.com/office/drawing/2016/5/12/chartex" xmlns:cx7="http://schemas.microsoft.com/office/drawing/2016/5/13/chartex" xmlns:cx8="http://schemas.microsoft.com/office/drawing/2016/5/14/chartex" xmlns:mc="http://schemas.openxmlformats.org/markup-compatibility/2006" xmlns:aink="http://schemas.microsoft.com/office/drawing/2016/ink" xmlns:am3d="http://schemas.microsoft.com/office/drawing/2017/model3d" xmlns:o="urn:schemas-microsoft-com:office:office" xmlns:oel="http://schemas.microsoft.com/office/2019/extlst" xmlns:r="http://schemas.openxmlformats.org/officeDocument/2006/relationships" xmlns:m="http://schemas.openxmlformats.org/officeDocument/2006/math" xmlns:v="urn:schemas-microsoft-com:vml" xmlns:wp14="http://schemas.microsoft.com/office/word/2010/wordprocessingDrawing" xmlns:wp="http://schemas.openxmlformats.org/drawingml/2006/wordprocessingDrawing" xmlns:w10="urn:schemas-microsoft-com:office:word" xmlns:w="http://schemas.openxmlformats.org/wordprocessingml/2006/main" xmlns:w14="http://schemas.microsoft.com/office/word/2010/wordml" xmlns:w15="http://schemas.microsoft.com/office/word/2012/wordml" xmlns:w16cex="http://schemas.microsoft.com/office/word/2018/wordml/cex" xmlns:w16cid="http://schemas.microsoft.com/office/word/2016/wordml/cid" xmlns:w16="http://schemas.microsoft.com/office/word/2018/wordml" xmlns:w16du="http://schemas.microsoft.com/office/word/2023/wordml/word16du" xmlns:w16sdtdh="http://schemas.microsoft.com/office/word/2020/wordml/sdtdatahash" xmlns:w16se="http://schemas.microsoft.com/office/word/2015/wordml/symex" xmlns:wpg="http://schemas.microsoft.com/office/word/2010/wordprocessingGroup" xmlns:wpi="http://schemas.microsoft.com/office/word/2010/wordprocessingInk" xmlns:wne="http://schemas.microsoft.com/office/word/2006/wordml" xmlns:wps="http://schemas.microsoft.com/office/word/2010/wordprocessingShape" mc:Ignorable="w14 w15 w16se w16cid w16 w16cex w16sdtdh w16du wp14">
+  <w:p>
+    <w:pPr>
+      <w:pStyle w:val="Header"/>
+      <w:jc w:val="right"/>
+    </w:pPr>
+  </w:p>
+  <w:p>
+    <w:pPr>
+      <w:pStyle w:val="Header"/>
+    </w:pPr>
+  </w:p>
+</w:hdr>
+</file>
+
+<file path=word/header3.xml><?xml version="1.0" encoding="utf-8"?>
+<w:hdr xmlns:wpc="http://schemas.microsoft.com/office/word/2010/wordprocessingCanvas" xmlns:cx="http://schemas.microsoft.com/office/drawing/2014/chartex" xmlns:cx1="http://schemas.microsoft.com/office/drawing/2015/9/8/chartex" xmlns:cx2="http://schemas.microsoft.com/office/drawing/2015/10/21/chartex" xmlns:cx3="http://schemas.microsoft.com/office/drawing/2016/5/9/chartex" xmlns:cx4="http://schemas.microsoft.com/office/drawing/2016/5/10/chartex" xmlns:cx5="http://schemas.microsoft.com/office/drawing/2016/5/11/chartex" xmlns:cx6="http://schemas.microsoft.com/office/drawing/2016/5/12/chartex" xmlns:cx7="http://schemas.microsoft.com/office/drawing/2016/5/13/chartex" xmlns:cx8="http://schemas.microsoft.com/office/drawing/2016/5/14/chartex" xmlns:mc="http://schemas.openxmlformats.org/markup-compatibility/2006" xmlns:aink="http://schemas.microsoft.com/office/drawing/2016/ink" xmlns:am3d="http://schemas.microsoft.com/office/drawing/2017/model3d" xmlns:o="urn:schemas-microsoft-com:office:office" xmlns:oel="http://schemas.microsoft.com/office/2019/extlst" xmlns:r="http://schemas.openxmlformats.org/officeDocument/2006/relationships" xmlns:m="http://schemas.openxmlformats.org/officeDocument/2006/math" xmlns:v="urn:schemas-microsoft-com:vml" xmlns:wp14="http://schemas.microsoft.com/office/word/2010/wordprocessingDrawing" xmlns:wp="http://schemas.openxmlformats.org/drawingml/2006/wordprocessingDrawing" xmlns:w10="urn:schemas-microsoft-com:office:word" xmlns:w="http://schemas.openxmlformats.org/wordprocessingml/2006/main" xmlns:w14="http://schemas.microsoft.com/office/word/2010/wordml" xmlns:w15="http://schemas.microsoft.com/office/word/2012/wordml" xmlns:w16cex="http://schemas.microsoft.com/office/word/2018/wordml/cex" xmlns:w16cid="http://schemas.microsoft.com/office/word/2016/wordml/cid" xmlns:w16="http://schemas.microsoft.com/office/word/2018/wordml" xmlns:w16du="http://schemas.microsoft.com/office/word/2023/wordml/word16du" xmlns:w16sdtdh="http://schemas.microsoft.com/office/word/2020/wordml/sdtdatahash" xmlns:w16se="http://schemas.microsoft.com/office/word/2015/wordml/symex" xmlns:wpg="http://schemas.microsoft.com/office/word/2010/wordprocessingGroup" xmlns:wpi="http://schemas.microsoft.com/office/word/2010/wordprocessingInk" xmlns:wne="http://schemas.microsoft.com/office/word/2006/wordml" xmlns:wps="http://schemas.microsoft.com/office/word/2010/wordprocessingShape" mc:Ignorable="w14 w15 w16se w16cid w16 w16cex w16sdtdh w16du wp14">
+  <w:sdt>
+    <w:sdtPr>
+      <w:id w:val="-2074724561"/>
+      <w:docPartObj>
+        <w:docPartGallery w:val="Page Numbers (Top of Page)"/>
+        <w:docPartUnique/>
+      </w:docPartObj>
+    </w:sdtPr>
+    <w:sdtEndPr>
+      <w:rPr>
+        <w:noProof/>
+      </w:rPr>
+    </w:sdtEndPr>
+    <w:sdtContent>
+      <w:p>
+        <w:pPr>
+          <w:pStyle w:val="Header"/>
+          <w:jc w:val="right"/>
+        </w:pPr>
+        <w:r>
+          <w:fldChar w:fldCharType="begin"/>
+        </w:r>
+        <w:r>
+          <w:instrText xml:space="preserve"> PAGE   \* MERGEFORMAT </w:instrText>
+        </w:r>
+        <w:r>
+          <w:fldChar w:fldCharType="separate"/>
+        </w:r>
+        <w:r>
+          <w:rPr>
+            <w:noProof/>
+          </w:rPr>
+          <w:t>2</w:t>
+        </w:r>
+        <w:r>
+          <w:rPr>
+            <w:noProof/>
+          </w:rPr>
+          <w:fldChar w:fldCharType="end"/>
+        </w:r>
+      </w:p>
+    </w:sdtContent>
+  </w:sdt>
+  <w:p>
+    <w:pPr>
+      <w:pStyle w:val="Header"/>
+    </w:pPr>
+  </w:p>
+</w:hdr>
+</file>
+
+<file path=word/header4.xml><?xml version="1.0" encoding="utf-8"?>
+<w:hdr xmlns:wpc="http://schemas.microsoft.com/office/word/2010/wordprocessingCanvas" xmlns:cx="http://schemas.microsoft.com/office/drawing/2014/chartex" xmlns:cx1="http://schemas.microsoft.com/office/drawing/2015/9/8/chartex" xmlns:cx2="http://schemas.microsoft.com/office/drawing/2015/10/21/chartex" xmlns:cx3="http://schemas.microsoft.com/office/drawing/2016/5/9/chartex" xmlns:cx4="http://schemas.microsoft.com/office/drawing/2016/5/10/chartex" xmlns:cx5="http://schemas.microsoft.com/office/drawing/2016/5/11/chartex" xmlns:cx6="http://schemas.microsoft.com/office/drawing/2016/5/12/chartex" xmlns:cx7="http://schemas.microsoft.com/office/drawing/2016/5/13/chartex" xmlns:cx8="http://schemas.microsoft.com/office/drawing/2016/5/14/chartex" xmlns:mc="http://schemas.openxmlformats.org/markup-compatibility/2006" xmlns:aink="http://schemas.microsoft.com/office/drawing/2016/ink" xmlns:am3d="http://schemas.microsoft.com/office/drawing/2017/model3d" xmlns:o="urn:schemas-microsoft-com:office:office" xmlns:oel="http://schemas.microsoft.com/office/2019/extlst" xmlns:r="http://schemas.openxmlformats.org/officeDocument/2006/relationships" xmlns:m="http://schemas.openxmlformats.org/officeDocument/2006/math" xmlns:v="urn:schemas-microsoft-com:vml" xmlns:wp14="http://schemas.microsoft.com/office/word/2010/wordprocessingDrawing" xmlns:wp="http://schemas.openxmlformats.org/drawingml/2006/wordprocessingDrawing" xmlns:w10="urn:schemas-microsoft-com:office:word" xmlns:w="http://schemas.openxmlformats.org/wordprocessingml/2006/main" xmlns:w14="http://schemas.microsoft.com/office/word/2010/wordml" xmlns:w15="http://schemas.microsoft.com/office/word/2012/wordml" xmlns:w16cex="http://schemas.microsoft.com/office/word/2018/wordml/cex" xmlns:w16cid="http://schemas.microsoft.com/office/word/2016/wordml/cid" xmlns:w16="http://schemas.microsoft.com/office/word/2018/wordml" xmlns:w16du="http://schemas.microsoft.com/office/word/2023/wordml/word16du" xmlns:w16sdtdh="http://schemas.microsoft.com/office/word/2020/wordml/sdtdatahash" xmlns:w16se="http://schemas.microsoft.com/office/word/2015/wordml/symex" xmlns:wpg="http://schemas.microsoft.com/office/word/2010/wordprocessingGroup" xmlns:wpi="http://schemas.microsoft.com/office/word/2010/wordprocessingInk" xmlns:wne="http://schemas.microsoft.com/office/word/2006/wordml" xmlns:wps="http://schemas.microsoft.com/office/word/2010/wordprocessingShape" mc:Ignorable="w14 w15 w16se w16cid w16 w16cex w16sdtdh w16du wp14">
+  <w:p>
+    <w:pPr>
+      <w:pStyle w:val="Header"/>
+      <w:jc w:val="right"/>
+    </w:pPr>
+  </w:p>
+  <w:p>
+    <w:pPr>
+      <w:pStyle w:val="Header"/>
+    </w:pPr>
+  </w:p>
+</w:hdr>
+</file>
+
+<file path=word/header5.xml><?xml version="1.0" encoding="utf-8"?>
+<w:hdr xmlns:wpc="http://schemas.microsoft.com/office/word/2010/wordprocessingCanvas" xmlns:cx="http://schemas.microsoft.com/office/drawing/2014/chartex" xmlns:cx1="http://schemas.microsoft.com/office/drawing/2015/9/8/chartex" xmlns:cx2="http://schemas.microsoft.com/office/drawing/2015/10/21/chartex" xmlns:cx3="http://schemas.microsoft.com/office/drawing/2016/5/9/chartex" xmlns:cx4="http://schemas.microsoft.com/office/drawing/2016/5/10/chartex" xmlns:cx5="http://schemas.microsoft.com/office/drawing/2016/5/11/chartex" xmlns:cx6="http://schemas.microsoft.com/office/drawing/2016/5/12/chartex" xmlns:cx7="http://schemas.microsoft.com/office/drawing/2016/5/13/chartex" xmlns:cx8="http://schemas.microsoft.com/office/drawing/2016/5/14/chartex" xmlns:mc="http://schemas.openxmlformats.org/markup-compatibility/2006" xmlns:aink="http://schemas.microsoft.com/office/drawing/2016/ink" xmlns:am3d="http://schemas.microsoft.com/office/drawing/2017/model3d" xmlns:o="urn:schemas-microsoft-com:office:office" xmlns:oel="http://schemas.microsoft.com/office/2019/extlst" xmlns:r="http://schemas.openxmlformats.org/officeDocument/2006/relationships" xmlns:m="http://schemas.openxmlformats.org/officeDocument/2006/math" xmlns:v="urn:schemas-microsoft-com:vml" xmlns:wp14="http://schemas.microsoft.com/office/word/2010/wordprocessingDrawing" xmlns:wp="http://schemas.openxmlformats.org/drawingml/2006/wordprocessingDrawing" xmlns:w10="urn:schemas-microsoft-com:office:word" xmlns:w="http://schemas.openxmlformats.org/wordprocessingml/2006/main" xmlns:w14="http://schemas.microsoft.com/office/word/2010/wordml" xmlns:w15="http://schemas.microsoft.com/office/word/2012/wordml" xmlns:w16cex="http://schemas.microsoft.com/office/word/2018/wordml/cex" xmlns:w16cid="http://schemas.microsoft.com/office/word/2016/wordml/cid" xmlns:w16="http://schemas.microsoft.com/office/word/2018/wordml" xmlns:w16du="http://schemas.microsoft.com/office/word/2023/wordml/word16du" xmlns:w16sdtdh="http://schemas.microsoft.com/office/word/2020/wordml/sdtdatahash" xmlns:w16se="http://schemas.microsoft.com/office/word/2015/wordml/symex" xmlns:wpg="http://schemas.microsoft.com/office/word/2010/wordprocessingGroup" xmlns:wpi="http://schemas.microsoft.com/office/word/2010/wordprocessingInk" xmlns:wne="http://schemas.microsoft.com/office/word/2006/wordml" xmlns:wps="http://schemas.microsoft.com/office/word/2010/wordprocessingShape" mc:Ignorable="w14 w15 w16se w16cid w16 w16cex w16sdtdh w16du wp14">
+  <w:sdt>
+    <w:sdtPr>
+      <w:id w:val="-1856483736"/>
+      <w:docPartObj>
+        <w:docPartGallery w:val="Page Numbers (Top of Page)"/>
+        <w:docPartUnique/>
+      </w:docPartObj>
+    </w:sdtPr>
+    <w:sdtEndPr>
+      <w:rPr>
+        <w:noProof/>
+      </w:rPr>
+    </w:sdtEndPr>
+    <w:sdtContent>
+      <w:p>
+        <w:pPr>
+          <w:pStyle w:val="Header"/>
+          <w:jc w:val="right"/>
+        </w:pPr>
+        <w:r>
+          <w:fldChar w:fldCharType="begin"/>
+        </w:r>
+        <w:r>
+          <w:instrText xml:space="preserve"> PAGE   \* MERGEFORMAT </w:instrText>
+        </w:r>
+        <w:r>
+          <w:fldChar w:fldCharType="separate"/>
+        </w:r>
+        <w:r>
+          <w:rPr>
+            <w:noProof/>
+          </w:rPr>
+          <w:t>2</w:t>
+        </w:r>
+        <w:r>
+          <w:rPr>
+            <w:noProof/>
+          </w:rPr>
+          <w:fldChar w:fldCharType="end"/>
+        </w:r>
+      </w:p>
+    </w:sdtContent>
+  </w:sdt>
+  <w:p>
+    <w:pPr>
+      <w:pStyle w:val="Header"/>
+    </w:pPr>
+  </w:p>
+</w:hdr>
+</file>
+
+<file path=word/header6.xml><?xml version="1.0" encoding="utf-8"?>
+<w:hdr xmlns:wpc="http://schemas.microsoft.com/office/word/2010/wordprocessingCanvas" xmlns:cx="http://schemas.microsoft.com/office/drawing/2014/chartex" xmlns:cx1="http://schemas.microsoft.com/office/drawing/2015/9/8/chartex" xmlns:cx2="http://schemas.microsoft.com/office/drawing/2015/10/21/chartex" xmlns:cx3="http://schemas.microsoft.com/office/drawing/2016/5/9/chartex" xmlns:cx4="http://schemas.microsoft.com/office/drawing/2016/5/10/chartex" xmlns:cx5="http://schemas.microsoft.com/office/drawing/2016/5/11/chartex" xmlns:cx6="http://schemas.microsoft.com/office/drawing/2016/5/12/chartex" xmlns:cx7="http://schemas.microsoft.com/office/drawing/2016/5/13/chartex" xmlns:cx8="http://schemas.microsoft.com/office/drawing/2016/5/14/chartex" xmlns:mc="http://schemas.openxmlformats.org/markup-compatibility/2006" xmlns:aink="http://schemas.microsoft.com/office/drawing/2016/ink" xmlns:am3d="http://schemas.microsoft.com/office/drawing/2017/model3d" xmlns:o="urn:schemas-microsoft-com:office:office" xmlns:oel="http://schemas.microsoft.com/office/2019/extlst" xmlns:r="http://schemas.openxmlformats.org/officeDocument/2006/relationships" xmlns:m="http://schemas.openxmlformats.org/officeDocument/2006/math" xmlns:v="urn:schemas-microsoft-com:vml" xmlns:wp14="http://schemas.microsoft.com/office/word/2010/wordprocessingDrawing" xmlns:wp="http://schemas.openxmlformats.org/drawingml/2006/wordprocessingDrawing" xmlns:w10="urn:schemas-microsoft-com:office:word" xmlns:w="http://schemas.openxmlformats.org/wordprocessingml/2006/main" xmlns:w14="http://schemas.microsoft.com/office/word/2010/wordml" xmlns:w15="http://schemas.microsoft.com/office/word/2012/wordml" xmlns:w16cex="http://schemas.microsoft.com/office/word/2018/wordml/cex" xmlns:w16cid="http://schemas.microsoft.com/office/word/2016/wordml/cid" xmlns:w16="http://schemas.microsoft.com/office/word/2018/wordml" xmlns:w16du="http://schemas.microsoft.com/office/word/2023/wordml/word16du" xmlns:w16sdtdh="http://schemas.microsoft.com/office/word/2020/wordml/sdtdatahash" xmlns:w16se="http://schemas.microsoft.com/office/word/2015/wordml/symex" xmlns:wpg="http://schemas.microsoft.com/office/word/2010/wordprocessingGroup" xmlns:wpi="http://schemas.microsoft.com/office/word/2010/wordprocessingInk" xmlns:wne="http://schemas.microsoft.com/office/word/2006/wordml" xmlns:wps="http://schemas.microsoft.com/office/word/2010/wordprocessingShape" mc:Ignorable="w14 w15 w16se w16cid w16 w16cex w16sdtdh w16du wp14">
+  <w:p>
+    <w:pPr>
+      <w:pStyle w:val="Header"/>
+    </w:pPr>
+  </w:p>
+</w:hdr>
+</file>
+
+<file path=word/header7.xml><?xml version="1.0" encoding="utf-8"?>
+<w:hdr xmlns:wpc="http://schemas.microsoft.com/office/word/2010/wordprocessingCanvas" xmlns:cx="http://schemas.microsoft.com/office/drawing/2014/chartex" xmlns:cx1="http://schemas.microsoft.com/office/drawing/2015/9/8/chartex" xmlns:cx2="http://schemas.microsoft.com/office/drawing/2015/10/21/chartex" xmlns:cx3="http://schemas.microsoft.com/office/drawing/2016/5/9/chartex" xmlns:cx4="http://schemas.microsoft.com/office/drawing/2016/5/10/chartex" xmlns:cx5="http://schemas.microsoft.com/office/drawing/2016/5/11/chartex" xmlns:cx6="http://schemas.microsoft.com/office/drawing/2016/5/12/chartex" xmlns:cx7="http://schemas.microsoft.com/office/drawing/2016/5/13/chartex" xmlns:cx8="http://schemas.microsoft.com/office/drawing/2016/5/14/chartex" xmlns:mc="http://schemas.openxmlformats.org/markup-compatibility/2006" xmlns:aink="http://schemas.microsoft.com/office/drawing/2016/ink" xmlns:am3d="http://schemas.microsoft.com/office/drawing/2017/model3d" xmlns:o="urn:schemas-microsoft-com:office:office" xmlns:oel="http://schemas.microsoft.com/office/2019/extlst" xmlns:r="http://schemas.openxmlformats.org/officeDocument/2006/relationships" xmlns:m="http://schemas.openxmlformats.org/officeDocument/2006/math" xmlns:v="urn:schemas-microsoft-com:vml" xmlns:wp14="http://schemas.microsoft.com/office/word/2010/wordprocessingDrawing" xmlns:wp="http://schemas.openxmlformats.org/drawingml/2006/wordprocessingDrawing" xmlns:w10="urn:schemas-microsoft-com:office:word" xmlns:w="http://schemas.openxmlformats.org/wordprocessingml/2006/main" xmlns:w14="http://schemas.microsoft.com/office/word/2010/wordml" xmlns:w15="http://schemas.microsoft.com/office/word/2012/wordml" xmlns:w16cex="http://schemas.microsoft.com/office/word/2018/wordml/cex" xmlns:w16cid="http://schemas.microsoft.com/office/word/2016/wordml/cid" xmlns:w16="http://schemas.microsoft.com/office/word/2018/wordml" xmlns:w16du="http://schemas.microsoft.com/office/word/2023/wordml/word16du" xmlns:w16sdtdh="http://schemas.microsoft.com/office/word/2020/wordml/sdtdatahash" xmlns:w16se="http://schemas.microsoft.com/office/word/2015/wordml/symex" xmlns:wpg="http://schemas.microsoft.com/office/word/2010/wordprocessingGroup" xmlns:wpi="http://schemas.microsoft.com/office/word/2010/wordprocessingInk" xmlns:wne="http://schemas.microsoft.com/office/word/2006/wordml" xmlns:wps="http://schemas.microsoft.com/office/word/2010/wordprocessingShape" mc:Ignorable="w14 w15 w16se w16cid w16 w16cex w16sdtdh w16du wp14">
+  <w:sdt>
+    <w:sdtPr>
+      <w:id w:val="-766317750"/>
+      <w:docPartObj>
+        <w:docPartGallery w:val="Page Numbers (Top of Page)"/>
+        <w:docPartUnique/>
+      </w:docPartObj>
+    </w:sdtPr>
+    <w:sdtEndPr>
+      <w:rPr>
+        <w:noProof/>
+      </w:rPr>
+    </w:sdtEndPr>
+    <w:sdtContent>
+      <w:p>
+        <w:pPr>
+          <w:pStyle w:val="Header"/>
+          <w:jc w:val="right"/>
+        </w:pPr>
+        <w:r>
+          <w:fldChar w:fldCharType="begin"/>
+        </w:r>
+        <w:r>
+          <w:instrText xml:space="preserve"> PAGE   \* MERGEFORMAT </w:instrText>
+        </w:r>
+        <w:r>
+          <w:fldChar w:fldCharType="separate"/>
+        </w:r>
+        <w:r>
+          <w:rPr>
+            <w:noProof/>
+          </w:rPr>
+          <w:t>2</w:t>
+        </w:r>
+        <w:r>
+          <w:rPr>
+            <w:noProof/>
+          </w:rPr>
+          <w:fldChar w:fldCharType="end"/>
+        </w:r>
+      </w:p>
+    </w:sdtContent>
+  </w:sdt>
   <w:p>
     <w:pPr>
       <w:pStyle w:val="Header"/>
@@ -1563,7 +2762,7 @@
       <w:lvlText w:val="%1."/>
       <w:lvlJc w:val="left"/>
       <w:pPr>
-        <w:ind w:left="720" w:hanging="360"/>
+        <w:ind w:left="5760" w:hanging="360"/>
       </w:pPr>
       <w:rPr>
         <w:rFonts w:hint="default"/>
@@ -1575,7 +2774,7 @@
       <w:lvlText w:val="%2."/>
       <w:lvlJc w:val="left"/>
       <w:pPr>
-        <w:ind w:left="1440" w:hanging="360"/>
+        <w:ind w:left="6480" w:hanging="360"/>
       </w:pPr>
     </w:lvl>
     <w:lvl w:ilvl="2" w:tplc="0409001B" w:tentative="1">
@@ -1584,7 +2783,7 @@
       <w:lvlText w:val="%3."/>
       <w:lvlJc w:val="right"/>
       <w:pPr>
-        <w:ind w:left="2160" w:hanging="180"/>
+        <w:ind w:left="7200" w:hanging="180"/>
       </w:pPr>
     </w:lvl>
     <w:lvl w:ilvl="3" w:tplc="0409000F" w:tentative="1">
@@ -1593,7 +2792,7 @@
       <w:lvlText w:val="%4."/>
       <w:lvlJc w:val="left"/>
       <w:pPr>
-        <w:ind w:left="2880" w:hanging="360"/>
+        <w:ind w:left="7920" w:hanging="360"/>
       </w:pPr>
     </w:lvl>
     <w:lvl w:ilvl="4" w:tplc="04090019" w:tentative="1">
@@ -1602,7 +2801,7 @@
       <w:lvlText w:val="%5."/>
       <w:lvlJc w:val="left"/>
       <w:pPr>
-        <w:ind w:left="3600" w:hanging="360"/>
+        <w:ind w:left="8640" w:hanging="360"/>
       </w:pPr>
     </w:lvl>
     <w:lvl w:ilvl="5" w:tplc="0409001B" w:tentative="1">
@@ -1611,7 +2810,7 @@
       <w:lvlText w:val="%6."/>
       <w:lvlJc w:val="right"/>
       <w:pPr>
-        <w:ind w:left="4320" w:hanging="180"/>
+        <w:ind w:left="9360" w:hanging="180"/>
       </w:pPr>
     </w:lvl>
     <w:lvl w:ilvl="6" w:tplc="0409000F" w:tentative="1">
@@ -1620,7 +2819,7 @@
       <w:lvlText w:val="%7."/>
       <w:lvlJc w:val="left"/>
       <w:pPr>
-        <w:ind w:left="5040" w:hanging="360"/>
+        <w:ind w:left="10080" w:hanging="360"/>
       </w:pPr>
     </w:lvl>
     <w:lvl w:ilvl="7" w:tplc="04090019" w:tentative="1">
@@ -1629,7 +2828,7 @@
       <w:lvlText w:val="%8."/>
       <w:lvlJc w:val="left"/>
       <w:pPr>
-        <w:ind w:left="5760" w:hanging="360"/>
+        <w:ind w:left="10800" w:hanging="360"/>
       </w:pPr>
     </w:lvl>
     <w:lvl w:ilvl="8" w:tplc="0409001B" w:tentative="1">
@@ -1638,7 +2837,7 @@
       <w:lvlText w:val="%9."/>
       <w:lvlJc w:val="right"/>
       <w:pPr>
-        <w:ind w:left="6480" w:hanging="180"/>
+        <w:ind w:left="11520" w:hanging="180"/>
       </w:pPr>
     </w:lvl>
   </w:abstractNum>

</xml_diff>

<commit_message>
Update: change some words in latar belakang and improve rumusan masalah and tujuan penelitian
</commit_message>
<xml_diff>
--- a/Proposal/Proposal Penelitan.docx
+++ b/Proposal/Proposal Penelitan.docx
@@ -1531,96 +1531,6 @@
           <w:sz w:val="24"/>
           <w:szCs w:val="24"/>
         </w:rPr>
-      </w:pPr>
-      <w:r>
-        <w:rPr>
-          <w:rFonts w:ascii="Times New Roman" w:hAnsi="Times New Roman" w:cs="Times New Roman"/>
-          <w:sz w:val="24"/>
-          <w:szCs w:val="24"/>
-        </w:rPr>
-        <w:t xml:space="preserve">Di era digital sekarang pembuatan portfolio sudah sangat berkembang menggunakan berbagai wadah digital, pada saat ini pembuatan portfolio sudah sangat beragam menggunakan </w:t>
-      </w:r>
-      <w:r>
-        <w:rPr>
-          <w:rFonts w:ascii="Times New Roman" w:hAnsi="Times New Roman" w:cs="Times New Roman"/>
-          <w:i/>
-          <w:iCs/>
-          <w:sz w:val="24"/>
-          <w:szCs w:val="24"/>
-        </w:rPr>
-        <w:t xml:space="preserve">platform </w:t>
-      </w:r>
-      <w:r>
-        <w:rPr>
-          <w:rFonts w:ascii="Times New Roman" w:hAnsi="Times New Roman" w:cs="Times New Roman"/>
-          <w:sz w:val="24"/>
-          <w:szCs w:val="24"/>
-        </w:rPr>
-        <w:t xml:space="preserve">digital seperti media sosial pribadi, </w:t>
-      </w:r>
-      <w:r>
-        <w:rPr>
-          <w:rFonts w:ascii="Times New Roman" w:hAnsi="Times New Roman" w:cs="Times New Roman"/>
-          <w:sz w:val="24"/>
-          <w:szCs w:val="24"/>
-        </w:rPr>
-        <w:t xml:space="preserve">buku digital, dan salah satunya juga dalam berbentuk </w:t>
-      </w:r>
-      <w:r>
-        <w:rPr>
-          <w:rFonts w:ascii="Times New Roman" w:hAnsi="Times New Roman" w:cs="Times New Roman"/>
-          <w:i/>
-          <w:iCs/>
-          <w:sz w:val="24"/>
-          <w:szCs w:val="24"/>
-        </w:rPr>
-        <w:t>website</w:t>
-      </w:r>
-      <w:r>
-        <w:rPr>
-          <w:rFonts w:ascii="Times New Roman" w:hAnsi="Times New Roman" w:cs="Times New Roman"/>
-          <w:sz w:val="24"/>
-          <w:szCs w:val="24"/>
-        </w:rPr>
-        <w:t xml:space="preserve">. </w:t>
-      </w:r>
-      <w:r>
-        <w:rPr>
-          <w:rFonts w:ascii="Times New Roman" w:hAnsi="Times New Roman" w:cs="Times New Roman"/>
-          <w:sz w:val="24"/>
-          <w:szCs w:val="24"/>
-        </w:rPr>
-        <w:t xml:space="preserve">Pembuatan atau pengembangan portfolio dengan berbasis sangat di minati para professional di bidang digital seperti </w:t>
-      </w:r>
-      <w:r>
-        <w:rPr>
-          <w:rFonts w:ascii="Times New Roman" w:hAnsi="Times New Roman" w:cs="Times New Roman"/>
-          <w:i/>
-          <w:iCs/>
-          <w:sz w:val="24"/>
-          <w:szCs w:val="24"/>
-        </w:rPr>
-        <w:t xml:space="preserve">programmer, web designer, </w:t>
-      </w:r>
-      <w:r>
-        <w:rPr>
-          <w:rFonts w:ascii="Times New Roman" w:hAnsi="Times New Roman" w:cs="Times New Roman"/>
-          <w:sz w:val="24"/>
-          <w:szCs w:val="24"/>
-        </w:rPr>
-        <w:t>dan para penggiat digital lainnya.</w:t>
-      </w:r>
-    </w:p>
-    <w:p>
-      <w:pPr>
-        <w:spacing w:line="480" w:lineRule="auto"/>
-        <w:ind w:firstLine="720"/>
-        <w:jc w:val="both"/>
-        <w:rPr>
-          <w:rFonts w:ascii="Times New Roman" w:hAnsi="Times New Roman" w:cs="Times New Roman"/>
-          <w:sz w:val="24"/>
-          <w:szCs w:val="24"/>
-        </w:rPr>
         <w:sectPr>
           <w:footerReference w:type="default" r:id="rId17"/>
           <w:headerReference w:type="first" r:id="rId18"/>
@@ -1639,15 +1549,165 @@
           <w:sz w:val="24"/>
           <w:szCs w:val="24"/>
         </w:rPr>
-        <w:t>Berdasarkan dari pernyataan di atas pengembangan portfolio dengan berbasis website sangat penting</w:t>
-      </w:r>
-      <w:r>
-        <w:rPr>
-          <w:rFonts w:ascii="Times New Roman" w:hAnsi="Times New Roman" w:cs="Times New Roman"/>
-          <w:sz w:val="24"/>
-          <w:szCs w:val="24"/>
-        </w:rPr>
-        <w:t xml:space="preserve"> untuk diperhatikan, dalam pengembangan webiste portfolio juga diperlukan beberapa keperluan seperti </w:t>
+        <w:t>Berdasarkan dari pernyataan di atas pengembangan portfolio</w:t>
+      </w:r>
+      <w:r>
+        <w:rPr>
+          <w:rFonts w:ascii="Times New Roman" w:hAnsi="Times New Roman" w:cs="Times New Roman"/>
+          <w:sz w:val="24"/>
+          <w:szCs w:val="24"/>
+        </w:rPr>
+        <w:t xml:space="preserve"> </w:t>
+      </w:r>
+      <w:r>
+        <w:rPr>
+          <w:rFonts w:ascii="Times New Roman" w:hAnsi="Times New Roman" w:cs="Times New Roman"/>
+          <w:sz w:val="24"/>
+          <w:szCs w:val="24"/>
+        </w:rPr>
+        <w:t>sangat penting</w:t>
+      </w:r>
+      <w:r>
+        <w:rPr>
+          <w:rFonts w:ascii="Times New Roman" w:hAnsi="Times New Roman" w:cs="Times New Roman"/>
+          <w:sz w:val="24"/>
+          <w:szCs w:val="24"/>
+        </w:rPr>
+        <w:t xml:space="preserve"> untuk diperhatikan, </w:t>
+      </w:r>
+      <w:r>
+        <w:rPr>
+          <w:rFonts w:ascii="Times New Roman" w:hAnsi="Times New Roman" w:cs="Times New Roman"/>
+          <w:sz w:val="24"/>
+          <w:szCs w:val="24"/>
+        </w:rPr>
+        <w:t xml:space="preserve">di era digital sekarang pembuatan portfolio sudah sangat beragam menggunakan </w:t>
+      </w:r>
+      <w:r>
+        <w:rPr>
+          <w:rFonts w:ascii="Times New Roman" w:hAnsi="Times New Roman" w:cs="Times New Roman"/>
+          <w:i/>
+          <w:iCs/>
+          <w:sz w:val="24"/>
+          <w:szCs w:val="24"/>
+        </w:rPr>
+        <w:t xml:space="preserve">platform </w:t>
+      </w:r>
+      <w:r>
+        <w:rPr>
+          <w:rFonts w:ascii="Times New Roman" w:hAnsi="Times New Roman" w:cs="Times New Roman"/>
+          <w:sz w:val="24"/>
+          <w:szCs w:val="24"/>
+        </w:rPr>
+        <w:t xml:space="preserve">digital seperti media sosial, buku digital dan salah satunya juga yang berbasis </w:t>
+      </w:r>
+      <w:r>
+        <w:rPr>
+          <w:rFonts w:ascii="Times New Roman" w:hAnsi="Times New Roman" w:cs="Times New Roman"/>
+          <w:i/>
+          <w:iCs/>
+          <w:sz w:val="24"/>
+          <w:szCs w:val="24"/>
+        </w:rPr>
+        <w:t xml:space="preserve">website. </w:t>
+      </w:r>
+      <w:r>
+        <w:rPr>
+          <w:rFonts w:ascii="Times New Roman" w:hAnsi="Times New Roman" w:cs="Times New Roman"/>
+          <w:sz w:val="24"/>
+          <w:szCs w:val="24"/>
+        </w:rPr>
+        <w:t xml:space="preserve">Pembuatan atau pengembangan portfolio dengan berbasis </w:t>
+      </w:r>
+      <w:r>
+        <w:rPr>
+          <w:rFonts w:ascii="Times New Roman" w:hAnsi="Times New Roman" w:cs="Times New Roman"/>
+          <w:i/>
+          <w:iCs/>
+          <w:sz w:val="24"/>
+          <w:szCs w:val="24"/>
+        </w:rPr>
+        <w:t xml:space="preserve">website </w:t>
+      </w:r>
+      <w:r>
+        <w:rPr>
+          <w:rFonts w:ascii="Times New Roman" w:hAnsi="Times New Roman" w:cs="Times New Roman"/>
+          <w:sz w:val="24"/>
+          <w:szCs w:val="24"/>
+        </w:rPr>
+        <w:t xml:space="preserve">sangat diminati para professional di bidang digital seperti </w:t>
+      </w:r>
+      <w:r>
+        <w:rPr>
+          <w:rFonts w:ascii="Times New Roman" w:hAnsi="Times New Roman" w:cs="Times New Roman"/>
+          <w:i/>
+          <w:iCs/>
+          <w:sz w:val="24"/>
+          <w:szCs w:val="24"/>
+        </w:rPr>
+        <w:t xml:space="preserve">programmer, web designer, </w:t>
+      </w:r>
+      <w:r>
+        <w:rPr>
+          <w:rFonts w:ascii="Times New Roman" w:hAnsi="Times New Roman" w:cs="Times New Roman"/>
+          <w:sz w:val="24"/>
+          <w:szCs w:val="24"/>
+        </w:rPr>
+        <w:t>dan para penggiat digital lainnya</w:t>
+      </w:r>
+      <w:r>
+        <w:rPr>
+          <w:rFonts w:ascii="Times New Roman" w:hAnsi="Times New Roman" w:cs="Times New Roman"/>
+          <w:sz w:val="24"/>
+          <w:szCs w:val="24"/>
+        </w:rPr>
+        <w:t xml:space="preserve"> dan </w:t>
+      </w:r>
+      <w:r>
+        <w:rPr>
+          <w:rFonts w:ascii="Times New Roman" w:hAnsi="Times New Roman" w:cs="Times New Roman"/>
+          <w:sz w:val="24"/>
+          <w:szCs w:val="24"/>
+        </w:rPr>
+        <w:t xml:space="preserve">dalam pengembangan </w:t>
+      </w:r>
+      <w:r>
+        <w:rPr>
+          <w:rFonts w:ascii="Times New Roman" w:hAnsi="Times New Roman" w:cs="Times New Roman"/>
+          <w:i/>
+          <w:iCs/>
+          <w:sz w:val="24"/>
+          <w:szCs w:val="24"/>
+        </w:rPr>
+        <w:t>web</w:t>
+      </w:r>
+      <w:r>
+        <w:rPr>
+          <w:rFonts w:ascii="Times New Roman" w:hAnsi="Times New Roman" w:cs="Times New Roman"/>
+          <w:i/>
+          <w:iCs/>
+          <w:sz w:val="24"/>
+          <w:szCs w:val="24"/>
+        </w:rPr>
+        <w:t>s</w:t>
+      </w:r>
+      <w:r>
+        <w:rPr>
+          <w:rFonts w:ascii="Times New Roman" w:hAnsi="Times New Roman" w:cs="Times New Roman"/>
+          <w:i/>
+          <w:iCs/>
+          <w:sz w:val="24"/>
+          <w:szCs w:val="24"/>
+        </w:rPr>
+        <w:t>ite</w:t>
+      </w:r>
+      <w:r>
+        <w:rPr>
+          <w:rFonts w:ascii="Times New Roman" w:hAnsi="Times New Roman" w:cs="Times New Roman"/>
+          <w:sz w:val="24"/>
+          <w:szCs w:val="24"/>
+        </w:rPr>
+        <w:t xml:space="preserve"> portfolio juga diperlukan beberapa keperluan seperti </w:t>
       </w:r>
       <w:r>
         <w:rPr>
@@ -1665,7 +1725,15 @@
           <w:sz w:val="24"/>
           <w:szCs w:val="24"/>
         </w:rPr>
-        <w:t xml:space="preserve">, bahasa pemrograman dan </w:t>
+        <w:t>, bahasa pemrograman da</w:t>
+      </w:r>
+      <w:r>
+        <w:rPr>
+          <w:rFonts w:ascii="Times New Roman" w:hAnsi="Times New Roman" w:cs="Times New Roman"/>
+          <w:sz w:val="24"/>
+          <w:szCs w:val="24"/>
+        </w:rPr>
+        <w:t xml:space="preserve">n </w:t>
       </w:r>
     </w:p>
     <w:p>
@@ -2677,15 +2745,7 @@
           <w:sz w:val="24"/>
           <w:szCs w:val="24"/>
         </w:rPr>
-        <w:t xml:space="preserve">jadi memudahkan pengembang yang sudah terbiasa dengan pengembangan </w:t>
-      </w:r>
-      <w:r>
-        <w:rPr>
-          <w:rFonts w:ascii="Times New Roman" w:hAnsi="Times New Roman" w:cs="Times New Roman"/>
-          <w:sz w:val="24"/>
-          <w:szCs w:val="24"/>
-        </w:rPr>
-        <w:t xml:space="preserve">yang seperti itu </w:t>
+        <w:t xml:space="preserve">jadi memudahkan pengembang yang sudah terbiasa dengan pengembangan yang seperti itu </w:t>
       </w:r>
       <w:r>
         <w:rPr>
@@ -2863,6 +2923,8 @@
         <w:jc w:val="both"/>
         <w:rPr>
           <w:rFonts w:ascii="Times New Roman" w:hAnsi="Times New Roman" w:cs="Times New Roman"/>
+          <w:i/>
+          <w:iCs/>
           <w:sz w:val="24"/>
           <w:szCs w:val="24"/>
         </w:rPr>
@@ -2964,7 +3026,23 @@
           <w:sz w:val="24"/>
           <w:szCs w:val="24"/>
         </w:rPr>
-        <w:t xml:space="preserve">sangat penting karena dapat membantu pengembangan lebih efisien dalam </w:t>
+        <w:t xml:space="preserve">sangat </w:t>
+      </w:r>
+      <w:r>
+        <w:rPr>
+          <w:rFonts w:ascii="Times New Roman" w:hAnsi="Times New Roman" w:cs="Times New Roman"/>
+          <w:sz w:val="24"/>
+          <w:szCs w:val="24"/>
+        </w:rPr>
+        <w:t>krusial</w:t>
+      </w:r>
+      <w:r>
+        <w:rPr>
+          <w:rFonts w:ascii="Times New Roman" w:hAnsi="Times New Roman" w:cs="Times New Roman"/>
+          <w:sz w:val="24"/>
+          <w:szCs w:val="24"/>
+        </w:rPr>
+        <w:t xml:space="preserve"> karena dapat membantu pengembangan lebih efisien dalam </w:t>
       </w:r>
       <w:r>
         <w:rPr>
@@ -3000,78 +3078,6 @@
           <w:sz w:val="24"/>
           <w:szCs w:val="24"/>
         </w:rPr>
-        <w:t xml:space="preserve">framework Front-End </w:t>
-      </w:r>
-      <w:r>
-        <w:rPr>
-          <w:rFonts w:ascii="Times New Roman" w:hAnsi="Times New Roman" w:cs="Times New Roman"/>
-          <w:sz w:val="24"/>
-          <w:szCs w:val="24"/>
-        </w:rPr>
-        <w:t xml:space="preserve">JavaScript dengan menganalisis kedua </w:t>
-      </w:r>
-      <w:r>
-        <w:rPr>
-          <w:rFonts w:ascii="Times New Roman" w:hAnsi="Times New Roman" w:cs="Times New Roman"/>
-          <w:i/>
-          <w:iCs/>
-          <w:sz w:val="24"/>
-          <w:szCs w:val="24"/>
-        </w:rPr>
-        <w:t xml:space="preserve">framwork </w:t>
-      </w:r>
-      <w:r>
-        <w:rPr>
-          <w:rFonts w:ascii="Times New Roman" w:hAnsi="Times New Roman" w:cs="Times New Roman"/>
-          <w:sz w:val="24"/>
-          <w:szCs w:val="24"/>
-        </w:rPr>
-        <w:t xml:space="preserve">tersebut berdasarkan waktu muat dan performa </w:t>
-      </w:r>
-      <w:r>
-        <w:rPr>
-          <w:rFonts w:ascii="Times New Roman" w:hAnsi="Times New Roman" w:cs="Times New Roman"/>
-          <w:i/>
-          <w:iCs/>
-          <w:sz w:val="24"/>
-          <w:szCs w:val="24"/>
-        </w:rPr>
-        <w:t>rendering</w:t>
-      </w:r>
-      <w:r>
-        <w:rPr>
-          <w:rFonts w:ascii="Times New Roman" w:hAnsi="Times New Roman" w:cs="Times New Roman"/>
-          <w:sz w:val="24"/>
-          <w:szCs w:val="24"/>
-        </w:rPr>
-        <w:t xml:space="preserve"> dari masing – masing </w:t>
-      </w:r>
-      <w:r>
-        <w:rPr>
-          <w:rFonts w:ascii="Times New Roman" w:hAnsi="Times New Roman" w:cs="Times New Roman"/>
-          <w:i/>
-          <w:iCs/>
-          <w:sz w:val="24"/>
-          <w:szCs w:val="24"/>
-        </w:rPr>
-        <w:t>framework</w:t>
-      </w:r>
-      <w:r>
-        <w:rPr>
-          <w:rFonts w:ascii="Times New Roman" w:hAnsi="Times New Roman" w:cs="Times New Roman"/>
-          <w:sz w:val="24"/>
-          <w:szCs w:val="24"/>
-        </w:rPr>
-        <w:t xml:space="preserve"> dapat membantu mahasiswa ataupun pengembang untuk memutuskan </w:t>
-      </w:r>
-      <w:r>
-        <w:rPr>
-          <w:rFonts w:ascii="Times New Roman" w:hAnsi="Times New Roman" w:cs="Times New Roman"/>
-          <w:i/>
-          <w:iCs/>
-          <w:sz w:val="24"/>
-          <w:szCs w:val="24"/>
-        </w:rPr>
         <w:t xml:space="preserve">framework </w:t>
       </w:r>
       <w:r>
@@ -3080,53 +3086,207 @@
           <w:sz w:val="24"/>
           <w:szCs w:val="24"/>
         </w:rPr>
-        <w:t xml:space="preserve">mana yang akan digunakan dalam pengembangan </w:t>
-      </w:r>
-      <w:r>
-        <w:rPr>
-          <w:rFonts w:ascii="Times New Roman" w:hAnsi="Times New Roman" w:cs="Times New Roman"/>
-          <w:i/>
-          <w:iCs/>
-          <w:sz w:val="24"/>
-          <w:szCs w:val="24"/>
-        </w:rPr>
-        <w:t xml:space="preserve">website </w:t>
-      </w:r>
-      <w:r>
-        <w:rPr>
-          <w:rFonts w:ascii="Times New Roman" w:hAnsi="Times New Roman" w:cs="Times New Roman"/>
-          <w:sz w:val="24"/>
-          <w:szCs w:val="24"/>
-        </w:rPr>
-        <w:t xml:space="preserve">terutama </w:t>
-      </w:r>
-      <w:r>
-        <w:rPr>
-          <w:rFonts w:ascii="Times New Roman" w:hAnsi="Times New Roman" w:cs="Times New Roman"/>
-          <w:i/>
-          <w:iCs/>
-          <w:sz w:val="24"/>
-          <w:szCs w:val="24"/>
-        </w:rPr>
-        <w:t>website portfolio</w:t>
-      </w:r>
-      <w:r>
-        <w:rPr>
-          <w:rFonts w:ascii="Times New Roman" w:hAnsi="Times New Roman" w:cs="Times New Roman"/>
-          <w:sz w:val="24"/>
-          <w:szCs w:val="24"/>
-        </w:rPr>
-        <w:t xml:space="preserve"> mereka</w:t>
-      </w:r>
-      <w:r>
-        <w:rPr>
-          <w:rFonts w:ascii="Times New Roman" w:hAnsi="Times New Roman" w:cs="Times New Roman"/>
-          <w:i/>
-          <w:iCs/>
-          <w:sz w:val="24"/>
-          <w:szCs w:val="24"/>
-        </w:rPr>
-        <w:t>.</w:t>
+        <w:t>JavaScript</w:t>
+      </w:r>
+      <w:r>
+        <w:rPr>
+          <w:rFonts w:ascii="Times New Roman" w:hAnsi="Times New Roman" w:cs="Times New Roman"/>
+          <w:sz w:val="24"/>
+          <w:szCs w:val="24"/>
+        </w:rPr>
+        <w:t xml:space="preserve"> yaitu React dan Vue,</w:t>
+      </w:r>
+      <w:r>
+        <w:rPr>
+          <w:rFonts w:ascii="Times New Roman" w:hAnsi="Times New Roman" w:cs="Times New Roman"/>
+          <w:sz w:val="24"/>
+          <w:szCs w:val="24"/>
+        </w:rPr>
+        <w:t xml:space="preserve"> dengan menganalisis kedua </w:t>
+      </w:r>
+      <w:r>
+        <w:rPr>
+          <w:rFonts w:ascii="Times New Roman" w:hAnsi="Times New Roman" w:cs="Times New Roman"/>
+          <w:i/>
+          <w:iCs/>
+          <w:sz w:val="24"/>
+          <w:szCs w:val="24"/>
+        </w:rPr>
+        <w:t>fram</w:t>
+      </w:r>
+      <w:r>
+        <w:rPr>
+          <w:rFonts w:ascii="Times New Roman" w:hAnsi="Times New Roman" w:cs="Times New Roman"/>
+          <w:i/>
+          <w:iCs/>
+          <w:sz w:val="24"/>
+          <w:szCs w:val="24"/>
+        </w:rPr>
+        <w:t>e</w:t>
+      </w:r>
+      <w:r>
+        <w:rPr>
+          <w:rFonts w:ascii="Times New Roman" w:hAnsi="Times New Roman" w:cs="Times New Roman"/>
+          <w:i/>
+          <w:iCs/>
+          <w:sz w:val="24"/>
+          <w:szCs w:val="24"/>
+        </w:rPr>
+        <w:t xml:space="preserve">work </w:t>
+      </w:r>
+      <w:r>
+        <w:rPr>
+          <w:rFonts w:ascii="Times New Roman" w:hAnsi="Times New Roman" w:cs="Times New Roman"/>
+          <w:sz w:val="24"/>
+          <w:szCs w:val="24"/>
+        </w:rPr>
+        <w:t>dengan menggunakan metrik seperti waktu muat halaman pertama dari</w:t>
+      </w:r>
+      <w:r>
+        <w:rPr>
+          <w:rFonts w:ascii="Times New Roman" w:hAnsi="Times New Roman" w:cs="Times New Roman"/>
+          <w:i/>
+          <w:iCs/>
+          <w:sz w:val="24"/>
+          <w:szCs w:val="24"/>
+        </w:rPr>
+        <w:t xml:space="preserve"> website </w:t>
+      </w:r>
+      <w:r>
+        <w:rPr>
+          <w:rFonts w:ascii="Times New Roman" w:hAnsi="Times New Roman" w:cs="Times New Roman"/>
+          <w:sz w:val="24"/>
+          <w:szCs w:val="24"/>
+        </w:rPr>
+        <w:t>(</w:t>
+      </w:r>
+      <w:r>
+        <w:rPr>
+          <w:rFonts w:ascii="Times New Roman" w:hAnsi="Times New Roman" w:cs="Times New Roman"/>
+          <w:i/>
+          <w:iCs/>
+          <w:sz w:val="24"/>
+          <w:szCs w:val="24"/>
+        </w:rPr>
+        <w:t xml:space="preserve">First Contentful Paint), </w:t>
+      </w:r>
+      <w:r>
+        <w:rPr>
+          <w:rFonts w:ascii="Times New Roman" w:hAnsi="Times New Roman" w:cs="Times New Roman"/>
+          <w:sz w:val="24"/>
+          <w:szCs w:val="24"/>
+        </w:rPr>
+        <w:t>waktu untuk interaksi (</w:t>
+      </w:r>
+      <w:r>
+        <w:rPr>
+          <w:rFonts w:ascii="Times New Roman" w:hAnsi="Times New Roman" w:cs="Times New Roman"/>
+          <w:i/>
+          <w:iCs/>
+          <w:sz w:val="24"/>
+          <w:szCs w:val="24"/>
+        </w:rPr>
+        <w:t xml:space="preserve">Time to Interactive), </w:t>
+      </w:r>
+      <w:r>
+        <w:rPr>
+          <w:rFonts w:ascii="Times New Roman" w:hAnsi="Times New Roman" w:cs="Times New Roman"/>
+          <w:sz w:val="24"/>
+          <w:szCs w:val="24"/>
+        </w:rPr>
+        <w:t xml:space="preserve">dan </w:t>
+      </w:r>
+      <w:r>
+        <w:rPr>
+          <w:rFonts w:ascii="Times New Roman" w:hAnsi="Times New Roman" w:cs="Times New Roman"/>
+          <w:i/>
+          <w:iCs/>
+          <w:sz w:val="24"/>
+          <w:szCs w:val="24"/>
+        </w:rPr>
+        <w:t xml:space="preserve">Frame Rate </w:t>
+      </w:r>
+      <w:r>
+        <w:rPr>
+          <w:rFonts w:ascii="Times New Roman" w:hAnsi="Times New Roman" w:cs="Times New Roman"/>
+          <w:sz w:val="24"/>
+          <w:szCs w:val="24"/>
+        </w:rPr>
+        <w:t xml:space="preserve">untuk mengukur performa </w:t>
+      </w:r>
+      <w:r>
+        <w:rPr>
+          <w:rFonts w:ascii="Times New Roman" w:hAnsi="Times New Roman" w:cs="Times New Roman"/>
+          <w:i/>
+          <w:iCs/>
+          <w:sz w:val="24"/>
+          <w:szCs w:val="24"/>
+        </w:rPr>
+        <w:t>rendering website</w:t>
+      </w:r>
+      <w:r>
+        <w:rPr>
+          <w:rFonts w:ascii="Times New Roman" w:hAnsi="Times New Roman" w:cs="Times New Roman"/>
+          <w:sz w:val="24"/>
+          <w:szCs w:val="24"/>
+        </w:rPr>
+        <w:t xml:space="preserve"> semua metrik ini diukur menggunakan alat seperti </w:t>
+      </w:r>
+      <w:r>
+        <w:rPr>
+          <w:rFonts w:ascii="Times New Roman" w:hAnsi="Times New Roman" w:cs="Times New Roman"/>
+          <w:i/>
+          <w:iCs/>
+          <w:sz w:val="24"/>
+          <w:szCs w:val="24"/>
+        </w:rPr>
+        <w:t>Lighthouse</w:t>
+      </w:r>
+      <w:r>
+        <w:rPr>
+          <w:rFonts w:ascii="Times New Roman" w:hAnsi="Times New Roman" w:cs="Times New Roman"/>
+          <w:i/>
+          <w:iCs/>
+          <w:sz w:val="24"/>
+          <w:szCs w:val="24"/>
+        </w:rPr>
+        <w:t>,</w:t>
+      </w:r>
+      <w:r>
+        <w:rPr>
+          <w:rFonts w:ascii="Times New Roman" w:hAnsi="Times New Roman" w:cs="Times New Roman"/>
+          <w:sz w:val="24"/>
+          <w:szCs w:val="24"/>
+        </w:rPr>
+        <w:t xml:space="preserve"> metrik – metrik ini dipilih karena relevan untuk mengukur kecepatan </w:t>
+      </w:r>
+      <w:r>
+        <w:rPr>
+          <w:rFonts w:ascii="Times New Roman" w:hAnsi="Times New Roman" w:cs="Times New Roman"/>
+          <w:i/>
+          <w:iCs/>
+          <w:sz w:val="24"/>
+          <w:szCs w:val="24"/>
+        </w:rPr>
+        <w:t xml:space="preserve">loading, </w:t>
+      </w:r>
+      <w:r>
+        <w:rPr>
+          <w:rFonts w:ascii="Times New Roman" w:hAnsi="Times New Roman" w:cs="Times New Roman"/>
+          <w:sz w:val="24"/>
+          <w:szCs w:val="24"/>
+        </w:rPr>
+        <w:t xml:space="preserve">responsivitas, dan kelancaran animasi, yang merupakan faktor penting dalam pengalaman pengguna </w:t>
+      </w:r>
+      <w:r>
+        <w:rPr>
+          <w:rFonts w:ascii="Times New Roman" w:hAnsi="Times New Roman" w:cs="Times New Roman"/>
+          <w:i/>
+          <w:iCs/>
+          <w:sz w:val="24"/>
+          <w:szCs w:val="24"/>
+        </w:rPr>
+        <w:t xml:space="preserve">website portfolio. </w:t>
       </w:r>
     </w:p>
     <w:p>
@@ -3134,6 +3294,186 @@
         <w:spacing w:line="480" w:lineRule="auto"/>
         <w:ind w:firstLine="720"/>
         <w:jc w:val="both"/>
+        <w:rPr>
+          <w:rFonts w:ascii="Times New Roman" w:hAnsi="Times New Roman" w:cs="Times New Roman"/>
+          <w:sz w:val="24"/>
+          <w:szCs w:val="24"/>
+        </w:rPr>
+      </w:pPr>
+      <w:r>
+        <w:rPr>
+          <w:rFonts w:ascii="Times New Roman" w:hAnsi="Times New Roman" w:cs="Times New Roman"/>
+          <w:sz w:val="24"/>
+          <w:szCs w:val="24"/>
+        </w:rPr>
+        <w:t xml:space="preserve">Penelitian ini akan mengidentifikasi mana </w:t>
+      </w:r>
+      <w:r>
+        <w:rPr>
+          <w:rFonts w:ascii="Times New Roman" w:hAnsi="Times New Roman" w:cs="Times New Roman"/>
+          <w:i/>
+          <w:iCs/>
+          <w:sz w:val="24"/>
+          <w:szCs w:val="24"/>
+        </w:rPr>
+        <w:t xml:space="preserve">framework </w:t>
+      </w:r>
+      <w:r>
+        <w:rPr>
+          <w:rFonts w:ascii="Times New Roman" w:hAnsi="Times New Roman" w:cs="Times New Roman"/>
+          <w:sz w:val="24"/>
+          <w:szCs w:val="24"/>
+        </w:rPr>
+        <w:t>yang</w:t>
+      </w:r>
+      <w:r>
+        <w:rPr>
+          <w:rFonts w:ascii="Times New Roman" w:hAnsi="Times New Roman" w:cs="Times New Roman"/>
+          <w:sz w:val="24"/>
+          <w:szCs w:val="24"/>
+        </w:rPr>
+        <w:t xml:space="preserve"> dapat membantu mahasiswa ataupun pengembang untuk memutuskan </w:t>
+      </w:r>
+      <w:r>
+        <w:rPr>
+          <w:rFonts w:ascii="Times New Roman" w:hAnsi="Times New Roman" w:cs="Times New Roman"/>
+          <w:i/>
+          <w:iCs/>
+          <w:sz w:val="24"/>
+          <w:szCs w:val="24"/>
+        </w:rPr>
+        <w:t xml:space="preserve">framework </w:t>
+      </w:r>
+      <w:r>
+        <w:rPr>
+          <w:rFonts w:ascii="Times New Roman" w:hAnsi="Times New Roman" w:cs="Times New Roman"/>
+          <w:sz w:val="24"/>
+          <w:szCs w:val="24"/>
+        </w:rPr>
+        <w:t xml:space="preserve">mana yang akan digunakan dalam pengembangan </w:t>
+      </w:r>
+      <w:r>
+        <w:rPr>
+          <w:rFonts w:ascii="Times New Roman" w:hAnsi="Times New Roman" w:cs="Times New Roman"/>
+          <w:i/>
+          <w:iCs/>
+          <w:sz w:val="24"/>
+          <w:szCs w:val="24"/>
+        </w:rPr>
+        <w:t xml:space="preserve">website </w:t>
+      </w:r>
+      <w:r>
+        <w:rPr>
+          <w:rFonts w:ascii="Times New Roman" w:hAnsi="Times New Roman" w:cs="Times New Roman"/>
+          <w:sz w:val="24"/>
+          <w:szCs w:val="24"/>
+        </w:rPr>
+        <w:t xml:space="preserve">terutama </w:t>
+      </w:r>
+      <w:r>
+        <w:rPr>
+          <w:rFonts w:ascii="Times New Roman" w:hAnsi="Times New Roman" w:cs="Times New Roman"/>
+          <w:i/>
+          <w:iCs/>
+          <w:sz w:val="24"/>
+          <w:szCs w:val="24"/>
+        </w:rPr>
+        <w:t>website portfolio</w:t>
+      </w:r>
+      <w:r>
+        <w:rPr>
+          <w:rFonts w:ascii="Times New Roman" w:hAnsi="Times New Roman" w:cs="Times New Roman"/>
+          <w:sz w:val="24"/>
+          <w:szCs w:val="24"/>
+        </w:rPr>
+        <w:t xml:space="preserve"> sederhada tapi</w:t>
+      </w:r>
+      <w:r>
+        <w:rPr>
+          <w:rFonts w:ascii="Times New Roman" w:hAnsi="Times New Roman" w:cs="Times New Roman"/>
+          <w:i/>
+          <w:iCs/>
+          <w:sz w:val="24"/>
+          <w:szCs w:val="24"/>
+        </w:rPr>
+        <w:t xml:space="preserve"> </w:t>
+      </w:r>
+      <w:r>
+        <w:rPr>
+          <w:rFonts w:ascii="Times New Roman" w:hAnsi="Times New Roman" w:cs="Times New Roman"/>
+          <w:sz w:val="24"/>
+          <w:szCs w:val="24"/>
+        </w:rPr>
+        <w:t>memiliki</w:t>
+      </w:r>
+      <w:r>
+        <w:rPr>
+          <w:rFonts w:ascii="Times New Roman" w:hAnsi="Times New Roman" w:cs="Times New Roman"/>
+          <w:sz w:val="24"/>
+          <w:szCs w:val="24"/>
+        </w:rPr>
+        <w:t xml:space="preserve"> performanya optimal dan mudah dipelihara</w:t>
+      </w:r>
+      <w:r>
+        <w:rPr>
+          <w:rFonts w:ascii="Times New Roman" w:hAnsi="Times New Roman" w:cs="Times New Roman"/>
+          <w:sz w:val="24"/>
+          <w:szCs w:val="24"/>
+        </w:rPr>
+        <w:t xml:space="preserve"> </w:t>
+      </w:r>
+      <w:r>
+        <w:rPr>
+          <w:rFonts w:ascii="Times New Roman" w:hAnsi="Times New Roman" w:cs="Times New Roman"/>
+          <w:sz w:val="24"/>
+          <w:szCs w:val="24"/>
+        </w:rPr>
+        <w:t xml:space="preserve">berdasarkan dari kinerja waktu muat dan performa </w:t>
+      </w:r>
+      <w:r>
+        <w:rPr>
+          <w:rFonts w:ascii="Times New Roman" w:hAnsi="Times New Roman" w:cs="Times New Roman"/>
+          <w:i/>
+          <w:iCs/>
+          <w:sz w:val="24"/>
+          <w:szCs w:val="24"/>
+        </w:rPr>
+        <w:t>rendering</w:t>
+      </w:r>
+      <w:r>
+        <w:rPr>
+          <w:rFonts w:ascii="Times New Roman" w:hAnsi="Times New Roman" w:cs="Times New Roman"/>
+          <w:sz w:val="24"/>
+          <w:szCs w:val="24"/>
+        </w:rPr>
+        <w:t xml:space="preserve"> masing – masing </w:t>
+      </w:r>
+      <w:r>
+        <w:rPr>
+          <w:rFonts w:ascii="Times New Roman" w:hAnsi="Times New Roman" w:cs="Times New Roman"/>
+          <w:i/>
+          <w:iCs/>
+          <w:sz w:val="24"/>
+          <w:szCs w:val="24"/>
+        </w:rPr>
+        <w:t>framework</w:t>
+      </w:r>
+      <w:r>
+        <w:rPr>
+          <w:rFonts w:ascii="Times New Roman" w:hAnsi="Times New Roman" w:cs="Times New Roman"/>
+          <w:i/>
+          <w:iCs/>
+          <w:sz w:val="24"/>
+          <w:szCs w:val="24"/>
+        </w:rPr>
+        <w:t>.</w:t>
+      </w:r>
+    </w:p>
+    <w:p>
+      <w:pPr>
+        <w:spacing w:line="480" w:lineRule="auto"/>
+        <w:ind w:firstLine="720"/>
+        <w:jc w:val="both"/>
       </w:pPr>
       <w:r>
         <w:rPr>
@@ -3175,35 +3515,48 @@
           <w:sz w:val="24"/>
           <w:szCs w:val="24"/>
         </w:rPr>
-        <w:t xml:space="preserve"> Frontend </w:t>
+        <w:t xml:space="preserve"> </w:t>
       </w:r>
       <w:r>
         <w:rPr>
           <w:rFonts w:ascii="Times New Roman" w:hAnsi="Times New Roman" w:cs="Times New Roman"/>
           <w:b/>
           <w:bCs/>
-          <w:sz w:val="24"/>
-          <w:szCs w:val="24"/>
-        </w:rPr>
-        <w:t xml:space="preserve">JavaScript React dan Vue Pada Pengembangan Antarmuka </w:t>
+          <w:i/>
+          <w:iCs/>
+          <w:sz w:val="24"/>
+          <w:szCs w:val="24"/>
+        </w:rPr>
+        <w:lastRenderedPageBreak/>
+        <w:t xml:space="preserve">Frontend </w:t>
       </w:r>
       <w:r>
         <w:rPr>
           <w:rFonts w:ascii="Times New Roman" w:hAnsi="Times New Roman" w:cs="Times New Roman"/>
           <w:b/>
           <w:bCs/>
-          <w:i/>
-          <w:iCs/>
-          <w:sz w:val="24"/>
-          <w:szCs w:val="24"/>
-        </w:rPr>
-        <w:t>Website</w:t>
+          <w:sz w:val="24"/>
+          <w:szCs w:val="24"/>
+        </w:rPr>
+        <w:t xml:space="preserve">JavaScript React dan Vue Pada Pengembangan Antarmuka </w:t>
       </w:r>
       <w:r>
         <w:rPr>
           <w:rFonts w:ascii="Times New Roman" w:hAnsi="Times New Roman" w:cs="Times New Roman"/>
           <w:b/>
           <w:bCs/>
+          <w:i/>
+          <w:iCs/>
+          <w:sz w:val="24"/>
+          <w:szCs w:val="24"/>
+        </w:rPr>
+        <w:t>Website</w:t>
+      </w:r>
+      <w:r>
+        <w:rPr>
+          <w:rFonts w:ascii="Times New Roman" w:hAnsi="Times New Roman" w:cs="Times New Roman"/>
+          <w:b/>
+          <w:bCs/>
           <w:sz w:val="24"/>
           <w:szCs w:val="24"/>
         </w:rPr>
@@ -3225,7 +3578,17 @@
           <w:sz w:val="24"/>
           <w:szCs w:val="24"/>
         </w:rPr>
-        <w:t xml:space="preserve">Rendering </w:t>
+        <w:t>r</w:t>
+      </w:r>
+      <w:r>
+        <w:rPr>
+          <w:rFonts w:ascii="Times New Roman" w:hAnsi="Times New Roman" w:cs="Times New Roman"/>
+          <w:i/>
+          <w:iCs/>
+          <w:sz w:val="24"/>
+          <w:szCs w:val="24"/>
+        </w:rPr>
+        <w:t xml:space="preserve">endering </w:t>
       </w:r>
       <w:r>
         <w:rPr>
@@ -3243,7 +3606,7 @@
           <w:sz w:val="24"/>
           <w:szCs w:val="24"/>
         </w:rPr>
-        <w:t xml:space="preserve">framework frontend </w:t>
+        <w:t xml:space="preserve">framework </w:t>
       </w:r>
       <w:r>
         <w:rPr>
@@ -3262,6 +3625,40 @@
           <w:szCs w:val="24"/>
         </w:rPr>
         <w:t>website</w:t>
+      </w:r>
+      <w:r>
+        <w:rPr>
+          <w:rFonts w:ascii="Times New Roman" w:hAnsi="Times New Roman" w:cs="Times New Roman"/>
+          <w:i/>
+          <w:iCs/>
+          <w:sz w:val="24"/>
+          <w:szCs w:val="24"/>
+        </w:rPr>
+        <w:t xml:space="preserve"> portfolio </w:t>
+      </w:r>
+      <w:r>
+        <w:rPr>
+          <w:rFonts w:ascii="Times New Roman" w:hAnsi="Times New Roman" w:cs="Times New Roman"/>
+          <w:sz w:val="24"/>
+          <w:szCs w:val="24"/>
+        </w:rPr>
+        <w:t>yang memil</w:t>
+      </w:r>
+      <w:r>
+        <w:rPr>
+          <w:rFonts w:ascii="Times New Roman" w:hAnsi="Times New Roman" w:cs="Times New Roman"/>
+          <w:sz w:val="24"/>
+          <w:szCs w:val="24"/>
+        </w:rPr>
+        <w:t>i</w:t>
+      </w:r>
+      <w:r>
+        <w:rPr>
+          <w:rFonts w:ascii="Times New Roman" w:hAnsi="Times New Roman" w:cs="Times New Roman"/>
+          <w:sz w:val="24"/>
+          <w:szCs w:val="24"/>
+        </w:rPr>
+        <w:t>ki kinerja terbaik</w:t>
       </w:r>
       <w:r>
         <w:rPr>
@@ -3331,60 +3728,43 @@
           <w:sz w:val="24"/>
           <w:szCs w:val="24"/>
         </w:rPr>
-        <w:lastRenderedPageBreak/>
-        <w:t>Bagaimana memilih</w:t>
-      </w:r>
-      <w:r>
-        <w:rPr>
-          <w:rFonts w:ascii="Times New Roman" w:hAnsi="Times New Roman" w:cs="Times New Roman"/>
-          <w:sz w:val="24"/>
-          <w:szCs w:val="24"/>
-        </w:rPr>
-        <w:t xml:space="preserve"> antara kedua</w:t>
-      </w:r>
-      <w:r>
-        <w:rPr>
-          <w:rFonts w:ascii="Times New Roman" w:hAnsi="Times New Roman" w:cs="Times New Roman"/>
-          <w:sz w:val="24"/>
-          <w:szCs w:val="24"/>
-        </w:rPr>
-        <w:t xml:space="preserve"> </w:t>
-      </w:r>
-      <w:r>
-        <w:rPr>
-          <w:rFonts w:ascii="Times New Roman" w:hAnsi="Times New Roman" w:cs="Times New Roman"/>
-          <w:i/>
-          <w:iCs/>
-          <w:sz w:val="24"/>
-          <w:szCs w:val="24"/>
-        </w:rPr>
-        <w:t xml:space="preserve">framework frontend </w:t>
-      </w:r>
-      <w:r>
-        <w:rPr>
-          <w:rFonts w:ascii="Times New Roman" w:hAnsi="Times New Roman" w:cs="Times New Roman"/>
-          <w:sz w:val="24"/>
-          <w:szCs w:val="24"/>
-        </w:rPr>
-        <w:t xml:space="preserve">yang cocok dalam pengembangan </w:t>
-      </w:r>
-      <w:r>
-        <w:rPr>
-          <w:rFonts w:ascii="Times New Roman" w:hAnsi="Times New Roman" w:cs="Times New Roman"/>
-          <w:i/>
-          <w:iCs/>
-          <w:sz w:val="24"/>
-          <w:szCs w:val="24"/>
-        </w:rPr>
-        <w:t xml:space="preserve">website </w:t>
-      </w:r>
-      <w:r>
-        <w:rPr>
-          <w:rFonts w:ascii="Times New Roman" w:hAnsi="Times New Roman" w:cs="Times New Roman"/>
-          <w:sz w:val="24"/>
-          <w:szCs w:val="24"/>
-        </w:rPr>
-        <w:t>portfiolio?</w:t>
+        <w:t>Apakah terdapat perbedaan signifikan dalam waktu muat halaman pertama (</w:t>
+      </w:r>
+      <w:r>
+        <w:rPr>
+          <w:rFonts w:ascii="Times New Roman" w:hAnsi="Times New Roman" w:cs="Times New Roman"/>
+          <w:i/>
+          <w:iCs/>
+          <w:sz w:val="24"/>
+          <w:szCs w:val="24"/>
+        </w:rPr>
+        <w:t xml:space="preserve">First Contentful Paint) </w:t>
+      </w:r>
+      <w:r>
+        <w:rPr>
+          <w:rFonts w:ascii="Times New Roman" w:hAnsi="Times New Roman" w:cs="Times New Roman"/>
+          <w:sz w:val="24"/>
+          <w:szCs w:val="24"/>
+        </w:rPr>
+        <w:t xml:space="preserve">antara </w:t>
+      </w:r>
+      <w:r>
+        <w:rPr>
+          <w:rFonts w:ascii="Times New Roman" w:hAnsi="Times New Roman" w:cs="Times New Roman"/>
+          <w:i/>
+          <w:iCs/>
+          <w:sz w:val="24"/>
+          <w:szCs w:val="24"/>
+        </w:rPr>
+        <w:t>website portfolio</w:t>
+      </w:r>
+      <w:r>
+        <w:rPr>
+          <w:rFonts w:ascii="Times New Roman" w:hAnsi="Times New Roman" w:cs="Times New Roman"/>
+          <w:sz w:val="24"/>
+          <w:szCs w:val="24"/>
+        </w:rPr>
+        <w:t xml:space="preserve"> yang dibangun menggunakan React dan Vue?</w:t>
       </w:r>
     </w:p>
     <w:p>
@@ -3408,43 +3788,69 @@
           <w:sz w:val="24"/>
           <w:szCs w:val="24"/>
         </w:rPr>
-        <w:t xml:space="preserve">Bagaimana perbedaan waktu muat antara kedua </w:t>
-      </w:r>
-      <w:r>
-        <w:rPr>
-          <w:rFonts w:ascii="Times New Roman" w:hAnsi="Times New Roman" w:cs="Times New Roman"/>
-          <w:i/>
-          <w:iCs/>
-          <w:sz w:val="24"/>
-          <w:szCs w:val="24"/>
-        </w:rPr>
-        <w:t>framework frontend</w:t>
-      </w:r>
-      <w:r>
-        <w:rPr>
-          <w:rFonts w:ascii="Times New Roman" w:hAnsi="Times New Roman" w:cs="Times New Roman"/>
-          <w:sz w:val="24"/>
-          <w:szCs w:val="24"/>
-        </w:rPr>
-        <w:t xml:space="preserve"> dalam pengembangan </w:t>
-      </w:r>
-      <w:r>
-        <w:rPr>
-          <w:rFonts w:ascii="Times New Roman" w:hAnsi="Times New Roman" w:cs="Times New Roman"/>
-          <w:i/>
-          <w:iCs/>
-          <w:sz w:val="24"/>
-          <w:szCs w:val="24"/>
-        </w:rPr>
-        <w:t xml:space="preserve">website </w:t>
-      </w:r>
-      <w:r>
-        <w:rPr>
-          <w:rFonts w:ascii="Times New Roman" w:hAnsi="Times New Roman" w:cs="Times New Roman"/>
-          <w:sz w:val="24"/>
-          <w:szCs w:val="24"/>
-        </w:rPr>
-        <w:t>portfolio?</w:t>
+        <w:t xml:space="preserve">Apakah terdapat </w:t>
+      </w:r>
+      <w:r>
+        <w:rPr>
+          <w:rFonts w:ascii="Times New Roman" w:hAnsi="Times New Roman" w:cs="Times New Roman"/>
+          <w:sz w:val="24"/>
+          <w:szCs w:val="24"/>
+        </w:rPr>
+        <w:t xml:space="preserve">perbedaan </w:t>
+      </w:r>
+      <w:r>
+        <w:rPr>
+          <w:rFonts w:ascii="Times New Roman" w:hAnsi="Times New Roman" w:cs="Times New Roman"/>
+          <w:sz w:val="24"/>
+          <w:szCs w:val="24"/>
+        </w:rPr>
+        <w:t>dalam waktu interaksi (</w:t>
+      </w:r>
+      <w:r>
+        <w:rPr>
+          <w:rFonts w:ascii="Times New Roman" w:hAnsi="Times New Roman" w:cs="Times New Roman"/>
+          <w:i/>
+          <w:iCs/>
+          <w:sz w:val="24"/>
+          <w:szCs w:val="24"/>
+        </w:rPr>
+        <w:t>Time to Interactive</w:t>
+      </w:r>
+      <w:r>
+        <w:rPr>
+          <w:rFonts w:ascii="Times New Roman" w:hAnsi="Times New Roman" w:cs="Times New Roman"/>
+          <w:sz w:val="24"/>
+          <w:szCs w:val="24"/>
+        </w:rPr>
+        <w:t>)</w:t>
+      </w:r>
+      <w:r>
+        <w:rPr>
+          <w:rFonts w:ascii="Times New Roman" w:hAnsi="Times New Roman" w:cs="Times New Roman"/>
+          <w:i/>
+          <w:iCs/>
+          <w:sz w:val="24"/>
+          <w:szCs w:val="24"/>
+        </w:rPr>
+        <w:t xml:space="preserve"> </w:t>
+      </w:r>
+      <w:r>
+        <w:rPr>
+          <w:rFonts w:ascii="Times New Roman" w:hAnsi="Times New Roman" w:cs="Times New Roman"/>
+          <w:i/>
+          <w:iCs/>
+          <w:sz w:val="24"/>
+          <w:szCs w:val="24"/>
+        </w:rPr>
+        <w:t>website portfolio</w:t>
+      </w:r>
+      <w:r>
+        <w:rPr>
+          <w:rFonts w:ascii="Times New Roman" w:hAnsi="Times New Roman" w:cs="Times New Roman"/>
+          <w:sz w:val="24"/>
+          <w:szCs w:val="24"/>
+        </w:rPr>
+        <w:t xml:space="preserve"> yang dibangun menggunakan React dan Vue?</w:t>
       </w:r>
     </w:p>
     <w:p>
@@ -3468,61 +3874,43 @@
           <w:sz w:val="24"/>
           <w:szCs w:val="24"/>
         </w:rPr>
-        <w:t xml:space="preserve">Bagaimana perbedaan performa </w:t>
-      </w:r>
-      <w:r>
-        <w:rPr>
-          <w:rFonts w:ascii="Times New Roman" w:hAnsi="Times New Roman" w:cs="Times New Roman"/>
-          <w:i/>
-          <w:iCs/>
-          <w:sz w:val="24"/>
-          <w:szCs w:val="24"/>
-        </w:rPr>
-        <w:t xml:space="preserve">rendering </w:t>
-      </w:r>
-      <w:r>
-        <w:rPr>
-          <w:rFonts w:ascii="Times New Roman" w:hAnsi="Times New Roman" w:cs="Times New Roman"/>
-          <w:sz w:val="24"/>
-          <w:szCs w:val="24"/>
-        </w:rPr>
-        <w:t xml:space="preserve">antara kedua </w:t>
-      </w:r>
-      <w:r>
-        <w:rPr>
-          <w:rFonts w:ascii="Times New Roman" w:hAnsi="Times New Roman" w:cs="Times New Roman"/>
-          <w:i/>
-          <w:iCs/>
-          <w:sz w:val="24"/>
-          <w:szCs w:val="24"/>
-        </w:rPr>
-        <w:t xml:space="preserve">framework frontend </w:t>
-      </w:r>
-      <w:r>
-        <w:rPr>
-          <w:rFonts w:ascii="Times New Roman" w:hAnsi="Times New Roman" w:cs="Times New Roman"/>
-          <w:sz w:val="24"/>
-          <w:szCs w:val="24"/>
-        </w:rPr>
-        <w:t xml:space="preserve">dalam pengembangan </w:t>
-      </w:r>
-      <w:r>
-        <w:rPr>
-          <w:rFonts w:ascii="Times New Roman" w:hAnsi="Times New Roman" w:cs="Times New Roman"/>
-          <w:i/>
-          <w:iCs/>
-          <w:sz w:val="24"/>
-          <w:szCs w:val="24"/>
-        </w:rPr>
-        <w:t xml:space="preserve">website </w:t>
-      </w:r>
-      <w:r>
-        <w:rPr>
-          <w:rFonts w:ascii="Times New Roman" w:hAnsi="Times New Roman" w:cs="Times New Roman"/>
-          <w:sz w:val="24"/>
-          <w:szCs w:val="24"/>
-        </w:rPr>
-        <w:t>portfolio?</w:t>
+        <w:t xml:space="preserve">Apakah terdapat perbedaan signifikan dalam </w:t>
+      </w:r>
+      <w:r>
+        <w:rPr>
+          <w:rFonts w:ascii="Times New Roman" w:hAnsi="Times New Roman" w:cs="Times New Roman"/>
+          <w:i/>
+          <w:iCs/>
+          <w:sz w:val="24"/>
+          <w:szCs w:val="24"/>
+        </w:rPr>
+        <w:t xml:space="preserve">frame rate </w:t>
+      </w:r>
+      <w:r>
+        <w:rPr>
+          <w:rFonts w:ascii="Times New Roman" w:hAnsi="Times New Roman" w:cs="Times New Roman"/>
+          <w:sz w:val="24"/>
+          <w:szCs w:val="24"/>
+        </w:rPr>
+        <w:t xml:space="preserve">antara </w:t>
+      </w:r>
+      <w:r>
+        <w:rPr>
+          <w:rFonts w:ascii="Times New Roman" w:hAnsi="Times New Roman" w:cs="Times New Roman"/>
+          <w:i/>
+          <w:iCs/>
+          <w:sz w:val="24"/>
+          <w:szCs w:val="24"/>
+        </w:rPr>
+        <w:t>website portfolio</w:t>
+      </w:r>
+      <w:r>
+        <w:rPr>
+          <w:rFonts w:ascii="Times New Roman" w:hAnsi="Times New Roman" w:cs="Times New Roman"/>
+          <w:sz w:val="24"/>
+          <w:szCs w:val="24"/>
+        </w:rPr>
+        <w:t xml:space="preserve"> yang dibangun menggunakan React dan Vue?</w:t>
       </w:r>
     </w:p>
     <w:p>
@@ -3580,69 +3968,75 @@
           <w:sz w:val="24"/>
           <w:szCs w:val="24"/>
         </w:rPr>
-        <w:t xml:space="preserve"> dari hasil uji antara kedua  </w:t>
-      </w:r>
-      <w:r>
-        <w:rPr>
-          <w:rFonts w:ascii="Times New Roman" w:hAnsi="Times New Roman" w:cs="Times New Roman"/>
-          <w:i/>
-          <w:iCs/>
-          <w:sz w:val="24"/>
-          <w:szCs w:val="24"/>
-        </w:rPr>
-        <w:t xml:space="preserve">framework frontend </w:t>
-      </w:r>
-      <w:r>
-        <w:rPr>
-          <w:rFonts w:ascii="Times New Roman" w:hAnsi="Times New Roman" w:cs="Times New Roman"/>
-          <w:sz w:val="24"/>
-          <w:szCs w:val="24"/>
-        </w:rPr>
-        <w:t>yang cocok dalam pengem</w:t>
-      </w:r>
-      <w:r>
-        <w:rPr>
-          <w:rFonts w:ascii="Times New Roman" w:hAnsi="Times New Roman" w:cs="Times New Roman"/>
-          <w:sz w:val="24"/>
-          <w:szCs w:val="24"/>
-        </w:rPr>
-        <w:t>b</w:t>
-      </w:r>
-      <w:r>
-        <w:rPr>
-          <w:rFonts w:ascii="Times New Roman" w:hAnsi="Times New Roman" w:cs="Times New Roman"/>
-          <w:sz w:val="24"/>
-          <w:szCs w:val="24"/>
-        </w:rPr>
-        <w:t xml:space="preserve">angan </w:t>
-      </w:r>
-      <w:r>
-        <w:rPr>
-          <w:rFonts w:ascii="Times New Roman" w:hAnsi="Times New Roman" w:cs="Times New Roman"/>
-          <w:i/>
-          <w:iCs/>
-          <w:sz w:val="24"/>
-          <w:szCs w:val="24"/>
-        </w:rPr>
-        <w:t xml:space="preserve">website </w:t>
-      </w:r>
-      <w:r>
-        <w:rPr>
-          <w:rFonts w:ascii="Times New Roman" w:hAnsi="Times New Roman" w:cs="Times New Roman"/>
-          <w:sz w:val="24"/>
-          <w:szCs w:val="24"/>
-        </w:rPr>
-        <w:t>portfolio</w:t>
-      </w:r>
-      <w:r>
-        <w:rPr>
-          <w:rFonts w:ascii="Times New Roman" w:hAnsi="Times New Roman" w:cs="Times New Roman"/>
-          <w:i/>
-          <w:iCs/>
-          <w:sz w:val="24"/>
-          <w:szCs w:val="24"/>
-        </w:rPr>
-        <w:t>.</w:t>
+        <w:t xml:space="preserve"> dari hasil uji</w:t>
+      </w:r>
+      <w:r>
+        <w:rPr>
+          <w:rFonts w:ascii="Times New Roman" w:hAnsi="Times New Roman" w:cs="Times New Roman"/>
+          <w:sz w:val="24"/>
+          <w:szCs w:val="24"/>
+        </w:rPr>
+        <w:t xml:space="preserve"> perbedaan</w:t>
+      </w:r>
+      <w:r>
+        <w:rPr>
+          <w:rFonts w:ascii="Times New Roman" w:hAnsi="Times New Roman" w:cs="Times New Roman"/>
+          <w:sz w:val="24"/>
+          <w:szCs w:val="24"/>
+        </w:rPr>
+        <w:t xml:space="preserve"> waktu muat halaman pertama (</w:t>
+      </w:r>
+      <w:r>
+        <w:rPr>
+          <w:rFonts w:ascii="Times New Roman" w:hAnsi="Times New Roman" w:cs="Times New Roman"/>
+          <w:i/>
+          <w:iCs/>
+          <w:sz w:val="24"/>
+          <w:szCs w:val="24"/>
+        </w:rPr>
+        <w:t>First Contentful Paint)</w:t>
+      </w:r>
+      <w:r>
+        <w:rPr>
+          <w:rFonts w:ascii="Times New Roman" w:hAnsi="Times New Roman" w:cs="Times New Roman"/>
+          <w:sz w:val="24"/>
+          <w:szCs w:val="24"/>
+        </w:rPr>
+        <w:t xml:space="preserve"> antara</w:t>
+      </w:r>
+      <w:r>
+        <w:rPr>
+          <w:rFonts w:ascii="Times New Roman" w:hAnsi="Times New Roman" w:cs="Times New Roman"/>
+          <w:sz w:val="24"/>
+          <w:szCs w:val="24"/>
+        </w:rPr>
+        <w:t xml:space="preserve"> </w:t>
+      </w:r>
+      <w:r>
+        <w:rPr>
+          <w:rFonts w:ascii="Times New Roman" w:hAnsi="Times New Roman" w:cs="Times New Roman"/>
+          <w:i/>
+          <w:iCs/>
+          <w:sz w:val="24"/>
+          <w:szCs w:val="24"/>
+        </w:rPr>
+        <w:t>website portfolio</w:t>
+      </w:r>
+      <w:r>
+        <w:rPr>
+          <w:rFonts w:ascii="Times New Roman" w:hAnsi="Times New Roman" w:cs="Times New Roman"/>
+          <w:sz w:val="24"/>
+          <w:szCs w:val="24"/>
+        </w:rPr>
+        <w:t xml:space="preserve"> </w:t>
+      </w:r>
+      <w:r>
+        <w:rPr>
+          <w:rFonts w:ascii="Times New Roman" w:hAnsi="Times New Roman" w:cs="Times New Roman"/>
+          <w:sz w:val="24"/>
+          <w:szCs w:val="24"/>
+        </w:rPr>
+        <w:t>yang dibangun dengan React dan Vue.</w:t>
       </w:r>
     </w:p>
     <w:p>
@@ -3665,43 +4059,86 @@
           <w:sz w:val="24"/>
           <w:szCs w:val="24"/>
         </w:rPr>
-        <w:t xml:space="preserve">Mengetahui perbedaan waktu muat antara kedua </w:t>
-      </w:r>
-      <w:r>
-        <w:rPr>
-          <w:rFonts w:ascii="Times New Roman" w:hAnsi="Times New Roman" w:cs="Times New Roman"/>
-          <w:i/>
-          <w:iCs/>
-          <w:sz w:val="24"/>
-          <w:szCs w:val="24"/>
-        </w:rPr>
-        <w:t xml:space="preserve">framework frontend </w:t>
-      </w:r>
-      <w:r>
-        <w:rPr>
-          <w:rFonts w:ascii="Times New Roman" w:hAnsi="Times New Roman" w:cs="Times New Roman"/>
-          <w:sz w:val="24"/>
-          <w:szCs w:val="24"/>
-        </w:rPr>
-        <w:t xml:space="preserve">dalam pengembangan </w:t>
-      </w:r>
-      <w:r>
-        <w:rPr>
-          <w:rFonts w:ascii="Times New Roman" w:hAnsi="Times New Roman" w:cs="Times New Roman"/>
-          <w:i/>
-          <w:iCs/>
-          <w:sz w:val="24"/>
-          <w:szCs w:val="24"/>
-        </w:rPr>
-        <w:t xml:space="preserve">website </w:t>
-      </w:r>
-      <w:r>
-        <w:rPr>
-          <w:rFonts w:ascii="Times New Roman" w:hAnsi="Times New Roman" w:cs="Times New Roman"/>
-          <w:sz w:val="24"/>
-          <w:szCs w:val="24"/>
-        </w:rPr>
-        <w:t>portfolio.</w:t>
+        <w:lastRenderedPageBreak/>
+        <w:t>Mengetahui dari hasil uji</w:t>
+      </w:r>
+      <w:r>
+        <w:rPr>
+          <w:rFonts w:ascii="Times New Roman" w:hAnsi="Times New Roman" w:cs="Times New Roman"/>
+          <w:sz w:val="24"/>
+          <w:szCs w:val="24"/>
+        </w:rPr>
+        <w:t xml:space="preserve"> perbedaan</w:t>
+      </w:r>
+      <w:r>
+        <w:rPr>
+          <w:rFonts w:ascii="Times New Roman" w:hAnsi="Times New Roman" w:cs="Times New Roman"/>
+          <w:sz w:val="24"/>
+          <w:szCs w:val="24"/>
+        </w:rPr>
+        <w:t xml:space="preserve"> waktu </w:t>
+      </w:r>
+      <w:r>
+        <w:rPr>
+          <w:rFonts w:ascii="Times New Roman" w:hAnsi="Times New Roman" w:cs="Times New Roman"/>
+          <w:sz w:val="24"/>
+          <w:szCs w:val="24"/>
+        </w:rPr>
+        <w:t>interaksi</w:t>
+      </w:r>
+      <w:r>
+        <w:rPr>
+          <w:rFonts w:ascii="Times New Roman" w:hAnsi="Times New Roman" w:cs="Times New Roman"/>
+          <w:sz w:val="24"/>
+          <w:szCs w:val="24"/>
+        </w:rPr>
+        <w:t xml:space="preserve"> (</w:t>
+      </w:r>
+      <w:r>
+        <w:rPr>
+          <w:rFonts w:ascii="Times New Roman" w:hAnsi="Times New Roman" w:cs="Times New Roman"/>
+          <w:i/>
+          <w:iCs/>
+          <w:sz w:val="24"/>
+          <w:szCs w:val="24"/>
+        </w:rPr>
+        <w:t>Time to Interactive</w:t>
+      </w:r>
+      <w:r>
+        <w:rPr>
+          <w:rFonts w:ascii="Times New Roman" w:hAnsi="Times New Roman" w:cs="Times New Roman"/>
+          <w:i/>
+          <w:iCs/>
+          <w:sz w:val="24"/>
+          <w:szCs w:val="24"/>
+        </w:rPr>
+        <w:t>)</w:t>
+      </w:r>
+      <w:r>
+        <w:rPr>
+          <w:rFonts w:ascii="Times New Roman" w:hAnsi="Times New Roman" w:cs="Times New Roman"/>
+          <w:sz w:val="24"/>
+          <w:szCs w:val="24"/>
+        </w:rPr>
+        <w:t xml:space="preserve"> antara </w:t>
+      </w:r>
+      <w:r>
+        <w:rPr>
+          <w:rFonts w:ascii="Times New Roman" w:hAnsi="Times New Roman" w:cs="Times New Roman"/>
+          <w:i/>
+          <w:iCs/>
+          <w:sz w:val="24"/>
+          <w:szCs w:val="24"/>
+        </w:rPr>
+        <w:t>website portfolio</w:t>
+      </w:r>
+      <w:r>
+        <w:rPr>
+          <w:rFonts w:ascii="Times New Roman" w:hAnsi="Times New Roman" w:cs="Times New Roman"/>
+          <w:sz w:val="24"/>
+          <w:szCs w:val="24"/>
+        </w:rPr>
+        <w:t xml:space="preserve"> yang dibangun dengan React dan Vue.</w:t>
       </w:r>
     </w:p>
     <w:p>
@@ -3724,61 +4161,43 @@
           <w:sz w:val="24"/>
           <w:szCs w:val="24"/>
         </w:rPr>
-        <w:t xml:space="preserve">Mengetahui perbedaan performa </w:t>
-      </w:r>
-      <w:r>
-        <w:rPr>
-          <w:rFonts w:ascii="Times New Roman" w:hAnsi="Times New Roman" w:cs="Times New Roman"/>
-          <w:i/>
-          <w:iCs/>
-          <w:sz w:val="24"/>
-          <w:szCs w:val="24"/>
-        </w:rPr>
-        <w:t xml:space="preserve">rendering </w:t>
-      </w:r>
-      <w:r>
-        <w:rPr>
-          <w:rFonts w:ascii="Times New Roman" w:hAnsi="Times New Roman" w:cs="Times New Roman"/>
-          <w:sz w:val="24"/>
-          <w:szCs w:val="24"/>
-        </w:rPr>
-        <w:t xml:space="preserve">antara kedua </w:t>
-      </w:r>
-      <w:r>
-        <w:rPr>
-          <w:rFonts w:ascii="Times New Roman" w:hAnsi="Times New Roman" w:cs="Times New Roman"/>
-          <w:i/>
-          <w:iCs/>
-          <w:sz w:val="24"/>
-          <w:szCs w:val="24"/>
-        </w:rPr>
-        <w:t xml:space="preserve">framework frontend </w:t>
-      </w:r>
-      <w:r>
-        <w:rPr>
-          <w:rFonts w:ascii="Times New Roman" w:hAnsi="Times New Roman" w:cs="Times New Roman"/>
-          <w:sz w:val="24"/>
-          <w:szCs w:val="24"/>
-        </w:rPr>
-        <w:t xml:space="preserve">dalam pengembangan </w:t>
-      </w:r>
-      <w:r>
-        <w:rPr>
-          <w:rFonts w:ascii="Times New Roman" w:hAnsi="Times New Roman" w:cs="Times New Roman"/>
-          <w:i/>
-          <w:iCs/>
-          <w:sz w:val="24"/>
-          <w:szCs w:val="24"/>
-        </w:rPr>
-        <w:t xml:space="preserve">website </w:t>
-      </w:r>
-      <w:r>
-        <w:rPr>
-          <w:rFonts w:ascii="Times New Roman" w:hAnsi="Times New Roman" w:cs="Times New Roman"/>
-          <w:sz w:val="24"/>
-          <w:szCs w:val="24"/>
-        </w:rPr>
-        <w:t>portfolio.</w:t>
+        <w:t xml:space="preserve">Mengetahui dari hasil uji perbedaan </w:t>
+      </w:r>
+      <w:r>
+        <w:rPr>
+          <w:rFonts w:ascii="Times New Roman" w:hAnsi="Times New Roman" w:cs="Times New Roman"/>
+          <w:i/>
+          <w:iCs/>
+          <w:sz w:val="24"/>
+          <w:szCs w:val="24"/>
+        </w:rPr>
+        <w:t xml:space="preserve">frame rate </w:t>
+      </w:r>
+      <w:r>
+        <w:rPr>
+          <w:rFonts w:ascii="Times New Roman" w:hAnsi="Times New Roman" w:cs="Times New Roman"/>
+          <w:sz w:val="24"/>
+          <w:szCs w:val="24"/>
+        </w:rPr>
+        <w:t xml:space="preserve">antara </w:t>
+      </w:r>
+      <w:r>
+        <w:rPr>
+          <w:rFonts w:ascii="Times New Roman" w:hAnsi="Times New Roman" w:cs="Times New Roman"/>
+          <w:i/>
+          <w:iCs/>
+          <w:sz w:val="24"/>
+          <w:szCs w:val="24"/>
+        </w:rPr>
+        <w:t>website portfolio</w:t>
+      </w:r>
+      <w:r>
+        <w:rPr>
+          <w:rFonts w:ascii="Times New Roman" w:hAnsi="Times New Roman" w:cs="Times New Roman"/>
+          <w:sz w:val="24"/>
+          <w:szCs w:val="24"/>
+        </w:rPr>
+        <w:t xml:space="preserve"> yang dibangun dengan React dan Vue.</w:t>
       </w:r>
     </w:p>
     <w:p>
@@ -3885,7 +4304,6 @@
           <w:sz w:val="24"/>
           <w:szCs w:val="24"/>
         </w:rPr>
-        <w:lastRenderedPageBreak/>
         <w:t>Manfaat Praktis</w:t>
       </w:r>
     </w:p>
@@ -4004,6 +4422,32 @@
         </w:rPr>
         <w:t>Javascript antara React dan Vue dalam pengembangan sebuah website.</w:t>
       </w:r>
+    </w:p>
+    <w:p>
+      <w:pPr>
+        <w:pStyle w:val="ListParagraph"/>
+        <w:spacing w:line="480" w:lineRule="auto"/>
+        <w:ind w:left="1080" w:firstLine="720"/>
+        <w:jc w:val="both"/>
+        <w:rPr>
+          <w:rFonts w:ascii="Times New Roman" w:hAnsi="Times New Roman" w:cs="Times New Roman"/>
+          <w:sz w:val="24"/>
+          <w:szCs w:val="24"/>
+        </w:rPr>
+      </w:pPr>
+    </w:p>
+    <w:p>
+      <w:pPr>
+        <w:pStyle w:val="ListParagraph"/>
+        <w:spacing w:line="480" w:lineRule="auto"/>
+        <w:ind w:left="1080" w:firstLine="720"/>
+        <w:jc w:val="both"/>
+        <w:rPr>
+          <w:rFonts w:ascii="Times New Roman" w:hAnsi="Times New Roman" w:cs="Times New Roman"/>
+          <w:sz w:val="24"/>
+          <w:szCs w:val="24"/>
+        </w:rPr>
+      </w:pPr>
     </w:p>
     <w:p>
       <w:pPr>
@@ -4026,6 +4470,7 @@
           <w:sz w:val="24"/>
           <w:szCs w:val="24"/>
         </w:rPr>
+        <w:lastRenderedPageBreak/>
         <w:t>Bagi Peneliti</w:t>
       </w:r>
     </w:p>
@@ -4427,49 +4872,6 @@
 
 <file path=word/footer7.xml><?xml version="1.0" encoding="utf-8"?>
 <w:ftr xmlns:wpc="http://schemas.microsoft.com/office/word/2010/wordprocessingCanvas" xmlns:cx="http://schemas.microsoft.com/office/drawing/2014/chartex" xmlns:cx1="http://schemas.microsoft.com/office/drawing/2015/9/8/chartex" xmlns:cx2="http://schemas.microsoft.com/office/drawing/2015/10/21/chartex" xmlns:cx3="http://schemas.microsoft.com/office/drawing/2016/5/9/chartex" xmlns:cx4="http://schemas.microsoft.com/office/drawing/2016/5/10/chartex" xmlns:cx5="http://schemas.microsoft.com/office/drawing/2016/5/11/chartex" xmlns:cx6="http://schemas.microsoft.com/office/drawing/2016/5/12/chartex" xmlns:cx7="http://schemas.microsoft.com/office/drawing/2016/5/13/chartex" xmlns:cx8="http://schemas.microsoft.com/office/drawing/2016/5/14/chartex" xmlns:mc="http://schemas.openxmlformats.org/markup-compatibility/2006" xmlns:aink="http://schemas.microsoft.com/office/drawing/2016/ink" xmlns:am3d="http://schemas.microsoft.com/office/drawing/2017/model3d" xmlns:o="urn:schemas-microsoft-com:office:office" xmlns:oel="http://schemas.microsoft.com/office/2019/extlst" xmlns:r="http://schemas.openxmlformats.org/officeDocument/2006/relationships" xmlns:m="http://schemas.openxmlformats.org/officeDocument/2006/math" xmlns:v="urn:schemas-microsoft-com:vml" xmlns:wp14="http://schemas.microsoft.com/office/word/2010/wordprocessingDrawing" xmlns:wp="http://schemas.openxmlformats.org/drawingml/2006/wordprocessingDrawing" xmlns:w10="urn:schemas-microsoft-com:office:word" xmlns:w="http://schemas.openxmlformats.org/wordprocessingml/2006/main" xmlns:w14="http://schemas.microsoft.com/office/word/2010/wordml" xmlns:w15="http://schemas.microsoft.com/office/word/2012/wordml" xmlns:w16cex="http://schemas.microsoft.com/office/word/2018/wordml/cex" xmlns:w16cid="http://schemas.microsoft.com/office/word/2016/wordml/cid" xmlns:w16="http://schemas.microsoft.com/office/word/2018/wordml" xmlns:w16du="http://schemas.microsoft.com/office/word/2023/wordml/word16du" xmlns:w16sdtdh="http://schemas.microsoft.com/office/word/2020/wordml/sdtdatahash" xmlns:w16se="http://schemas.microsoft.com/office/word/2015/wordml/symex" xmlns:wpg="http://schemas.microsoft.com/office/word/2010/wordprocessingGroup" xmlns:wpi="http://schemas.microsoft.com/office/word/2010/wordprocessingInk" xmlns:wne="http://schemas.microsoft.com/office/word/2006/wordml" xmlns:wps="http://schemas.microsoft.com/office/word/2010/wordprocessingShape" mc:Ignorable="w14 w15 w16se w16cid w16 w16cex w16sdtdh w16du wp14">
-  <w:sdt>
-    <w:sdtPr>
-      <w:id w:val="860095775"/>
-      <w:docPartObj>
-        <w:docPartGallery w:val="Page Numbers (Bottom of Page)"/>
-        <w:docPartUnique/>
-      </w:docPartObj>
-    </w:sdtPr>
-    <w:sdtEndPr>
-      <w:rPr>
-        <w:noProof/>
-      </w:rPr>
-    </w:sdtEndPr>
-    <w:sdtContent>
-      <w:p>
-        <w:pPr>
-          <w:pStyle w:val="Footer"/>
-          <w:jc w:val="center"/>
-        </w:pPr>
-        <w:r>
-          <w:fldChar w:fldCharType="begin"/>
-        </w:r>
-        <w:r>
-          <w:instrText xml:space="preserve"> PAGE   \* MERGEFORMAT </w:instrText>
-        </w:r>
-        <w:r>
-          <w:fldChar w:fldCharType="separate"/>
-        </w:r>
-        <w:r>
-          <w:rPr>
-            <w:noProof/>
-          </w:rPr>
-          <w:t>2</w:t>
-        </w:r>
-        <w:r>
-          <w:rPr>
-            <w:noProof/>
-          </w:rPr>
-          <w:fldChar w:fldCharType="end"/>
-        </w:r>
-      </w:p>
-    </w:sdtContent>
-  </w:sdt>
   <w:p>
     <w:pPr>
       <w:pStyle w:val="Footer"/>
@@ -4724,7 +5126,7 @@
 <w:hdr xmlns:wpc="http://schemas.microsoft.com/office/word/2010/wordprocessingCanvas" xmlns:cx="http://schemas.microsoft.com/office/drawing/2014/chartex" xmlns:cx1="http://schemas.microsoft.com/office/drawing/2015/9/8/chartex" xmlns:cx2="http://schemas.microsoft.com/office/drawing/2015/10/21/chartex" xmlns:cx3="http://schemas.microsoft.com/office/drawing/2016/5/9/chartex" xmlns:cx4="http://schemas.microsoft.com/office/drawing/2016/5/10/chartex" xmlns:cx5="http://schemas.microsoft.com/office/drawing/2016/5/11/chartex" xmlns:cx6="http://schemas.microsoft.com/office/drawing/2016/5/12/chartex" xmlns:cx7="http://schemas.microsoft.com/office/drawing/2016/5/13/chartex" xmlns:cx8="http://schemas.microsoft.com/office/drawing/2016/5/14/chartex" xmlns:mc="http://schemas.openxmlformats.org/markup-compatibility/2006" xmlns:aink="http://schemas.microsoft.com/office/drawing/2016/ink" xmlns:am3d="http://schemas.microsoft.com/office/drawing/2017/model3d" xmlns:o="urn:schemas-microsoft-com:office:office" xmlns:oel="http://schemas.microsoft.com/office/2019/extlst" xmlns:r="http://schemas.openxmlformats.org/officeDocument/2006/relationships" xmlns:m="http://schemas.openxmlformats.org/officeDocument/2006/math" xmlns:v="urn:schemas-microsoft-com:vml" xmlns:wp14="http://schemas.microsoft.com/office/word/2010/wordprocessingDrawing" xmlns:wp="http://schemas.openxmlformats.org/drawingml/2006/wordprocessingDrawing" xmlns:w10="urn:schemas-microsoft-com:office:word" xmlns:w="http://schemas.openxmlformats.org/wordprocessingml/2006/main" xmlns:w14="http://schemas.microsoft.com/office/word/2010/wordml" xmlns:w15="http://schemas.microsoft.com/office/word/2012/wordml" xmlns:w16cex="http://schemas.microsoft.com/office/word/2018/wordml/cex" xmlns:w16cid="http://schemas.microsoft.com/office/word/2016/wordml/cid" xmlns:w16="http://schemas.microsoft.com/office/word/2018/wordml" xmlns:w16du="http://schemas.microsoft.com/office/word/2023/wordml/word16du" xmlns:w16sdtdh="http://schemas.microsoft.com/office/word/2020/wordml/sdtdatahash" xmlns:w16se="http://schemas.microsoft.com/office/word/2015/wordml/symex" xmlns:wpg="http://schemas.microsoft.com/office/word/2010/wordprocessingGroup" xmlns:wpi="http://schemas.microsoft.com/office/word/2010/wordprocessingInk" xmlns:wne="http://schemas.microsoft.com/office/word/2006/wordml" xmlns:wps="http://schemas.microsoft.com/office/word/2010/wordprocessingShape" mc:Ignorable="w14 w15 w16se w16cid w16 w16cex w16sdtdh w16du wp14">
   <w:sdt>
     <w:sdtPr>
-      <w:id w:val="-766317750"/>
+      <w:id w:val="658429663"/>
       <w:docPartObj>
         <w:docPartGallery w:val="Page Numbers (Top of Page)"/>
         <w:docPartUnique/>
@@ -5798,6 +6200,7 @@
   <w:style w:type="character" w:default="1" w:styleId="DefaultParagraphFont">
     <w:name w:val="Default Paragraph Font"/>
     <w:uiPriority w:val="1"/>
+    <w:semiHidden/>
     <w:unhideWhenUsed/>
   </w:style>
   <w:style w:type="table" w:default="1" w:styleId="TableNormal">

</xml_diff>

<commit_message>
Update: improve my Tinjauan Pustaka
</commit_message>
<xml_diff>
--- a/Proposal/Proposal Penelitan.docx
+++ b/Proposal/Proposal Penelitan.docx
@@ -1653,15 +1653,7 @@
           <w:sz w:val="24"/>
           <w:szCs w:val="24"/>
         </w:rPr>
-        <w:t>dan para penggiat digital lainnya</w:t>
-      </w:r>
-      <w:r>
-        <w:rPr>
-          <w:rFonts w:ascii="Times New Roman" w:hAnsi="Times New Roman" w:cs="Times New Roman"/>
-          <w:sz w:val="24"/>
-          <w:szCs w:val="24"/>
-        </w:rPr>
-        <w:t xml:space="preserve"> dan </w:t>
+        <w:t xml:space="preserve">dan para penggiat digital lainnya dan </w:t>
       </w:r>
       <w:r>
         <w:rPr>
@@ -4536,8 +4528,57 @@
           <w:sz w:val="24"/>
           <w:szCs w:val="24"/>
         </w:rPr>
-        <w:t>KAJIAN TEORI</w:t>
-      </w:r>
+        <w:t>TINJAUAN PUSTAKA</w:t>
+      </w:r>
+    </w:p>
+    <w:p>
+      <w:pPr>
+        <w:rPr>
+          <w:rFonts w:ascii="Times New Roman" w:hAnsi="Times New Roman" w:cs="Times New Roman"/>
+          <w:b/>
+          <w:bCs/>
+          <w:sz w:val="24"/>
+          <w:szCs w:val="24"/>
+        </w:rPr>
+      </w:pPr>
+    </w:p>
+    <w:p>
+      <w:pPr>
+        <w:pStyle w:val="BABII"/>
+        <w:rPr>
+          <w:bCs/>
+        </w:rPr>
+      </w:pPr>
+      <w:r>
+        <w:rPr>
+          <w:bCs/>
+        </w:rPr>
+        <w:t>Kajian Teori</w:t>
+      </w:r>
+    </w:p>
+    <w:p>
+      <w:pPr>
+        <w:spacing w:line="480" w:lineRule="auto"/>
+        <w:ind w:left="360"/>
+        <w:rPr>
+          <w:rFonts w:ascii="Times New Roman" w:hAnsi="Times New Roman" w:cs="Times New Roman"/>
+          <w:b/>
+          <w:bCs/>
+          <w:sz w:val="24"/>
+          <w:szCs w:val="24"/>
+        </w:rPr>
+      </w:pPr>
+    </w:p>
+    <w:p>
+      <w:pPr>
+        <w:rPr>
+          <w:rFonts w:ascii="Times New Roman" w:hAnsi="Times New Roman" w:cs="Times New Roman"/>
+          <w:b/>
+          <w:bCs/>
+          <w:sz w:val="24"/>
+          <w:szCs w:val="24"/>
+        </w:rPr>
+      </w:pPr>
     </w:p>
     <w:p>
       <w:pPr>
@@ -4555,7 +4596,7 @@
       <w:headerReference w:type="first" r:id="rId24"/>
       <w:pgSz w:w="12240" w:h="15840"/>
       <w:pgMar w:top="2268" w:right="1701" w:bottom="1701" w:left="2268" w:header="720" w:footer="720" w:gutter="0"/>
-      <w:pgNumType w:start="7"/>
+      <w:pgNumType w:start="8"/>
       <w:cols w:space="720"/>
       <w:titlePg/>
       <w:docGrid w:linePitch="360"/>
@@ -4872,6 +4913,49 @@
 
 <file path=word/footer7.xml><?xml version="1.0" encoding="utf-8"?>
 <w:ftr xmlns:wpc="http://schemas.microsoft.com/office/word/2010/wordprocessingCanvas" xmlns:cx="http://schemas.microsoft.com/office/drawing/2014/chartex" xmlns:cx1="http://schemas.microsoft.com/office/drawing/2015/9/8/chartex" xmlns:cx2="http://schemas.microsoft.com/office/drawing/2015/10/21/chartex" xmlns:cx3="http://schemas.microsoft.com/office/drawing/2016/5/9/chartex" xmlns:cx4="http://schemas.microsoft.com/office/drawing/2016/5/10/chartex" xmlns:cx5="http://schemas.microsoft.com/office/drawing/2016/5/11/chartex" xmlns:cx6="http://schemas.microsoft.com/office/drawing/2016/5/12/chartex" xmlns:cx7="http://schemas.microsoft.com/office/drawing/2016/5/13/chartex" xmlns:cx8="http://schemas.microsoft.com/office/drawing/2016/5/14/chartex" xmlns:mc="http://schemas.openxmlformats.org/markup-compatibility/2006" xmlns:aink="http://schemas.microsoft.com/office/drawing/2016/ink" xmlns:am3d="http://schemas.microsoft.com/office/drawing/2017/model3d" xmlns:o="urn:schemas-microsoft-com:office:office" xmlns:oel="http://schemas.microsoft.com/office/2019/extlst" xmlns:r="http://schemas.openxmlformats.org/officeDocument/2006/relationships" xmlns:m="http://schemas.openxmlformats.org/officeDocument/2006/math" xmlns:v="urn:schemas-microsoft-com:vml" xmlns:wp14="http://schemas.microsoft.com/office/word/2010/wordprocessingDrawing" xmlns:wp="http://schemas.openxmlformats.org/drawingml/2006/wordprocessingDrawing" xmlns:w10="urn:schemas-microsoft-com:office:word" xmlns:w="http://schemas.openxmlformats.org/wordprocessingml/2006/main" xmlns:w14="http://schemas.microsoft.com/office/word/2010/wordml" xmlns:w15="http://schemas.microsoft.com/office/word/2012/wordml" xmlns:w16cex="http://schemas.microsoft.com/office/word/2018/wordml/cex" xmlns:w16cid="http://schemas.microsoft.com/office/word/2016/wordml/cid" xmlns:w16="http://schemas.microsoft.com/office/word/2018/wordml" xmlns:w16du="http://schemas.microsoft.com/office/word/2023/wordml/word16du" xmlns:w16sdtdh="http://schemas.microsoft.com/office/word/2020/wordml/sdtdatahash" xmlns:w16se="http://schemas.microsoft.com/office/word/2015/wordml/symex" xmlns:wpg="http://schemas.microsoft.com/office/word/2010/wordprocessingGroup" xmlns:wpi="http://schemas.microsoft.com/office/word/2010/wordprocessingInk" xmlns:wne="http://schemas.microsoft.com/office/word/2006/wordml" xmlns:wps="http://schemas.microsoft.com/office/word/2010/wordprocessingShape" mc:Ignorable="w14 w15 w16se w16cid w16 w16cex w16sdtdh w16du wp14">
+  <w:sdt>
+    <w:sdtPr>
+      <w:id w:val="278232707"/>
+      <w:docPartObj>
+        <w:docPartGallery w:val="Page Numbers (Bottom of Page)"/>
+        <w:docPartUnique/>
+      </w:docPartObj>
+    </w:sdtPr>
+    <w:sdtEndPr>
+      <w:rPr>
+        <w:noProof/>
+      </w:rPr>
+    </w:sdtEndPr>
+    <w:sdtContent>
+      <w:p>
+        <w:pPr>
+          <w:pStyle w:val="Footer"/>
+          <w:jc w:val="center"/>
+        </w:pPr>
+        <w:r>
+          <w:fldChar w:fldCharType="begin"/>
+        </w:r>
+        <w:r>
+          <w:instrText xml:space="preserve"> PAGE   \* MERGEFORMAT </w:instrText>
+        </w:r>
+        <w:r>
+          <w:fldChar w:fldCharType="separate"/>
+        </w:r>
+        <w:r>
+          <w:rPr>
+            <w:noProof/>
+          </w:rPr>
+          <w:t>2</w:t>
+        </w:r>
+        <w:r>
+          <w:rPr>
+            <w:noProof/>
+          </w:rPr>
+          <w:fldChar w:fldCharType="end"/>
+        </w:r>
+      </w:p>
+    </w:sdtContent>
+  </w:sdt>
   <w:p>
     <w:pPr>
       <w:pStyle w:val="Footer"/>
@@ -5641,12 +5725,13 @@
     </w:lvl>
   </w:abstractNum>
   <w:abstractNum w:abstractNumId="5" w15:restartNumberingAfterBreak="0">
-    <w:nsid w:val="79B90B8A"/>
+    <w:nsid w:val="646E157A"/>
     <w:multiLevelType w:val="hybridMultilevel"/>
-    <w:tmpl w:val="D1AC5DE0"/>
-    <w:lvl w:ilvl="0" w:tplc="0409000F">
+    <w:tmpl w:val="58981C76"/>
+    <w:lvl w:ilvl="0" w:tplc="1FDA4DD6">
       <w:start w:val="1"/>
-      <w:numFmt w:val="decimal"/>
+      <w:numFmt w:val="upperLetter"/>
+      <w:pStyle w:val="BABII"/>
       <w:lvlText w:val="%1."/>
       <w:lvlJc w:val="left"/>
       <w:pPr>
@@ -5729,11 +5814,100 @@
       </w:pPr>
     </w:lvl>
   </w:abstractNum>
+  <w:abstractNum w:abstractNumId="6" w15:restartNumberingAfterBreak="0">
+    <w:nsid w:val="79B90B8A"/>
+    <w:multiLevelType w:val="hybridMultilevel"/>
+    <w:tmpl w:val="D1AC5DE0"/>
+    <w:lvl w:ilvl="0" w:tplc="0409000F">
+      <w:start w:val="1"/>
+      <w:numFmt w:val="decimal"/>
+      <w:lvlText w:val="%1."/>
+      <w:lvlJc w:val="left"/>
+      <w:pPr>
+        <w:ind w:left="720" w:hanging="360"/>
+      </w:pPr>
+      <w:rPr>
+        <w:rFonts w:hint="default"/>
+      </w:rPr>
+    </w:lvl>
+    <w:lvl w:ilvl="1" w:tplc="04090019" w:tentative="1">
+      <w:start w:val="1"/>
+      <w:numFmt w:val="lowerLetter"/>
+      <w:lvlText w:val="%2."/>
+      <w:lvlJc w:val="left"/>
+      <w:pPr>
+        <w:ind w:left="1440" w:hanging="360"/>
+      </w:pPr>
+    </w:lvl>
+    <w:lvl w:ilvl="2" w:tplc="0409001B" w:tentative="1">
+      <w:start w:val="1"/>
+      <w:numFmt w:val="lowerRoman"/>
+      <w:lvlText w:val="%3."/>
+      <w:lvlJc w:val="right"/>
+      <w:pPr>
+        <w:ind w:left="2160" w:hanging="180"/>
+      </w:pPr>
+    </w:lvl>
+    <w:lvl w:ilvl="3" w:tplc="0409000F" w:tentative="1">
+      <w:start w:val="1"/>
+      <w:numFmt w:val="decimal"/>
+      <w:lvlText w:val="%4."/>
+      <w:lvlJc w:val="left"/>
+      <w:pPr>
+        <w:ind w:left="2880" w:hanging="360"/>
+      </w:pPr>
+    </w:lvl>
+    <w:lvl w:ilvl="4" w:tplc="04090019" w:tentative="1">
+      <w:start w:val="1"/>
+      <w:numFmt w:val="lowerLetter"/>
+      <w:lvlText w:val="%5."/>
+      <w:lvlJc w:val="left"/>
+      <w:pPr>
+        <w:ind w:left="3600" w:hanging="360"/>
+      </w:pPr>
+    </w:lvl>
+    <w:lvl w:ilvl="5" w:tplc="0409001B" w:tentative="1">
+      <w:start w:val="1"/>
+      <w:numFmt w:val="lowerRoman"/>
+      <w:lvlText w:val="%6."/>
+      <w:lvlJc w:val="right"/>
+      <w:pPr>
+        <w:ind w:left="4320" w:hanging="180"/>
+      </w:pPr>
+    </w:lvl>
+    <w:lvl w:ilvl="6" w:tplc="0409000F" w:tentative="1">
+      <w:start w:val="1"/>
+      <w:numFmt w:val="decimal"/>
+      <w:lvlText w:val="%7."/>
+      <w:lvlJc w:val="left"/>
+      <w:pPr>
+        <w:ind w:left="5040" w:hanging="360"/>
+      </w:pPr>
+    </w:lvl>
+    <w:lvl w:ilvl="7" w:tplc="04090019" w:tentative="1">
+      <w:start w:val="1"/>
+      <w:numFmt w:val="lowerLetter"/>
+      <w:lvlText w:val="%8."/>
+      <w:lvlJc w:val="left"/>
+      <w:pPr>
+        <w:ind w:left="5760" w:hanging="360"/>
+      </w:pPr>
+    </w:lvl>
+    <w:lvl w:ilvl="8" w:tplc="0409001B" w:tentative="1">
+      <w:start w:val="1"/>
+      <w:numFmt w:val="lowerRoman"/>
+      <w:lvlText w:val="%9."/>
+      <w:lvlJc w:val="right"/>
+      <w:pPr>
+        <w:ind w:left="6480" w:hanging="180"/>
+      </w:pPr>
+    </w:lvl>
+  </w:abstractNum>
   <w:num w:numId="1" w16cid:durableId="2098944343">
     <w:abstractNumId w:val="3"/>
   </w:num>
   <w:num w:numId="2" w16cid:durableId="2138134806">
-    <w:abstractNumId w:val="5"/>
+    <w:abstractNumId w:val="6"/>
   </w:num>
   <w:num w:numId="3" w16cid:durableId="2146656772">
     <w:abstractNumId w:val="4"/>
@@ -5746,6 +5920,9 @@
   </w:num>
   <w:num w:numId="6" w16cid:durableId="1337852659">
     <w:abstractNumId w:val="2"/>
+  </w:num>
+  <w:num w:numId="7" w16cid:durableId="1034237533">
+    <w:abstractNumId w:val="5"/>
   </w:num>
 </w:numbering>
 </file>
@@ -6407,6 +6584,36 @@
       <w:ind w:left="220"/>
     </w:pPr>
   </w:style>
+  <w:style w:type="paragraph" w:customStyle="1" w:styleId="BABII">
+    <w:name w:val="BABII"/>
+    <w:basedOn w:val="Heading2"/>
+    <w:next w:val="Heading2"/>
+    <w:link w:val="BABIIChar"/>
+    <w:qFormat/>
+    <w:rsid w:val="00B34F45"/>
+    <w:pPr>
+      <w:numPr>
+        <w:numId w:val="7"/>
+      </w:numPr>
+      <w:spacing w:line="480" w:lineRule="auto"/>
+    </w:pPr>
+    <w:rPr>
+      <w:bCs w:val="0"/>
+    </w:rPr>
+  </w:style>
+  <w:style w:type="character" w:customStyle="1" w:styleId="BABIIChar">
+    <w:name w:val="BABII Char"/>
+    <w:basedOn w:val="Heading2Char"/>
+    <w:link w:val="BABII"/>
+    <w:rsid w:val="00B34F45"/>
+    <w:rPr>
+      <w:rFonts w:ascii="Times New Roman" w:hAnsi="Times New Roman" w:cs="Times New Roman"/>
+      <w:b/>
+      <w:bCs w:val="0"/>
+      <w:sz w:val="24"/>
+      <w:szCs w:val="24"/>
+    </w:rPr>
+  </w:style>
 </w:styles>
 </file>
 

</xml_diff>